<commit_message>
add 2017; select levels
</commit_message>
<xml_diff>
--- a/myCBD/myData/appText/Techncial Documentation - CBD.docx
+++ b/myCBD/myData/appText/Techncial Documentation - CBD.docx
@@ -1,6 +1,6 @@
 
 <file path=word/document.xml><?xml version="1.0" encoding="utf-8"?>
-<w:document xmlns:wpc="http://schemas.microsoft.com/office/word/2010/wordprocessingCanvas" xmlns:mc="http://schemas.openxmlformats.org/markup-compatibility/2006" xmlns:o="urn:schemas-microsoft-com:office:office" xmlns:r="http://schemas.openxmlformats.org/officeDocument/2006/relationships" xmlns:m="http://schemas.openxmlformats.org/officeDocument/2006/math" xmlns:v="urn:schemas-microsoft-com:vml" xmlns:wp14="http://schemas.microsoft.com/office/word/2010/wordprocessingDrawing" xmlns:wp="http://schemas.openxmlformats.org/drawingml/2006/wordprocessingDrawing" xmlns:w10="urn:schemas-microsoft-com:office:word" xmlns:w="http://schemas.openxmlformats.org/wordprocessingml/2006/main" xmlns:w14="http://schemas.microsoft.com/office/word/2010/wordml" xmlns:wpg="http://schemas.microsoft.com/office/word/2010/wordprocessingGroup" xmlns:wpi="http://schemas.microsoft.com/office/word/2010/wordprocessingInk" xmlns:wne="http://schemas.microsoft.com/office/word/2006/wordml" xmlns:wps="http://schemas.microsoft.com/office/word/2010/wordprocessingShape" mc:Ignorable="w14 wp14">
+<w:document xmlns:wpc="http://schemas.microsoft.com/office/word/2010/wordprocessingCanvas" xmlns:cx="http://schemas.microsoft.com/office/drawing/2014/chartex" xmlns:cx1="http://schemas.microsoft.com/office/drawing/2015/9/8/chartex" xmlns:mc="http://schemas.openxmlformats.org/markup-compatibility/2006" xmlns:o="urn:schemas-microsoft-com:office:office" xmlns:r="http://schemas.openxmlformats.org/officeDocument/2006/relationships" xmlns:m="http://schemas.openxmlformats.org/officeDocument/2006/math" xmlns:v="urn:schemas-microsoft-com:vml" xmlns:wp14="http://schemas.microsoft.com/office/word/2010/wordprocessingDrawing" xmlns:wp="http://schemas.openxmlformats.org/drawingml/2006/wordprocessingDrawing" xmlns:w10="urn:schemas-microsoft-com:office:word" xmlns:w="http://schemas.openxmlformats.org/wordprocessingml/2006/main" xmlns:w14="http://schemas.microsoft.com/office/word/2010/wordml" xmlns:w15="http://schemas.microsoft.com/office/word/2012/wordml" xmlns:w16se="http://schemas.microsoft.com/office/word/2015/wordml/symex" xmlns:wpg="http://schemas.microsoft.com/office/word/2010/wordprocessingGroup" xmlns:wpi="http://schemas.microsoft.com/office/word/2010/wordprocessingInk" xmlns:wne="http://schemas.microsoft.com/office/word/2006/wordml" xmlns:wps="http://schemas.microsoft.com/office/word/2010/wordprocessingShape" mc:Ignorable="w14 w15 w16se wp14">
   <w:body>
     <w:p>
       <w:pPr>
@@ -35,7 +35,43 @@
         <w:rPr>
           <w:rFonts w:ascii="Times New Roman" w:hAnsi="Times New Roman" w:cs="Times New Roman"/>
         </w:rPr>
-        <w:t xml:space="preserve">“Communities”—throughout the CCB, communities are </w:t>
+        <w:t>Communities</w:t>
+      </w:r>
+      <w:r>
+        <w:rPr>
+          <w:rFonts w:ascii="Times New Roman" w:hAnsi="Times New Roman" w:cs="Times New Roman"/>
+        </w:rPr>
+        <w:t xml:space="preserve">: </w:t>
+      </w:r>
+      <w:r>
+        <w:rPr>
+          <w:rFonts w:ascii="Times New Roman" w:hAnsi="Times New Roman" w:cs="Times New Roman"/>
+        </w:rPr>
+        <w:t>—</w:t>
+      </w:r>
+      <w:r>
+        <w:rPr>
+          <w:rFonts w:ascii="Times New Roman" w:hAnsi="Times New Roman" w:cs="Times New Roman"/>
+        </w:rPr>
+        <w:t>T</w:t>
+      </w:r>
+      <w:r>
+        <w:rPr>
+          <w:rFonts w:ascii="Times New Roman" w:hAnsi="Times New Roman" w:cs="Times New Roman"/>
+        </w:rPr>
+        <w:t>hroughout the C</w:t>
+      </w:r>
+      <w:r>
+        <w:rPr>
+          <w:rFonts w:ascii="Times New Roman" w:hAnsi="Times New Roman" w:cs="Times New Roman"/>
+        </w:rPr>
+        <w:t>C</w:t>
+      </w:r>
+      <w:r>
+        <w:rPr>
+          <w:rFonts w:ascii="Times New Roman" w:hAnsi="Times New Roman" w:cs="Times New Roman"/>
+        </w:rPr>
+        <w:t xml:space="preserve">B, communities are </w:t>
       </w:r>
       <w:r>
         <w:rPr>
@@ -47,7 +83,31 @@
         <w:rPr>
           <w:rFonts w:ascii="Times New Roman" w:hAnsi="Times New Roman" w:cs="Times New Roman"/>
         </w:rPr>
-        <w:t>“Medical Service Study Areas”, a unique California geographic designation, based on aggregation of census tracts, constructed by the California Office of Statewide Planning and Development (OSHPD) with each decennial census</w:t>
+        <w:t>Medical Service Study Areas</w:t>
+      </w:r>
+      <w:r>
+        <w:rPr>
+          <w:rFonts w:ascii="Times New Roman" w:hAnsi="Times New Roman" w:cs="Times New Roman"/>
+        </w:rPr>
+        <w:t xml:space="preserve"> (MSSAs)</w:t>
+      </w:r>
+      <w:r>
+        <w:rPr>
+          <w:rFonts w:ascii="Times New Roman" w:hAnsi="Times New Roman" w:cs="Times New Roman"/>
+        </w:rPr>
+        <w:t xml:space="preserve">, a unique California geographic designation based on aggregation of census tracts, constructed by the California Office of Statewide </w:t>
+      </w:r>
+      <w:r>
+        <w:rPr>
+          <w:rFonts w:ascii="Times New Roman" w:hAnsi="Times New Roman" w:cs="Times New Roman"/>
+        </w:rPr>
+        <w:t xml:space="preserve">Health </w:t>
+      </w:r>
+      <w:r>
+        <w:rPr>
+          <w:rFonts w:ascii="Times New Roman" w:hAnsi="Times New Roman" w:cs="Times New Roman"/>
+        </w:rPr>
+        <w:t>Planning and Development (OSHPD) with each decennial census</w:t>
       </w:r>
       <w:r>
         <w:rPr>
@@ -55,7 +115,7 @@
         </w:rPr>
         <w:t xml:space="preserve"> </w:t>
       </w:r>
-      <w:hyperlink r:id="rId8" w:anchor="overview" w:history="1">
+      <w:hyperlink r:id="rId7" w:anchor="overview" w:history="1">
         <w:r>
           <w:rPr>
             <w:rStyle w:val="Hyperlink"/>
@@ -74,7 +134,25 @@
         <w:rPr>
           <w:rFonts w:ascii="Times New Roman" w:hAnsi="Times New Roman" w:cs="Times New Roman"/>
         </w:rPr>
-        <w:t>MSSAs provide the CCB with a good surrogate for “communities” because: (1) there are 5</w:t>
+        <w:t xml:space="preserve">MSSAs provide the CCB with a good surrogate for “communities” because: </w:t>
+      </w:r>
+    </w:p>
+    <w:p>
+      <w:pPr>
+        <w:pStyle w:val="ListParagraph"/>
+        <w:numPr>
+          <w:ilvl w:val="2"/>
+          <w:numId w:val="1"/>
+        </w:numPr>
+        <w:rPr>
+          <w:rFonts w:ascii="Times New Roman" w:hAnsi="Times New Roman" w:cs="Times New Roman"/>
+        </w:rPr>
+      </w:pPr>
+      <w:r>
+        <w:rPr>
+          <w:rFonts w:ascii="Times New Roman" w:hAnsi="Times New Roman" w:cs="Times New Roman"/>
+        </w:rPr>
+        <w:t>(1) there are 5</w:t>
       </w:r>
       <w:r>
         <w:rPr>
@@ -86,7 +164,7 @@
         <w:rPr>
           <w:rFonts w:ascii="Times New Roman" w:hAnsi="Times New Roman" w:cs="Times New Roman"/>
         </w:rPr>
-        <w:t xml:space="preserve"> MSSAs for the 2010 census, providing much more geographic granularity than the 58 California counties, </w:t>
+        <w:t xml:space="preserve"> MSSAs for the 2010 census, providing much more geographic granularity than the 58 California counties </w:t>
       </w:r>
       <w:r>
         <w:rPr>
@@ -110,7 +188,57 @@
         <w:rPr>
           <w:rFonts w:ascii="Times New Roman" w:hAnsi="Times New Roman" w:cs="Times New Roman"/>
         </w:rPr>
-        <w:t xml:space="preserve"> stability than the 8000+ California 2010 census tracts, and (2), as much as possible, they are aligned with “communities” in the important sense of geographic, cultural, and sociodemographic similarities—this is generally more true for </w:t>
+        <w:t xml:space="preserve"> stability than the 8000+ California 2010 census tracts</w:t>
+      </w:r>
+    </w:p>
+    <w:p>
+      <w:pPr>
+        <w:pStyle w:val="ListParagraph"/>
+        <w:numPr>
+          <w:ilvl w:val="2"/>
+          <w:numId w:val="1"/>
+        </w:numPr>
+        <w:rPr>
+          <w:rFonts w:ascii="Times New Roman" w:hAnsi="Times New Roman" w:cs="Times New Roman"/>
+        </w:rPr>
+      </w:pPr>
+      <w:r>
+        <w:rPr>
+          <w:rFonts w:ascii="Times New Roman" w:hAnsi="Times New Roman" w:cs="Times New Roman"/>
+        </w:rPr>
+        <w:t xml:space="preserve">(2) </w:t>
+      </w:r>
+      <w:commentRangeStart w:id="0"/>
+      <w:r>
+        <w:rPr>
+          <w:rFonts w:ascii="Times New Roman" w:hAnsi="Times New Roman" w:cs="Times New Roman"/>
+        </w:rPr>
+        <w:t>as much as possible</w:t>
+      </w:r>
+      <w:commentRangeEnd w:id="0"/>
+      <w:r>
+        <w:rPr>
+          <w:rStyle w:val="CommentReference"/>
+        </w:rPr>
+        <w:commentReference w:id="0"/>
+      </w:r>
+      <w:r>
+        <w:rPr>
+          <w:rFonts w:ascii="Times New Roman" w:hAnsi="Times New Roman" w:cs="Times New Roman"/>
+        </w:rPr>
+        <w:t>, they are aligned with “communities” in the important sense of geographic, cultural, and sociodemographic similarities</w:t>
+      </w:r>
+      <w:r>
+        <w:rPr>
+          <w:rFonts w:ascii="Times New Roman" w:hAnsi="Times New Roman" w:cs="Times New Roman"/>
+        </w:rPr>
+        <w:t xml:space="preserve"> (although </w:t>
+      </w:r>
+      <w:r>
+        <w:rPr>
+          <w:rFonts w:ascii="Times New Roman" w:hAnsi="Times New Roman" w:cs="Times New Roman"/>
+        </w:rPr>
+        <w:t xml:space="preserve">this is generally more true for </w:t>
       </w:r>
       <w:r>
         <w:rPr>
@@ -146,7 +274,49 @@
         <w:rPr>
           <w:rFonts w:ascii="Times New Roman" w:hAnsi="Times New Roman" w:cs="Times New Roman"/>
         </w:rPr>
-        <w:t xml:space="preserve">, and (3) the names associated with each MSSA has some </w:t>
+        <w:t>)</w:t>
+      </w:r>
+    </w:p>
+    <w:p>
+      <w:pPr>
+        <w:pStyle w:val="ListParagraph"/>
+        <w:numPr>
+          <w:ilvl w:val="2"/>
+          <w:numId w:val="1"/>
+        </w:numPr>
+        <w:rPr>
+          <w:rFonts w:ascii="Times New Roman" w:hAnsi="Times New Roman" w:cs="Times New Roman"/>
+        </w:rPr>
+      </w:pPr>
+      <w:r>
+        <w:rPr>
+          <w:rFonts w:ascii="Times New Roman" w:hAnsi="Times New Roman" w:cs="Times New Roman"/>
+        </w:rPr>
+        <w:t xml:space="preserve">(3) the names associated </w:t>
+      </w:r>
+      <w:r>
+        <w:rPr>
+          <w:rFonts w:ascii="Times New Roman" w:hAnsi="Times New Roman" w:cs="Times New Roman"/>
+        </w:rPr>
+        <w:t xml:space="preserve">  </w:t>
+      </w:r>
+      <w:r>
+        <w:rPr>
+          <w:rFonts w:ascii="Times New Roman" w:hAnsi="Times New Roman" w:cs="Times New Roman"/>
+        </w:rPr>
+        <w:t>with each MSSA ha</w:t>
+      </w:r>
+      <w:r>
+        <w:rPr>
+          <w:rFonts w:ascii="Times New Roman" w:hAnsi="Times New Roman" w:cs="Times New Roman"/>
+        </w:rPr>
+        <w:t>ve</w:t>
+      </w:r>
+      <w:r>
+        <w:rPr>
+          <w:rFonts w:ascii="Times New Roman" w:hAnsi="Times New Roman" w:cs="Times New Roman"/>
+        </w:rPr>
+        <w:t xml:space="preserve"> some </w:t>
       </w:r>
       <w:r>
         <w:rPr>
@@ -164,19 +334,111 @@
         <w:rPr>
           <w:rFonts w:ascii="Times New Roman" w:hAnsi="Times New Roman" w:cs="Times New Roman"/>
         </w:rPr>
-        <w:t xml:space="preserve"> “community” as noted above. Although not yet  implement in the CBD in a fully automated fashion, users can</w:t>
-      </w:r>
-      <w:r>
-        <w:rPr>
-          <w:rFonts w:ascii="Times New Roman" w:hAnsi="Times New Roman" w:cs="Times New Roman"/>
-        </w:rPr>
         <w:t xml:space="preserve"> </w:t>
       </w:r>
       <w:r>
         <w:rPr>
           <w:rFonts w:ascii="Times New Roman" w:hAnsi="Times New Roman" w:cs="Times New Roman"/>
         </w:rPr>
-        <w:t>work with the CCB project team to provider their own list of communities—based on designated census tracts---and these can easily be brought into a local, or even statewide implementation of the CCB.</w:t>
+        <w:t xml:space="preserve">local ideas of </w:t>
+      </w:r>
+      <w:r>
+        <w:rPr>
+          <w:rFonts w:ascii="Times New Roman" w:hAnsi="Times New Roman" w:cs="Times New Roman"/>
+        </w:rPr>
+        <w:t>“community</w:t>
+      </w:r>
+      <w:r>
+        <w:rPr>
+          <w:rFonts w:ascii="Times New Roman" w:hAnsi="Times New Roman" w:cs="Times New Roman"/>
+        </w:rPr>
+        <w:t>.</w:t>
+      </w:r>
+      <w:r>
+        <w:rPr>
+          <w:rFonts w:ascii="Times New Roman" w:hAnsi="Times New Roman" w:cs="Times New Roman"/>
+        </w:rPr>
+        <w:t xml:space="preserve">” </w:t>
+      </w:r>
+    </w:p>
+    <w:p>
+      <w:pPr>
+        <w:ind w:left="1800"/>
+        <w:rPr>
+          <w:rFonts w:ascii="Times New Roman" w:hAnsi="Times New Roman" w:cs="Times New Roman"/>
+        </w:rPr>
+      </w:pPr>
+      <w:r>
+        <w:rPr>
+          <w:rFonts w:ascii="Times New Roman" w:hAnsi="Times New Roman" w:cs="Times New Roman"/>
+        </w:rPr>
+        <w:t xml:space="preserve">Although not yet </w:t>
+      </w:r>
+      <w:r>
+        <w:rPr>
+          <w:rFonts w:ascii="Times New Roman" w:hAnsi="Times New Roman" w:cs="Times New Roman"/>
+        </w:rPr>
+        <w:t xml:space="preserve">  </w:t>
+      </w:r>
+      <w:r>
+        <w:rPr>
+          <w:rFonts w:ascii="Times New Roman" w:hAnsi="Times New Roman" w:cs="Times New Roman"/>
+        </w:rPr>
+        <w:t>implement</w:t>
+      </w:r>
+      <w:r>
+        <w:rPr>
+          <w:rFonts w:ascii="Times New Roman" w:hAnsi="Times New Roman" w:cs="Times New Roman"/>
+        </w:rPr>
+        <w:t>ed</w:t>
+      </w:r>
+      <w:r>
+        <w:rPr>
+          <w:rFonts w:ascii="Times New Roman" w:hAnsi="Times New Roman" w:cs="Times New Roman"/>
+        </w:rPr>
+        <w:t xml:space="preserve"> in a fully automated fashion, users can</w:t>
+      </w:r>
+      <w:r>
+        <w:rPr>
+          <w:rFonts w:ascii="Times New Roman" w:hAnsi="Times New Roman" w:cs="Times New Roman"/>
+        </w:rPr>
+        <w:t xml:space="preserve"> </w:t>
+      </w:r>
+      <w:r>
+        <w:rPr>
+          <w:rFonts w:ascii="Times New Roman" w:hAnsi="Times New Roman" w:cs="Times New Roman"/>
+        </w:rPr>
+        <w:t xml:space="preserve">work with the CCB project team to </w:t>
+      </w:r>
+      <w:r>
+        <w:rPr>
+          <w:rFonts w:ascii="Times New Roman" w:hAnsi="Times New Roman" w:cs="Times New Roman"/>
+        </w:rPr>
+        <w:t>create their own customized</w:t>
+      </w:r>
+      <w:r>
+        <w:rPr>
+          <w:rFonts w:ascii="Times New Roman" w:hAnsi="Times New Roman" w:cs="Times New Roman"/>
+        </w:rPr>
+        <w:t xml:space="preserve"> communities</w:t>
+      </w:r>
+      <w:r>
+        <w:rPr>
+          <w:rFonts w:ascii="Times New Roman" w:hAnsi="Times New Roman" w:cs="Times New Roman"/>
+        </w:rPr>
+        <w:t xml:space="preserve"> (</w:t>
+      </w:r>
+      <w:r>
+        <w:rPr>
+          <w:rFonts w:ascii="Times New Roman" w:hAnsi="Times New Roman" w:cs="Times New Roman"/>
+        </w:rPr>
+        <w:t>based on designated census tracts</w:t>
+      </w:r>
+      <w:r>
+        <w:rPr>
+          <w:rFonts w:ascii="Times New Roman" w:hAnsi="Times New Roman" w:cs="Times New Roman"/>
+        </w:rPr>
+        <w:t>) for incorporation into the CCB.</w:t>
       </w:r>
     </w:p>
     <w:p>
@@ -208,6 +470,24 @@
         </w:rPr>
         <w:t xml:space="preserve"> </w:t>
       </w:r>
+    </w:p>
+    <w:p>
+      <w:pPr>
+        <w:pStyle w:val="ListParagraph"/>
+        <w:ind w:left="1440"/>
+        <w:rPr>
+          <w:rFonts w:ascii="Times New Roman" w:hAnsi="Times New Roman" w:cs="Times New Roman"/>
+        </w:rPr>
+      </w:pPr>
+    </w:p>
+    <w:p>
+      <w:pPr>
+        <w:pStyle w:val="ListParagraph"/>
+        <w:ind w:left="1440"/>
+        <w:rPr>
+          <w:rFonts w:ascii="Times New Roman" w:hAnsi="Times New Roman" w:cs="Times New Roman"/>
+        </w:rPr>
+      </w:pPr>
       <w:r>
         <w:rPr>
           <w:rFonts w:ascii="Times New Roman" w:hAnsi="Times New Roman" w:cs="Times New Roman"/>
@@ -316,7 +596,7 @@
         </w:rPr>
         <w:t xml:space="preserve"> </w:t>
       </w:r>
-      <w:hyperlink r:id="rId9" w:history="1">
+      <w:hyperlink r:id="rId10" w:history="1">
         <w:r>
           <w:rPr>
             <w:rStyle w:val="Hyperlink"/>
@@ -331,7 +611,7 @@
         </w:rPr>
         <w:t xml:space="preserve"> (with key information and differences about these files </w:t>
       </w:r>
-      <w:hyperlink r:id="rId10" w:history="1">
+      <w:hyperlink r:id="rId11" w:history="1">
         <w:r>
           <w:rPr>
             <w:rStyle w:val="Hyperlink"/>
@@ -362,7 +642,61 @@
         <w:rPr>
           <w:rFonts w:ascii="Times New Roman" w:hAnsi="Times New Roman" w:cs="Times New Roman"/>
         </w:rPr>
-        <w:t>“DSMF” files for 2000 to 2004 and “CCDF” files for 2005-</w:t>
+        <w:t>“Death Static Master Files</w:t>
+      </w:r>
+      <w:r>
+        <w:rPr>
+          <w:rFonts w:ascii="Times New Roman" w:hAnsi="Times New Roman" w:cs="Times New Roman"/>
+        </w:rPr>
+        <w:t xml:space="preserve"> (</w:t>
+      </w:r>
+      <w:r>
+        <w:rPr>
+          <w:rFonts w:ascii="Times New Roman" w:hAnsi="Times New Roman" w:cs="Times New Roman"/>
+        </w:rPr>
+        <w:t>DSMF</w:t>
+      </w:r>
+      <w:r>
+        <w:rPr>
+          <w:rFonts w:ascii="Times New Roman" w:hAnsi="Times New Roman" w:cs="Times New Roman"/>
+        </w:rPr>
+        <w:t>)</w:t>
+      </w:r>
+      <w:r>
+        <w:rPr>
+          <w:rFonts w:ascii="Times New Roman" w:hAnsi="Times New Roman" w:cs="Times New Roman"/>
+        </w:rPr>
+        <w:t xml:space="preserve">”  for 2000 to 2004 and </w:t>
+      </w:r>
+      <w:r>
+        <w:rPr>
+          <w:rFonts w:ascii="Times New Roman" w:hAnsi="Times New Roman" w:cs="Times New Roman"/>
+        </w:rPr>
+        <w:t>“California Comprehensive Death Files</w:t>
+      </w:r>
+      <w:r>
+        <w:rPr>
+          <w:rFonts w:ascii="Times New Roman" w:hAnsi="Times New Roman" w:cs="Times New Roman"/>
+        </w:rPr>
+        <w:t>(</w:t>
+      </w:r>
+      <w:r>
+        <w:rPr>
+          <w:rFonts w:ascii="Times New Roman" w:hAnsi="Times New Roman" w:cs="Times New Roman"/>
+        </w:rPr>
+        <w:t>CCDF</w:t>
+      </w:r>
+      <w:r>
+        <w:rPr>
+          <w:rFonts w:ascii="Times New Roman" w:hAnsi="Times New Roman" w:cs="Times New Roman"/>
+        </w:rPr>
+        <w:t>)</w:t>
+      </w:r>
+      <w:r>
+        <w:rPr>
+          <w:rFonts w:ascii="Times New Roman" w:hAnsi="Times New Roman" w:cs="Times New Roman"/>
+        </w:rPr>
+        <w:t>”  2005-</w:t>
       </w:r>
       <w:r>
         <w:rPr>
@@ -376,7 +710,7 @@
         </w:rPr>
         <w:t xml:space="preserve"> Information on files </w:t>
       </w:r>
-      <w:hyperlink r:id="rId11" w:history="1">
+      <w:hyperlink r:id="rId12" w:history="1">
         <w:r>
           <w:rPr>
             <w:rStyle w:val="Hyperlink"/>
@@ -497,7 +831,14 @@
         <w:rPr>
           <w:rFonts w:ascii="Times New Roman" w:hAnsi="Times New Roman" w:cs="Times New Roman"/>
         </w:rPr>
-        <w:t>locations outside of California, and other</w:t>
+        <w:t xml:space="preserve">locations outside of California, and </w:t>
+      </w:r>
+      <w:r>
+        <w:rPr>
+          <w:rFonts w:ascii="Times New Roman" w:hAnsi="Times New Roman" w:cs="Times New Roman"/>
+        </w:rPr>
+        <w:lastRenderedPageBreak/>
+        <w:t>other</w:t>
       </w:r>
       <w:r>
         <w:rPr>
@@ -527,19 +868,25 @@
         <w:rPr>
           <w:rFonts w:ascii="Times New Roman" w:hAnsi="Times New Roman" w:cs="Times New Roman"/>
         </w:rPr>
+        <w:t xml:space="preserve">in </w:t>
+      </w:r>
+      <w:r>
+        <w:rPr>
+          <w:rFonts w:ascii="Times New Roman" w:hAnsi="Times New Roman" w:cs="Times New Roman"/>
+        </w:rPr>
         <w:t>California</w:t>
       </w:r>
       <w:r>
         <w:rPr>
           <w:rFonts w:ascii="Times New Roman" w:hAnsi="Times New Roman" w:cs="Times New Roman"/>
         </w:rPr>
-        <w:t>.  Efforts are ongoing to address these issues</w:t>
-      </w:r>
-      <w:r>
-        <w:rPr>
-          <w:rFonts w:ascii="Times New Roman" w:hAnsi="Times New Roman" w:cs="Times New Roman"/>
-        </w:rPr>
-        <w:t xml:space="preserve">. However, </w:t>
+        <w:t xml:space="preserve">.  </w:t>
+      </w:r>
+      <w:r>
+        <w:rPr>
+          <w:rFonts w:ascii="Times New Roman" w:hAnsi="Times New Roman" w:cs="Times New Roman"/>
+        </w:rPr>
+        <w:t xml:space="preserve">However, </w:t>
       </w:r>
       <w:r>
         <w:rPr>
@@ -557,7 +904,7 @@
         <w:rPr>
           <w:rFonts w:ascii="Times New Roman" w:hAnsi="Times New Roman" w:cs="Times New Roman"/>
         </w:rPr>
-        <w:t xml:space="preserve"> so relatively </w:t>
+        <w:t xml:space="preserve"> relatively </w:t>
       </w:r>
       <w:r>
         <w:rPr>
@@ -569,7 +916,19 @@
         <w:rPr>
           <w:rFonts w:ascii="Times New Roman" w:hAnsi="Times New Roman" w:cs="Times New Roman"/>
         </w:rPr>
-        <w:t>, that th</w:t>
+        <w:t xml:space="preserve">, </w:t>
+      </w:r>
+      <w:r>
+        <w:rPr>
+          <w:rFonts w:ascii="Times New Roman" w:hAnsi="Times New Roman" w:cs="Times New Roman"/>
+        </w:rPr>
+        <w:t xml:space="preserve">such </w:t>
+      </w:r>
+      <w:r>
+        <w:rPr>
+          <w:rFonts w:ascii="Times New Roman" w:hAnsi="Times New Roman" w:cs="Times New Roman"/>
+        </w:rPr>
+        <w:t>that th</w:t>
       </w:r>
       <w:r>
         <w:rPr>
@@ -623,7 +982,27 @@
         <w:rPr>
           <w:rFonts w:ascii="Times New Roman" w:hAnsi="Times New Roman" w:cs="Times New Roman"/>
         </w:rPr>
-        <w:t xml:space="preserve">County was based on field “62, Final Decedent's County </w:t>
+        <w:t xml:space="preserve">County was based on field “62, </w:t>
+      </w:r>
+      <w:commentRangeStart w:id="1"/>
+      <w:r>
+        <w:rPr>
+          <w:rFonts w:ascii="Times New Roman" w:hAnsi="Times New Roman" w:cs="Times New Roman"/>
+        </w:rPr>
+        <w:t>Final Decedent's</w:t>
+      </w:r>
+      <w:commentRangeEnd w:id="1"/>
+      <w:r>
+        <w:rPr>
+          <w:rStyle w:val="CommentReference"/>
+        </w:rPr>
+        <w:commentReference w:id="1"/>
+      </w:r>
+      <w:r>
+        <w:rPr>
+          <w:rFonts w:ascii="Times New Roman" w:hAnsi="Times New Roman" w:cs="Times New Roman"/>
+        </w:rPr>
+        <w:t xml:space="preserve"> County </w:t>
       </w:r>
       <w:r>
         <w:rPr>
@@ -671,7 +1050,19 @@
         <w:rPr>
           <w:rFonts w:ascii="Times New Roman" w:hAnsi="Times New Roman" w:cs="Times New Roman"/>
         </w:rPr>
-        <w:t xml:space="preserve">f Decedent's Residence” for 2001-2004 data; except as where modified as noted in </w:t>
+        <w:t xml:space="preserve">f Decedent's Residence” for 2001-2004 data except </w:t>
+      </w:r>
+      <w:r>
+        <w:rPr>
+          <w:rFonts w:ascii="Times New Roman" w:hAnsi="Times New Roman" w:cs="Times New Roman"/>
+        </w:rPr>
+        <w:t>when</w:t>
+      </w:r>
+      <w:r>
+        <w:rPr>
+          <w:rFonts w:ascii="Times New Roman" w:hAnsi="Times New Roman" w:cs="Times New Roman"/>
+        </w:rPr>
+        <w:t xml:space="preserve"> modified as noted in </w:t>
       </w:r>
       <w:r>
         <w:rPr>
@@ -713,19 +1104,19 @@
         <w:rPr>
           <w:rFonts w:ascii="Times New Roman" w:hAnsi="Times New Roman" w:cs="Times New Roman"/>
         </w:rPr>
-        <w:t xml:space="preserve">Prior to </w:t>
-      </w:r>
-      <w:r>
-        <w:rPr>
-          <w:rFonts w:ascii="Times New Roman" w:hAnsi="Times New Roman" w:cs="Times New Roman"/>
-        </w:rPr>
-        <w:t>CCB project receipt</w:t>
-      </w:r>
-      <w:r>
-        <w:rPr>
-          <w:rFonts w:ascii="Times New Roman" w:hAnsi="Times New Roman" w:cs="Times New Roman"/>
-        </w:rPr>
-        <w:t xml:space="preserve"> of these death data, CHSI staff geocoding the data using </w:t>
+        <w:t>CHSI staff geocod</w:t>
+      </w:r>
+      <w:r>
+        <w:rPr>
+          <w:rFonts w:ascii="Times New Roman" w:hAnsi="Times New Roman" w:cs="Times New Roman"/>
+        </w:rPr>
+        <w:t>ed</w:t>
+      </w:r>
+      <w:r>
+        <w:rPr>
+          <w:rFonts w:ascii="Times New Roman" w:hAnsi="Times New Roman" w:cs="Times New Roman"/>
+        </w:rPr>
+        <w:t xml:space="preserve"> the data using </w:t>
       </w:r>
       <w:r>
         <w:rPr>
@@ -749,21 +1140,43 @@
         <w:rPr>
           <w:rFonts w:ascii="Times New Roman" w:hAnsi="Times New Roman" w:cs="Times New Roman"/>
         </w:rPr>
-        <w:t xml:space="preserve">(and therefore community) geographies, 2011-2015, a high percent of records geocoded to a valid census tract (9X.X% to </w:t>
-      </w:r>
-      <w:proofErr w:type="gramStart"/>
-      <w:r>
-        <w:rPr>
-          <w:rFonts w:ascii="Times New Roman" w:hAnsi="Times New Roman" w:cs="Times New Roman"/>
-        </w:rPr>
-        <w:t>9X.X%</w:t>
-      </w:r>
-      <w:proofErr w:type="gramEnd"/>
-      <w:r>
-        <w:rPr>
-          <w:rFonts w:ascii="Times New Roman" w:hAnsi="Times New Roman" w:cs="Times New Roman"/>
-        </w:rPr>
-        <w:t xml:space="preserve">)—the remaining records contained invalid addresses and/or other anomalies.  </w:t>
+        <w:t>(and therefore community) geographies</w:t>
+      </w:r>
+      <w:r>
+        <w:rPr>
+          <w:rFonts w:ascii="Times New Roman" w:hAnsi="Times New Roman" w:cs="Times New Roman"/>
+        </w:rPr>
+        <w:t xml:space="preserve"> (</w:t>
+      </w:r>
+      <w:r>
+        <w:rPr>
+          <w:rFonts w:ascii="Times New Roman" w:hAnsi="Times New Roman" w:cs="Times New Roman"/>
+        </w:rPr>
+        <w:t>2011-2015</w:t>
+      </w:r>
+      <w:r>
+        <w:rPr>
+          <w:rFonts w:ascii="Times New Roman" w:hAnsi="Times New Roman" w:cs="Times New Roman"/>
+        </w:rPr>
+        <w:t>)</w:t>
+      </w:r>
+      <w:r>
+        <w:rPr>
+          <w:rFonts w:ascii="Times New Roman" w:hAnsi="Times New Roman" w:cs="Times New Roman"/>
+        </w:rPr>
+        <w:t>, a high percent</w:t>
+      </w:r>
+      <w:r>
+        <w:rPr>
+          <w:rFonts w:ascii="Times New Roman" w:hAnsi="Times New Roman" w:cs="Times New Roman"/>
+        </w:rPr>
+        <w:t>age</w:t>
+      </w:r>
+      <w:r>
+        <w:rPr>
+          <w:rFonts w:ascii="Times New Roman" w:hAnsi="Times New Roman" w:cs="Times New Roman"/>
+        </w:rPr>
+        <w:t xml:space="preserve"> of records geocoded to a valid census tract (9X.X% to 9X.X%)—the remaining records contained invalid addresses and/or other anomalies.  </w:t>
       </w:r>
     </w:p>
     <w:p>
@@ -799,6 +1212,15 @@
     <w:p>
       <w:pPr>
         <w:pStyle w:val="ListParagraph"/>
+        <w:ind w:left="2880"/>
+        <w:rPr>
+          <w:rFonts w:ascii="Times New Roman" w:hAnsi="Times New Roman" w:cs="Times New Roman"/>
+        </w:rPr>
+      </w:pPr>
+    </w:p>
+    <w:p>
+      <w:pPr>
+        <w:pStyle w:val="ListParagraph"/>
         <w:numPr>
           <w:ilvl w:val="1"/>
           <w:numId w:val="1"/>
@@ -811,7 +1233,6 @@
         <w:rPr>
           <w:rFonts w:ascii="Times New Roman" w:hAnsi="Times New Roman" w:cs="Times New Roman"/>
         </w:rPr>
-        <w:lastRenderedPageBreak/>
         <w:t>Social Determinants of Health</w:t>
       </w:r>
       <w:r>
@@ -862,7 +1283,13 @@
         </w:rPr>
         <w:t xml:space="preserve">of SDOH variables extracted from </w:t>
       </w:r>
-      <w:hyperlink r:id="rId12" w:history="1">
+      <w:r>
+        <w:rPr>
+          <w:rFonts w:ascii="Times New Roman" w:hAnsi="Times New Roman" w:cs="Times New Roman"/>
+        </w:rPr>
+        <w:t xml:space="preserve">the </w:t>
+      </w:r>
+      <w:hyperlink r:id="rId13" w:history="1">
         <w:r>
           <w:rPr>
             <w:rStyle w:val="Hyperlink"/>
@@ -881,9 +1308,15 @@
         <w:rPr>
           <w:rFonts w:ascii="Times New Roman" w:hAnsi="Times New Roman" w:cs="Times New Roman"/>
         </w:rPr>
-        <w:t xml:space="preserve"> publically available files at </w:t>
-      </w:r>
-      <w:hyperlink r:id="rId13" w:history="1">
+        <w:t>(</w:t>
+      </w:r>
+      <w:r>
+        <w:rPr>
+          <w:rFonts w:ascii="Times New Roman" w:hAnsi="Times New Roman" w:cs="Times New Roman"/>
+        </w:rPr>
+        <w:t xml:space="preserve">publicly available files at </w:t>
+      </w:r>
+      <w:hyperlink r:id="rId14" w:history="1">
         <w:r>
           <w:rPr>
             <w:rStyle w:val="Hyperlink"/>
@@ -894,6 +1327,13 @@
       </w:hyperlink>
       <w:r>
         <w:rPr>
+          <w:rStyle w:val="Hyperlink"/>
+          <w:rFonts w:ascii="Times New Roman" w:hAnsi="Times New Roman" w:cs="Times New Roman"/>
+        </w:rPr>
+        <w:t>)</w:t>
+      </w:r>
+      <w:r>
+        <w:rPr>
           <w:rFonts w:ascii="Times New Roman" w:hAnsi="Times New Roman" w:cs="Times New Roman"/>
         </w:rPr>
         <w:t xml:space="preserve">. The CBD </w:t>
@@ -928,29 +1368,13 @@
         </w:rPr>
         <w:t xml:space="preserve">directly from US Census / American Community Survey API (URL) using the </w:t>
       </w:r>
-      <w:hyperlink r:id="rId14" w:history="1">
+      <w:hyperlink r:id="rId15" w:history="1">
         <w:r>
           <w:rPr>
             <w:rStyle w:val="Hyperlink"/>
             <w:rFonts w:ascii="Times New Roman" w:hAnsi="Times New Roman" w:cs="Times New Roman"/>
           </w:rPr>
-          <w:t xml:space="preserve">R </w:t>
-        </w:r>
-        <w:proofErr w:type="spellStart"/>
-        <w:r>
-          <w:rPr>
-            <w:rStyle w:val="Hyperlink"/>
-            <w:rFonts w:ascii="Times New Roman" w:hAnsi="Times New Roman" w:cs="Times New Roman"/>
-          </w:rPr>
-          <w:t>tidycensus</w:t>
-        </w:r>
-        <w:proofErr w:type="spellEnd"/>
-        <w:r>
-          <w:rPr>
-            <w:rStyle w:val="Hyperlink"/>
-            <w:rFonts w:ascii="Times New Roman" w:hAnsi="Times New Roman" w:cs="Times New Roman"/>
-          </w:rPr>
-          <w:t xml:space="preserve"> package</w:t>
+          <w:t>R tidycensus package</w:t>
         </w:r>
       </w:hyperlink>
       <w:r>
@@ -995,7 +1419,7 @@
         </w:rPr>
         <w:t xml:space="preserve"> project at </w:t>
       </w:r>
-      <w:hyperlink r:id="rId15" w:history="1">
+      <w:hyperlink r:id="rId16" w:history="1">
         <w:r>
           <w:rPr>
             <w:rStyle w:val="Hyperlink"/>
@@ -1014,6 +1438,15 @@
     <w:p>
       <w:pPr>
         <w:pStyle w:val="ListParagraph"/>
+        <w:ind w:left="1440"/>
+        <w:rPr>
+          <w:rFonts w:ascii="Times New Roman" w:hAnsi="Times New Roman" w:cs="Times New Roman"/>
+        </w:rPr>
+      </w:pPr>
+    </w:p>
+    <w:p>
+      <w:pPr>
+        <w:pStyle w:val="ListParagraph"/>
         <w:numPr>
           <w:ilvl w:val="1"/>
           <w:numId w:val="1"/>
@@ -1050,160 +1483,7 @@
         <w:rPr>
           <w:rFonts w:ascii="Times New Roman" w:hAnsi="Times New Roman" w:cs="Times New Roman"/>
         </w:rPr>
-        <w:t xml:space="preserve">are based on the American Community Survey </w:t>
-      </w:r>
-      <w:r>
-        <w:rPr>
-          <w:rFonts w:ascii="Times New Roman" w:hAnsi="Times New Roman" w:cs="Times New Roman"/>
-        </w:rPr>
-        <w:t>(</w:t>
-      </w:r>
-      <w:hyperlink r:id="rId16" w:history="1">
-        <w:r>
-          <w:rPr>
-            <w:rStyle w:val="Hyperlink"/>
-            <w:rFonts w:ascii="Times New Roman" w:hAnsi="Times New Roman" w:cs="Times New Roman"/>
-          </w:rPr>
-          <w:t>https://www.census.gov/programs-surveys/acs/guidance.html</w:t>
-        </w:r>
-      </w:hyperlink>
-      <w:r>
-        <w:rPr>
-          <w:rFonts w:ascii="Times New Roman" w:hAnsi="Times New Roman" w:cs="Times New Roman"/>
-        </w:rPr>
-        <w:t>)</w:t>
-      </w:r>
-      <w:r>
-        <w:rPr>
-          <w:rFonts w:ascii="Times New Roman" w:hAnsi="Times New Roman" w:cs="Times New Roman"/>
-        </w:rPr>
-        <w:t xml:space="preserve"> </w:t>
-      </w:r>
-      <w:r>
-        <w:rPr>
-          <w:rFonts w:ascii="Times New Roman" w:hAnsi="Times New Roman" w:cs="Times New Roman"/>
-        </w:rPr>
-        <w:t>5-year extract</w:t>
-      </w:r>
-      <w:r>
-        <w:rPr>
-          <w:rFonts w:ascii="Times New Roman" w:hAnsi="Times New Roman" w:cs="Times New Roman"/>
-        </w:rPr>
-        <w:t>s</w:t>
-      </w:r>
-      <w:r>
-        <w:rPr>
-          <w:rFonts w:ascii="Times New Roman" w:hAnsi="Times New Roman" w:cs="Times New Roman"/>
-        </w:rPr>
-        <w:t xml:space="preserve"> </w:t>
-      </w:r>
-      <w:r>
-        <w:rPr>
-          <w:rFonts w:ascii="Times New Roman" w:hAnsi="Times New Roman" w:cs="Times New Roman"/>
-        </w:rPr>
-        <w:t xml:space="preserve">(tables B01001_001E, B01001_002E, and B01001_026E) </w:t>
-      </w:r>
-      <w:r>
-        <w:rPr>
-          <w:rFonts w:ascii="Times New Roman" w:hAnsi="Times New Roman" w:cs="Times New Roman"/>
-        </w:rPr>
-        <w:t xml:space="preserve">using the 5-year period corresponding to the </w:t>
-      </w:r>
-      <w:r>
-        <w:rPr>
-          <w:rFonts w:ascii="Times New Roman" w:hAnsi="Times New Roman" w:cs="Times New Roman"/>
-        </w:rPr>
-        <w:t>5-year tract/community data being analyzed in the CBD (i.e. current</w:t>
-      </w:r>
-      <w:r>
-        <w:rPr>
-          <w:rFonts w:ascii="Times New Roman" w:hAnsi="Times New Roman" w:cs="Times New Roman"/>
-        </w:rPr>
-        <w:t>ly</w:t>
-      </w:r>
-      <w:r>
-        <w:rPr>
-          <w:rFonts w:ascii="Times New Roman" w:hAnsi="Times New Roman" w:cs="Times New Roman"/>
-        </w:rPr>
-        <w:t xml:space="preserve"> 2011-2015 death data </w:t>
-      </w:r>
-      <w:r>
-        <w:rPr>
-          <w:rFonts w:ascii="Times New Roman" w:hAnsi="Times New Roman" w:cs="Times New Roman"/>
-        </w:rPr>
-        <w:t xml:space="preserve">therefore using </w:t>
-      </w:r>
-      <w:r>
-        <w:rPr>
-          <w:rFonts w:ascii="Times New Roman" w:hAnsi="Times New Roman" w:cs="Times New Roman"/>
-        </w:rPr>
-        <w:t>the 201</w:t>
-      </w:r>
-      <w:r>
-        <w:rPr>
-          <w:rFonts w:ascii="Times New Roman" w:hAnsi="Times New Roman" w:cs="Times New Roman"/>
-        </w:rPr>
-        <w:t>5</w:t>
-      </w:r>
-      <w:r>
-        <w:rPr>
-          <w:rFonts w:ascii="Times New Roman" w:hAnsi="Times New Roman" w:cs="Times New Roman"/>
-        </w:rPr>
-        <w:t xml:space="preserve"> ACS data, </w:t>
-      </w:r>
-      <w:r>
-        <w:rPr>
-          <w:rFonts w:ascii="Times New Roman" w:hAnsi="Times New Roman" w:cs="Times New Roman"/>
-        </w:rPr>
-        <w:t xml:space="preserve">which covers </w:t>
-      </w:r>
-      <w:r>
-        <w:rPr>
-          <w:rFonts w:ascii="Times New Roman" w:hAnsi="Times New Roman" w:cs="Times New Roman"/>
-        </w:rPr>
-        <w:t>2011-2015)</w:t>
-      </w:r>
-      <w:r>
-        <w:rPr>
-          <w:rFonts w:ascii="Times New Roman" w:hAnsi="Times New Roman" w:cs="Times New Roman"/>
-        </w:rPr>
-        <w:t xml:space="preserve">. </w:t>
-      </w:r>
-      <w:r>
-        <w:rPr>
-          <w:rFonts w:ascii="Times New Roman" w:hAnsi="Times New Roman" w:cs="Times New Roman"/>
-        </w:rPr>
-        <w:t xml:space="preserve"> </w:t>
-      </w:r>
-      <w:r>
-        <w:rPr>
-          <w:rFonts w:ascii="Times New Roman" w:hAnsi="Times New Roman" w:cs="Times New Roman"/>
-        </w:rPr>
-        <w:t>Communit</w:t>
-      </w:r>
-      <w:r>
-        <w:rPr>
-          <w:rFonts w:ascii="Times New Roman" w:hAnsi="Times New Roman" w:cs="Times New Roman"/>
-        </w:rPr>
-        <w:t>y population data are generated by aggregating these census data up to the community level.</w:t>
-      </w:r>
-    </w:p>
-    <w:p>
-      <w:pPr>
-        <w:pStyle w:val="ListParagraph"/>
-        <w:numPr>
-          <w:ilvl w:val="2"/>
-          <w:numId w:val="1"/>
-        </w:numPr>
-        <w:rPr>
-          <w:rFonts w:ascii="Times New Roman" w:hAnsi="Times New Roman" w:cs="Times New Roman"/>
-        </w:rPr>
-      </w:pPr>
-      <w:r>
-        <w:rPr>
-          <w:rFonts w:ascii="Times New Roman" w:hAnsi="Times New Roman" w:cs="Times New Roman"/>
-        </w:rPr>
-        <w:t xml:space="preserve">ACS data are extracted directly from the Census/ACS API (Application Program Interface) using the </w:t>
+        <w:t xml:space="preserve">are based on the </w:t>
       </w:r>
       <w:hyperlink r:id="rId17" w:history="1">
         <w:r>
@@ -1211,23 +1491,148 @@
             <w:rStyle w:val="Hyperlink"/>
             <w:rFonts w:ascii="Times New Roman" w:hAnsi="Times New Roman" w:cs="Times New Roman"/>
           </w:rPr>
-          <w:t xml:space="preserve">R </w:t>
+          <w:t>American Community Survey</w:t>
         </w:r>
-        <w:proofErr w:type="spellStart"/>
+      </w:hyperlink>
+      <w:r>
+        <w:rPr>
+          <w:rFonts w:ascii="Times New Roman" w:hAnsi="Times New Roman" w:cs="Times New Roman"/>
+        </w:rPr>
+        <w:t xml:space="preserve"> 5-year extract</w:t>
+      </w:r>
+      <w:r>
+        <w:rPr>
+          <w:rFonts w:ascii="Times New Roman" w:hAnsi="Times New Roman" w:cs="Times New Roman"/>
+        </w:rPr>
+        <w:t>s</w:t>
+      </w:r>
+      <w:r>
+        <w:rPr>
+          <w:rFonts w:ascii="Times New Roman" w:hAnsi="Times New Roman" w:cs="Times New Roman"/>
+        </w:rPr>
+        <w:t xml:space="preserve"> </w:t>
+      </w:r>
+      <w:r>
+        <w:rPr>
+          <w:rFonts w:ascii="Times New Roman" w:hAnsi="Times New Roman" w:cs="Times New Roman"/>
+        </w:rPr>
+        <w:t xml:space="preserve">(tables B01001_001E, B01001_002E, and B01001_026E) </w:t>
+      </w:r>
+      <w:r>
+        <w:rPr>
+          <w:rFonts w:ascii="Times New Roman" w:hAnsi="Times New Roman" w:cs="Times New Roman"/>
+        </w:rPr>
+        <w:t xml:space="preserve">using the 5-year period corresponding to the </w:t>
+      </w:r>
+      <w:r>
+        <w:rPr>
+          <w:rFonts w:ascii="Times New Roman" w:hAnsi="Times New Roman" w:cs="Times New Roman"/>
+        </w:rPr>
+        <w:t>5-year tract/community data being analyzed in the CBD (</w:t>
+      </w:r>
+      <w:r>
+        <w:rPr>
+          <w:rFonts w:ascii="Times New Roman" w:hAnsi="Times New Roman" w:cs="Times New Roman"/>
+        </w:rPr>
+        <w:t>e.g.</w:t>
+      </w:r>
+      <w:r>
+        <w:rPr>
+          <w:rFonts w:ascii="Times New Roman" w:hAnsi="Times New Roman" w:cs="Times New Roman"/>
+        </w:rPr>
+        <w:t xml:space="preserve"> 2011-2015 death data</w:t>
+      </w:r>
+      <w:r>
+        <w:rPr>
+          <w:rFonts w:ascii="Times New Roman" w:hAnsi="Times New Roman" w:cs="Times New Roman"/>
+        </w:rPr>
+        <w:t xml:space="preserve"> uses</w:t>
+      </w:r>
+      <w:r>
+        <w:rPr>
+          <w:rFonts w:ascii="Times New Roman" w:hAnsi="Times New Roman" w:cs="Times New Roman"/>
+        </w:rPr>
+        <w:t xml:space="preserve"> </w:t>
+      </w:r>
+      <w:r>
+        <w:rPr>
+          <w:rFonts w:ascii="Times New Roman" w:hAnsi="Times New Roman" w:cs="Times New Roman"/>
+        </w:rPr>
+        <w:t>the 201</w:t>
+      </w:r>
+      <w:r>
+        <w:rPr>
+          <w:rFonts w:ascii="Times New Roman" w:hAnsi="Times New Roman" w:cs="Times New Roman"/>
+        </w:rPr>
+        <w:t>5</w:t>
+      </w:r>
+      <w:r>
+        <w:rPr>
+          <w:rFonts w:ascii="Times New Roman" w:hAnsi="Times New Roman" w:cs="Times New Roman"/>
+        </w:rPr>
+        <w:t xml:space="preserve"> ACS data, </w:t>
+      </w:r>
+      <w:r>
+        <w:rPr>
+          <w:rFonts w:ascii="Times New Roman" w:hAnsi="Times New Roman" w:cs="Times New Roman"/>
+        </w:rPr>
+        <w:t xml:space="preserve">which covers </w:t>
+      </w:r>
+      <w:r>
+        <w:rPr>
+          <w:rFonts w:ascii="Times New Roman" w:hAnsi="Times New Roman" w:cs="Times New Roman"/>
+        </w:rPr>
+        <w:t>2011-2015)</w:t>
+      </w:r>
+      <w:r>
+        <w:rPr>
+          <w:rFonts w:ascii="Times New Roman" w:hAnsi="Times New Roman" w:cs="Times New Roman"/>
+        </w:rPr>
+        <w:t xml:space="preserve">. </w:t>
+      </w:r>
+      <w:r>
+        <w:rPr>
+          <w:rFonts w:ascii="Times New Roman" w:hAnsi="Times New Roman" w:cs="Times New Roman"/>
+        </w:rPr>
+        <w:t xml:space="preserve"> </w:t>
+      </w:r>
+      <w:r>
+        <w:rPr>
+          <w:rFonts w:ascii="Times New Roman" w:hAnsi="Times New Roman" w:cs="Times New Roman"/>
+        </w:rPr>
+        <w:t>Communit</w:t>
+      </w:r>
+      <w:r>
+        <w:rPr>
+          <w:rFonts w:ascii="Times New Roman" w:hAnsi="Times New Roman" w:cs="Times New Roman"/>
+        </w:rPr>
+        <w:t>y population data are generated by aggregating these census data up to the community level.</w:t>
+      </w:r>
+    </w:p>
+    <w:p>
+      <w:pPr>
+        <w:pStyle w:val="ListParagraph"/>
+        <w:numPr>
+          <w:ilvl w:val="2"/>
+          <w:numId w:val="1"/>
+        </w:numPr>
+        <w:rPr>
+          <w:rFonts w:ascii="Times New Roman" w:hAnsi="Times New Roman" w:cs="Times New Roman"/>
+        </w:rPr>
+      </w:pPr>
+      <w:r>
+        <w:rPr>
+          <w:rFonts w:ascii="Times New Roman" w:hAnsi="Times New Roman" w:cs="Times New Roman"/>
+        </w:rPr>
+        <w:t xml:space="preserve">ACS data are extracted directly from the Census/ACS API (Application Program Interface) using the </w:t>
+      </w:r>
+      <w:hyperlink r:id="rId18" w:history="1">
         <w:r>
           <w:rPr>
             <w:rStyle w:val="Hyperlink"/>
             <w:rFonts w:ascii="Times New Roman" w:hAnsi="Times New Roman" w:cs="Times New Roman"/>
           </w:rPr>
-          <w:t>tidycensus</w:t>
-        </w:r>
-        <w:proofErr w:type="spellEnd"/>
-        <w:r>
-          <w:rPr>
-            <w:rStyle w:val="Hyperlink"/>
-            <w:rFonts w:ascii="Times New Roman" w:hAnsi="Times New Roman" w:cs="Times New Roman"/>
-          </w:rPr>
-          <w:t xml:space="preserve"> package</w:t>
+          <w:t>R tidycensus package</w:t>
         </w:r>
       </w:hyperlink>
       <w:r>
@@ -1252,6 +1657,7 @@
         <w:rPr>
           <w:rFonts w:ascii="Times New Roman" w:hAnsi="Times New Roman" w:cs="Times New Roman"/>
         </w:rPr>
+        <w:lastRenderedPageBreak/>
         <w:t>For counties, population denominator data are based on</w:t>
       </w:r>
       <w:r>
@@ -1260,7 +1666,7 @@
         </w:rPr>
         <w:t xml:space="preserve"> </w:t>
       </w:r>
-      <w:hyperlink r:id="rId18" w:history="1">
+      <w:hyperlink r:id="rId19" w:history="1">
         <w:r>
           <w:rPr>
             <w:rStyle w:val="Hyperlink"/>
@@ -1310,28 +1716,20 @@
         </w:rPr>
         <w:t xml:space="preserve">, and are downloaded directly via API from the </w:t>
       </w:r>
-      <w:hyperlink r:id="rId19" w:history="1">
-        <w:r>
-          <w:rPr>
-            <w:rStyle w:val="Hyperlink"/>
-            <w:rFonts w:ascii="Times New Roman" w:hAnsi="Times New Roman" w:cs="Times New Roman"/>
-          </w:rPr>
-          <w:t>CA.gov Open Data Portal</w:t>
-        </w:r>
-      </w:hyperlink>
-      <w:r>
-        <w:rPr>
-          <w:rFonts w:ascii="Times New Roman" w:hAnsi="Times New Roman" w:cs="Times New Roman"/>
-        </w:rPr>
-        <w:t xml:space="preserve"> here </w:t>
-      </w:r>
       <w:hyperlink r:id="rId20" w:history="1">
         <w:r>
           <w:rPr>
             <w:rStyle w:val="Hyperlink"/>
             <w:rFonts w:ascii="Times New Roman" w:hAnsi="Times New Roman" w:cs="Times New Roman"/>
           </w:rPr>
-          <w:t>CHHS/DOF/Open Data</w:t>
+          <w:t>State of California</w:t>
+        </w:r>
+        <w:r>
+          <w:rPr>
+            <w:rStyle w:val="Hyperlink"/>
+            <w:rFonts w:ascii="Times New Roman" w:hAnsi="Times New Roman" w:cs="Times New Roman"/>
+          </w:rPr>
+          <w:t xml:space="preserve"> Open Data Portal</w:t>
         </w:r>
       </w:hyperlink>
       <w:r>
@@ -1340,6 +1738,24 @@
         </w:rPr>
         <w:t>.</w:t>
       </w:r>
+    </w:p>
+    <w:p>
+      <w:pPr>
+        <w:pStyle w:val="ListParagraph"/>
+        <w:ind w:left="1440"/>
+        <w:rPr>
+          <w:rFonts w:ascii="Times New Roman" w:hAnsi="Times New Roman" w:cs="Times New Roman"/>
+        </w:rPr>
+      </w:pPr>
+    </w:p>
+    <w:p>
+      <w:pPr>
+        <w:pStyle w:val="ListParagraph"/>
+        <w:ind w:left="1440"/>
+        <w:rPr>
+          <w:rFonts w:ascii="Times New Roman" w:hAnsi="Times New Roman" w:cs="Times New Roman"/>
+        </w:rPr>
+      </w:pPr>
     </w:p>
     <w:p>
       <w:pPr>
@@ -1370,12 +1786,20 @@
           <w:rFonts w:ascii="Times New Roman" w:hAnsi="Times New Roman" w:cs="Times New Roman"/>
         </w:rPr>
       </w:pPr>
+      <w:commentRangeStart w:id="2"/>
       <w:r>
         <w:rPr>
           <w:rFonts w:ascii="Times New Roman" w:hAnsi="Times New Roman" w:cs="Times New Roman"/>
         </w:rPr>
         <w:t>Boundary</w:t>
       </w:r>
+      <w:commentRangeEnd w:id="2"/>
+      <w:r>
+        <w:rPr>
+          <w:rStyle w:val="CommentReference"/>
+        </w:rPr>
+        <w:commentReference w:id="2"/>
+      </w:r>
       <w:r>
         <w:rPr>
           <w:rFonts w:ascii="Times New Roman" w:hAnsi="Times New Roman" w:cs="Times New Roman"/>
@@ -1416,21 +1840,7 @@
         <w:rPr>
           <w:rFonts w:ascii="Times New Roman" w:hAnsi="Times New Roman" w:cs="Times New Roman"/>
         </w:rPr>
-        <w:t xml:space="preserve"> </w:t>
-      </w:r>
-      <w:proofErr w:type="gramStart"/>
-      <w:r>
-        <w:rPr>
-          <w:rFonts w:ascii="Times New Roman" w:hAnsi="Times New Roman" w:cs="Times New Roman"/>
-        </w:rPr>
-        <w:t>tracts(</w:t>
-      </w:r>
-      <w:proofErr w:type="gramEnd"/>
-      <w:r>
-        <w:rPr>
-          <w:rFonts w:ascii="Times New Roman" w:hAnsi="Times New Roman" w:cs="Times New Roman"/>
-        </w:rPr>
-        <w:t>) function of the</w:t>
+        <w:t xml:space="preserve"> tracts() function of the</w:t>
       </w:r>
       <w:r>
         <w:rPr>
@@ -1453,21 +1863,12 @@
           </w:rPr>
           <w:t xml:space="preserve"> </w:t>
         </w:r>
-        <w:proofErr w:type="spellStart"/>
         <w:r>
           <w:rPr>
             <w:rStyle w:val="Hyperlink"/>
             <w:rFonts w:ascii="Times New Roman" w:hAnsi="Times New Roman" w:cs="Times New Roman"/>
           </w:rPr>
-          <w:t>tigris</w:t>
-        </w:r>
-        <w:proofErr w:type="spellEnd"/>
-        <w:r>
-          <w:rPr>
-            <w:rStyle w:val="Hyperlink"/>
-            <w:rFonts w:ascii="Times New Roman" w:hAnsi="Times New Roman" w:cs="Times New Roman"/>
-          </w:rPr>
-          <w:t xml:space="preserve"> </w:t>
+          <w:t xml:space="preserve">tigris </w:t>
         </w:r>
         <w:r>
           <w:rPr>
@@ -1495,14 +1896,12 @@
         </w:rPr>
         <w:t xml:space="preserve">to be smaller using the </w:t>
       </w:r>
-      <w:proofErr w:type="spellStart"/>
       <w:r>
         <w:rPr>
           <w:rFonts w:ascii="Times New Roman" w:hAnsi="Times New Roman" w:cs="Times New Roman"/>
         </w:rPr>
         <w:t>ms_simplify</w:t>
       </w:r>
-      <w:proofErr w:type="spellEnd"/>
       <w:r>
         <w:rPr>
           <w:rFonts w:ascii="Times New Roman" w:hAnsi="Times New Roman" w:cs="Times New Roman"/>
@@ -1521,19 +1920,11 @@
         </w:rPr>
         <w:t xml:space="preserve">R </w:t>
       </w:r>
-      <w:proofErr w:type="spellStart"/>
-      <w:r>
-        <w:rPr>
-          <w:rFonts w:ascii="Times New Roman" w:hAnsi="Times New Roman" w:cs="Times New Roman"/>
-        </w:rPr>
-        <w:t>rmapshaper</w:t>
-      </w:r>
-      <w:proofErr w:type="spellEnd"/>
-      <w:r>
-        <w:rPr>
-          <w:rFonts w:ascii="Times New Roman" w:hAnsi="Times New Roman" w:cs="Times New Roman"/>
-        </w:rPr>
-        <w:t xml:space="preserve"> </w:t>
+      <w:r>
+        <w:rPr>
+          <w:rFonts w:ascii="Times New Roman" w:hAnsi="Times New Roman" w:cs="Times New Roman"/>
+        </w:rPr>
+        <w:t xml:space="preserve">rmapshaper </w:t>
       </w:r>
       <w:r>
         <w:rPr>
@@ -1619,6 +2010,18 @@
           <w:rFonts w:ascii="Times New Roman" w:hAnsi="Times New Roman" w:cs="Times New Roman"/>
         </w:rPr>
       </w:pPr>
+    </w:p>
+    <w:p>
+      <w:pPr>
+        <w:pStyle w:val="ListParagraph"/>
+        <w:numPr>
+          <w:ilvl w:val="0"/>
+          <w:numId w:val="1"/>
+        </w:numPr>
+        <w:rPr>
+          <w:rFonts w:ascii="Times New Roman" w:hAnsi="Times New Roman" w:cs="Times New Roman"/>
+        </w:rPr>
+      </w:pPr>
       <w:r>
         <w:rPr>
           <w:rFonts w:ascii="Times New Roman" w:hAnsi="Times New Roman" w:cs="Times New Roman"/>
@@ -1641,19 +2044,31 @@
         <w:rPr>
           <w:rFonts w:ascii="Times New Roman" w:hAnsi="Times New Roman" w:cs="Times New Roman"/>
         </w:rPr>
-        <w:t xml:space="preserve">In the current version of the CBD project, only the single underlying cause of death ICD-10 code is use to classify the </w:t>
-      </w:r>
-      <w:r>
-        <w:rPr>
-          <w:rFonts w:ascii="Times New Roman" w:hAnsi="Times New Roman" w:cs="Times New Roman"/>
-        </w:rPr>
-        <w:t>cause</w:t>
-      </w:r>
-      <w:r>
-        <w:rPr>
-          <w:rFonts w:ascii="Times New Roman" w:hAnsi="Times New Roman" w:cs="Times New Roman"/>
-        </w:rPr>
-        <w:t xml:space="preserve"> of death. Efforts are underway to incorporate ‘multiple cause of death” codes for some </w:t>
+        <w:t>In the current version of the CBD project, only the single underlying cause of death ICD-10 code is use</w:t>
+      </w:r>
+      <w:r>
+        <w:rPr>
+          <w:rFonts w:ascii="Times New Roman" w:hAnsi="Times New Roman" w:cs="Times New Roman"/>
+        </w:rPr>
+        <w:t>d</w:t>
+      </w:r>
+      <w:r>
+        <w:rPr>
+          <w:rFonts w:ascii="Times New Roman" w:hAnsi="Times New Roman" w:cs="Times New Roman"/>
+        </w:rPr>
+        <w:t xml:space="preserve">. </w:t>
+      </w:r>
+      <w:r>
+        <w:rPr>
+          <w:rFonts w:ascii="Times New Roman" w:hAnsi="Times New Roman" w:cs="Times New Roman"/>
+        </w:rPr>
+        <w:t>A future release of the CBD may</w:t>
+      </w:r>
+      <w:r>
+        <w:rPr>
+          <w:rFonts w:ascii="Times New Roman" w:hAnsi="Times New Roman" w:cs="Times New Roman"/>
+        </w:rPr>
+        <w:t xml:space="preserve"> incorporate ‘multiple cause of death” codes for some </w:t>
       </w:r>
       <w:r>
         <w:rPr>
@@ -1665,7 +2080,7 @@
         <w:rPr>
           <w:rFonts w:ascii="Times New Roman" w:hAnsi="Times New Roman" w:cs="Times New Roman"/>
         </w:rPr>
-        <w:t xml:space="preserve"> in a future release of the CBD, and based on user interest/support. </w:t>
+        <w:t>.</w:t>
       </w:r>
     </w:p>
     <w:p>
@@ -1683,7 +2098,49 @@
         <w:rPr>
           <w:rFonts w:ascii="Times New Roman" w:hAnsi="Times New Roman" w:cs="Times New Roman"/>
         </w:rPr>
-        <w:t>We used a variate of the WHO/GBD condition list hierarchical outline to create our own hierarchical outline with three levels.  The first level includes “Infectious Disease</w:t>
+        <w:t>We used a varia</w:t>
+      </w:r>
+      <w:r>
+        <w:rPr>
+          <w:rFonts w:ascii="Times New Roman" w:hAnsi="Times New Roman" w:cs="Times New Roman"/>
+        </w:rPr>
+        <w:t>n</w:t>
+      </w:r>
+      <w:r>
+        <w:rPr>
+          <w:rFonts w:ascii="Times New Roman" w:hAnsi="Times New Roman" w:cs="Times New Roman"/>
+        </w:rPr>
+        <w:t xml:space="preserve">t of the </w:t>
+      </w:r>
+      <w:r>
+        <w:rPr>
+          <w:rFonts w:ascii="Times New Roman" w:hAnsi="Times New Roman" w:cs="Times New Roman"/>
+        </w:rPr>
+        <w:t>World Health Organization (WHO) global burden of disease</w:t>
+      </w:r>
+      <w:r>
+        <w:rPr>
+          <w:rFonts w:ascii="Times New Roman" w:hAnsi="Times New Roman" w:cs="Times New Roman"/>
+        </w:rPr>
+        <w:t xml:space="preserve"> condition list to create our own hierarchical </w:t>
+      </w:r>
+      <w:r>
+        <w:rPr>
+          <w:rFonts w:ascii="Times New Roman" w:hAnsi="Times New Roman" w:cs="Times New Roman"/>
+        </w:rPr>
+        <w:t>disease and injury categorization</w:t>
+      </w:r>
+      <w:r>
+        <w:rPr>
+          <w:rFonts w:ascii="Times New Roman" w:hAnsi="Times New Roman" w:cs="Times New Roman"/>
+        </w:rPr>
+        <w:t xml:space="preserve"> </w:t>
+      </w:r>
+      <w:r>
+        <w:rPr>
+          <w:rFonts w:ascii="Times New Roman" w:hAnsi="Times New Roman" w:cs="Times New Roman"/>
+        </w:rPr>
+        <w:t>with three levels.  The first level includes “Infectious Disease</w:t>
       </w:r>
       <w:r>
         <w:rPr>
@@ -1737,7 +2194,61 @@
         <w:rPr>
           <w:rFonts w:ascii="Times New Roman" w:hAnsi="Times New Roman" w:cs="Times New Roman"/>
         </w:rPr>
-        <w:t xml:space="preserve"> combined. For data displayed at the census tract level, only this level of the hierarch is included. The next level, our “Public </w:t>
+        <w:t xml:space="preserve"> combined. For data displayed at the census tract level, only this level of the hierarch</w:t>
+      </w:r>
+      <w:r>
+        <w:rPr>
+          <w:rFonts w:ascii="Times New Roman" w:hAnsi="Times New Roman" w:cs="Times New Roman"/>
+        </w:rPr>
+        <w:t>y</w:t>
+      </w:r>
+      <w:r>
+        <w:rPr>
+          <w:rFonts w:ascii="Times New Roman" w:hAnsi="Times New Roman" w:cs="Times New Roman"/>
+        </w:rPr>
+        <w:t xml:space="preserve"> is included</w:t>
+      </w:r>
+      <w:r>
+        <w:rPr>
+          <w:rFonts w:ascii="Times New Roman" w:hAnsi="Times New Roman" w:cs="Times New Roman"/>
+        </w:rPr>
+        <w:t xml:space="preserve"> </w:t>
+      </w:r>
+      <w:r>
+        <w:rPr>
+          <w:rFonts w:ascii="Times New Roman" w:hAnsi="Times New Roman" w:cs="Times New Roman"/>
+        </w:rPr>
+        <w:t>due to</w:t>
+      </w:r>
+      <w:r>
+        <w:rPr>
+          <w:rFonts w:ascii="Times New Roman" w:hAnsi="Times New Roman" w:cs="Times New Roman"/>
+        </w:rPr>
+        <w:t xml:space="preserve"> sample size and statistical reliability </w:t>
+      </w:r>
+      <w:r>
+        <w:rPr>
+          <w:rFonts w:ascii="Times New Roman" w:hAnsi="Times New Roman" w:cs="Times New Roman"/>
+        </w:rPr>
+        <w:t>limitations</w:t>
+      </w:r>
+      <w:r>
+        <w:rPr>
+          <w:rFonts w:ascii="Times New Roman" w:hAnsi="Times New Roman" w:cs="Times New Roman"/>
+        </w:rPr>
+        <w:t>. The next</w:t>
+      </w:r>
+      <w:r>
+        <w:rPr>
+          <w:rFonts w:ascii="Times New Roman" w:hAnsi="Times New Roman" w:cs="Times New Roman"/>
+        </w:rPr>
+        <w:t>,</w:t>
+      </w:r>
+      <w:r>
+        <w:rPr>
+          <w:rFonts w:ascii="Times New Roman" w:hAnsi="Times New Roman" w:cs="Times New Roman"/>
+        </w:rPr>
+        <w:t xml:space="preserve"> “Public </w:t>
       </w:r>
       <w:r>
         <w:rPr>
@@ -1749,31 +2260,103 @@
         <w:rPr>
           <w:rFonts w:ascii="Times New Roman" w:hAnsi="Times New Roman" w:cs="Times New Roman"/>
         </w:rPr>
-        <w:t xml:space="preserve"> Level” breaks each of each of the top level down into a total grouping of </w:t>
-      </w:r>
-      <w:r>
-        <w:rPr>
-          <w:rFonts w:ascii="Times New Roman" w:hAnsi="Times New Roman" w:cs="Times New Roman"/>
-        </w:rPr>
-        <w:t>51</w:t>
-      </w:r>
-      <w:r>
-        <w:rPr>
-          <w:rFonts w:ascii="Times New Roman" w:hAnsi="Times New Roman" w:cs="Times New Roman"/>
-        </w:rPr>
-        <w:t>cond</w:t>
-      </w:r>
-      <w:r>
-        <w:rPr>
-          <w:rFonts w:ascii="Times New Roman" w:hAnsi="Times New Roman" w:cs="Times New Roman"/>
-        </w:rPr>
-        <w:t>i</w:t>
-      </w:r>
-      <w:r>
-        <w:rPr>
-          <w:rFonts w:ascii="Times New Roman" w:hAnsi="Times New Roman" w:cs="Times New Roman"/>
-        </w:rPr>
-        <w:t xml:space="preserve">tions; the final detailed level breaks a few of these PH level conditions down further, for a total of </w:t>
+        <w:t>”</w:t>
+      </w:r>
+      <w:r>
+        <w:rPr>
+          <w:rFonts w:ascii="Times New Roman" w:hAnsi="Times New Roman" w:cs="Times New Roman"/>
+        </w:rPr>
+        <w:t xml:space="preserve"> </w:t>
+      </w:r>
+      <w:r>
+        <w:rPr>
+          <w:rFonts w:ascii="Times New Roman" w:hAnsi="Times New Roman" w:cs="Times New Roman"/>
+        </w:rPr>
+        <w:t>l</w:t>
+      </w:r>
+      <w:r>
+        <w:rPr>
+          <w:rFonts w:ascii="Times New Roman" w:hAnsi="Times New Roman" w:cs="Times New Roman"/>
+        </w:rPr>
+        <w:t>evel</w:t>
+      </w:r>
+      <w:r>
+        <w:rPr>
+          <w:rFonts w:ascii="Times New Roman" w:hAnsi="Times New Roman" w:cs="Times New Roman"/>
+        </w:rPr>
+        <w:t>,</w:t>
+      </w:r>
+      <w:r>
+        <w:rPr>
+          <w:rFonts w:ascii="Times New Roman" w:hAnsi="Times New Roman" w:cs="Times New Roman"/>
+        </w:rPr>
+        <w:t xml:space="preserve"> </w:t>
+      </w:r>
+      <w:r>
+        <w:rPr>
+          <w:rFonts w:ascii="Times New Roman" w:hAnsi="Times New Roman" w:cs="Times New Roman"/>
+        </w:rPr>
+        <w:t>splits</w:t>
+      </w:r>
+      <w:r>
+        <w:rPr>
+          <w:rFonts w:ascii="Times New Roman" w:hAnsi="Times New Roman" w:cs="Times New Roman"/>
+        </w:rPr>
+        <w:t xml:space="preserve"> </w:t>
+      </w:r>
+      <w:r>
+        <w:rPr>
+          <w:rFonts w:ascii="Times New Roman" w:hAnsi="Times New Roman" w:cs="Times New Roman"/>
+        </w:rPr>
+        <w:t>each of the</w:t>
+      </w:r>
+      <w:r>
+        <w:rPr>
+          <w:rFonts w:ascii="Times New Roman" w:hAnsi="Times New Roman" w:cs="Times New Roman"/>
+        </w:rPr>
+        <w:t>se</w:t>
+      </w:r>
+      <w:r>
+        <w:rPr>
+          <w:rFonts w:ascii="Times New Roman" w:hAnsi="Times New Roman" w:cs="Times New Roman"/>
+        </w:rPr>
+        <w:t xml:space="preserve"> top level</w:t>
+      </w:r>
+      <w:r>
+        <w:rPr>
+          <w:rFonts w:ascii="Times New Roman" w:hAnsi="Times New Roman" w:cs="Times New Roman"/>
+        </w:rPr>
+        <w:t>s</w:t>
+      </w:r>
+      <w:r>
+        <w:rPr>
+          <w:rFonts w:ascii="Times New Roman" w:hAnsi="Times New Roman" w:cs="Times New Roman"/>
+        </w:rPr>
+        <w:t xml:space="preserve"> into </w:t>
+      </w:r>
+      <w:r>
+        <w:rPr>
+          <w:rFonts w:ascii="Times New Roman" w:hAnsi="Times New Roman" w:cs="Times New Roman"/>
+        </w:rPr>
+        <w:t xml:space="preserve">51 </w:t>
+      </w:r>
+      <w:r>
+        <w:rPr>
+          <w:rFonts w:ascii="Times New Roman" w:hAnsi="Times New Roman" w:cs="Times New Roman"/>
+        </w:rPr>
+        <w:t>subcategories</w:t>
+      </w:r>
+      <w:r>
+        <w:rPr>
+          <w:rFonts w:ascii="Times New Roman" w:hAnsi="Times New Roman" w:cs="Times New Roman"/>
+        </w:rPr>
+        <w:t xml:space="preserve"> displayed at the community level?????????T</w:t>
+      </w:r>
+      <w:r>
+        <w:rPr>
+          <w:rFonts w:ascii="Times New Roman" w:hAnsi="Times New Roman" w:cs="Times New Roman"/>
+        </w:rPr>
+        <w:t xml:space="preserve">he final detailed level breaks a few of these PH level conditions down further, for a total of </w:t>
       </w:r>
       <w:r>
         <w:rPr>
@@ -1791,13 +2374,13 @@
         <w:rPr>
           <w:rFonts w:ascii="Times New Roman" w:hAnsi="Times New Roman" w:cs="Times New Roman"/>
         </w:rPr>
-        <w:t>conditions</w:t>
-      </w:r>
-      <w:r>
-        <w:rPr>
-          <w:rFonts w:ascii="Times New Roman" w:hAnsi="Times New Roman" w:cs="Times New Roman"/>
-        </w:rPr>
-        <w:t xml:space="preserve">, which is </w:t>
+        <w:t>categories</w:t>
+      </w:r>
+      <w:r>
+        <w:rPr>
+          <w:rFonts w:ascii="Times New Roman" w:hAnsi="Times New Roman" w:cs="Times New Roman"/>
+        </w:rPr>
+        <w:t xml:space="preserve"> </w:t>
       </w:r>
       <w:r>
         <w:rPr>
@@ -1827,25 +2410,70 @@
     <w:p>
       <w:pPr>
         <w:pStyle w:val="ListParagraph"/>
-        <w:numPr>
-          <w:ilvl w:val="1"/>
-          <w:numId w:val="1"/>
-        </w:numPr>
-        <w:rPr>
-          <w:rFonts w:ascii="Times New Roman" w:hAnsi="Times New Roman" w:cs="Times New Roman"/>
-        </w:rPr>
-      </w:pPr>
-      <w:r>
-        <w:rPr>
-          <w:rFonts w:ascii="Times New Roman" w:hAnsi="Times New Roman" w:cs="Times New Roman"/>
-        </w:rPr>
-        <w:t>The primary basis for the ICD-</w:t>
-      </w:r>
-      <w:r>
-        <w:rPr>
-          <w:rFonts w:ascii="Times New Roman" w:hAnsi="Times New Roman" w:cs="Times New Roman"/>
-        </w:rPr>
-        <w:t xml:space="preserve">10 to condition mapping is the WHO/GBD </w:t>
+        <w:ind w:left="1440"/>
+        <w:rPr>
+          <w:rFonts w:ascii="Times New Roman" w:hAnsi="Times New Roman" w:cs="Times New Roman"/>
+        </w:rPr>
+      </w:pPr>
+      <w:r>
+        <w:rPr>
+          <w:rFonts w:ascii="Times New Roman" w:hAnsi="Times New Roman" w:cs="Times New Roman"/>
+        </w:rPr>
+        <w:t xml:space="preserve">Categorization of deaths was </w:t>
+      </w:r>
+      <w:r>
+        <w:rPr>
+          <w:rFonts w:ascii="Times New Roman" w:hAnsi="Times New Roman" w:cs="Times New Roman"/>
+        </w:rPr>
+        <w:t xml:space="preserve">extracted from death certificates </w:t>
+      </w:r>
+      <w:r>
+        <w:rPr>
+          <w:rFonts w:ascii="Times New Roman" w:hAnsi="Times New Roman" w:cs="Times New Roman"/>
+        </w:rPr>
+        <w:t>based on the International Classification of Diseases version 10 (ICD-10)</w:t>
+      </w:r>
+      <w:r>
+        <w:rPr>
+          <w:rFonts w:ascii="Times New Roman" w:hAnsi="Times New Roman" w:cs="Times New Roman"/>
+        </w:rPr>
+        <w:t xml:space="preserve">. </w:t>
+      </w:r>
+      <w:r>
+        <w:rPr>
+          <w:rFonts w:ascii="Times New Roman" w:hAnsi="Times New Roman" w:cs="Times New Roman"/>
+        </w:rPr>
+        <w:t>The primary basis for the ICD</w:t>
+      </w:r>
+      <w:r>
+        <w:rPr>
+          <w:rFonts w:ascii="Times New Roman" w:hAnsi="Times New Roman" w:cs="Times New Roman"/>
+        </w:rPr>
+        <w:t>10</w:t>
+      </w:r>
+      <w:r>
+        <w:rPr>
+          <w:rFonts w:ascii="Times New Roman" w:hAnsi="Times New Roman" w:cs="Times New Roman"/>
+        </w:rPr>
+        <w:t>–</w:t>
+      </w:r>
+      <w:r>
+        <w:rPr>
+          <w:rFonts w:ascii="Times New Roman" w:hAnsi="Times New Roman" w:cs="Times New Roman"/>
+        </w:rPr>
+        <w:t>to</w:t>
+      </w:r>
+      <w:r>
+        <w:rPr>
+          <w:rFonts w:ascii="Times New Roman" w:hAnsi="Times New Roman" w:cs="Times New Roman"/>
+        </w:rPr>
+        <w:t>-</w:t>
+      </w:r>
+      <w:r>
+        <w:rPr>
+          <w:rFonts w:ascii="Times New Roman" w:hAnsi="Times New Roman" w:cs="Times New Roman"/>
+        </w:rPr>
+        <w:t xml:space="preserve">condition mapping is the WHO </w:t>
       </w:r>
       <w:r>
         <w:rPr>
@@ -1871,15 +2499,7 @@
             <w:rStyle w:val="Hyperlink"/>
             <w:rFonts w:ascii="Times New Roman" w:hAnsi="Times New Roman" w:cs="Times New Roman"/>
           </w:rPr>
-          <w:t>WHO methods and data sources for global burden of disease estimates 2000-</w:t>
-        </w:r>
-        <w:r>
-          <w:rPr>
-            <w:rStyle w:val="Hyperlink"/>
-            <w:rFonts w:ascii="Times New Roman" w:hAnsi="Times New Roman" w:cs="Times New Roman"/>
-          </w:rPr>
-          <w:lastRenderedPageBreak/>
-          <w:t>2015</w:t>
+          <w:t>WHO methods and data sources for global burden of disease estimates 2000-2015</w:t>
         </w:r>
         <w:r>
           <w:rPr>
@@ -1905,43 +2525,50 @@
         <w:rPr>
           <w:rFonts w:ascii="Times New Roman" w:hAnsi="Times New Roman" w:cs="Times New Roman"/>
         </w:rPr>
-        <w:t xml:space="preserve">  For the primary mapping, we were not able to use the IHME/GBD mapping system as </w:t>
-      </w:r>
-      <w:r>
-        <w:rPr>
-          <w:rFonts w:ascii="Times New Roman" w:hAnsi="Times New Roman" w:cs="Times New Roman"/>
-        </w:rPr>
-        <w:t>described</w:t>
-      </w:r>
-      <w:r>
-        <w:rPr>
-          <w:rFonts w:ascii="Times New Roman" w:hAnsi="Times New Roman" w:cs="Times New Roman"/>
-        </w:rPr>
         <w:t xml:space="preserve"> </w:t>
       </w:r>
-      <w:r>
-        <w:rPr>
-          <w:rFonts w:ascii="Times New Roman" w:hAnsi="Times New Roman" w:cs="Times New Roman"/>
-        </w:rPr>
-        <w:t xml:space="preserve">in the Supplemental Appendices to </w:t>
-      </w:r>
-      <w:r>
-        <w:rPr>
-          <w:rFonts w:ascii="Times New Roman" w:hAnsi="Times New Roman" w:cs="Times New Roman"/>
-        </w:rPr>
-        <w:t>their recent publication</w:t>
-      </w:r>
-      <w:r>
-        <w:rPr>
-          <w:rFonts w:ascii="Times New Roman" w:hAnsi="Times New Roman" w:cs="Times New Roman"/>
-        </w:rPr>
-        <w:t>s</w:t>
-      </w:r>
-      <w:r>
-        <w:rPr>
-          <w:rFonts w:ascii="Times New Roman" w:hAnsi="Times New Roman" w:cs="Times New Roman"/>
-        </w:rPr>
-        <w:t xml:space="preserve"> (e.g. </w:t>
+      <w:commentRangeStart w:id="3"/>
+      <w:r>
+        <w:rPr>
+          <w:rFonts w:ascii="Times New Roman" w:hAnsi="Times New Roman" w:cs="Times New Roman"/>
+        </w:rPr>
+        <w:t>We did not</w:t>
+      </w:r>
+      <w:r>
+        <w:rPr>
+          <w:rFonts w:ascii="Times New Roman" w:hAnsi="Times New Roman" w:cs="Times New Roman"/>
+        </w:rPr>
+        <w:t xml:space="preserve"> use </w:t>
+      </w:r>
+      <w:r>
+        <w:rPr>
+          <w:rFonts w:ascii="Times New Roman" w:hAnsi="Times New Roman" w:cs="Times New Roman"/>
+        </w:rPr>
+        <w:t>a similar</w:t>
+      </w:r>
+      <w:r>
+        <w:rPr>
+          <w:rFonts w:ascii="Times New Roman" w:hAnsi="Times New Roman" w:cs="Times New Roman"/>
+        </w:rPr>
+        <w:t>, more recent and more detailed</w:t>
+      </w:r>
+      <w:r>
+        <w:rPr>
+          <w:rFonts w:ascii="Times New Roman" w:hAnsi="Times New Roman" w:cs="Times New Roman"/>
+        </w:rPr>
+        <w:t>,</w:t>
+      </w:r>
+      <w:r>
+        <w:rPr>
+          <w:rFonts w:ascii="Times New Roman" w:hAnsi="Times New Roman" w:cs="Times New Roman"/>
+        </w:rPr>
+        <w:t xml:space="preserve"> system developed by the Institute for Health Metrics and Evaluation (IHME) at the University of Washington </w:t>
+      </w:r>
+      <w:r>
+        <w:rPr>
+          <w:rFonts w:ascii="Times New Roman" w:hAnsi="Times New Roman" w:cs="Times New Roman"/>
+        </w:rPr>
+        <w:t>(</w:t>
       </w:r>
       <w:hyperlink r:id="rId23" w:history="1">
         <w:r>
@@ -1998,11 +2625,26 @@
             <w:rStyle w:val="Hyperlink"/>
             <w:rFonts w:ascii="Times New Roman" w:hAnsi="Times New Roman" w:cs="Times New Roman"/>
           </w:rPr>
-          <w:t>US County-Level Trends in Mortality Rates for Major Causes of Death, 1980-2014, JAMA 2016</w:t>
+          <w:t xml:space="preserve">US County-Level Trends in Mortality Rates for Major Causes of </w:t>
+        </w:r>
+        <w:r>
+          <w:rPr>
+            <w:rStyle w:val="Hyperlink"/>
+            <w:rFonts w:ascii="Times New Roman" w:hAnsi="Times New Roman" w:cs="Times New Roman"/>
+          </w:rPr>
+          <w:lastRenderedPageBreak/>
+          <w:t>Death, 1980-2014, JAMA 2016</w:t>
         </w:r>
       </w:hyperlink>
       <w:r>
         <w:rPr>
+          <w:rStyle w:val="Hyperlink"/>
+          <w:rFonts w:ascii="Times New Roman" w:hAnsi="Times New Roman" w:cs="Times New Roman"/>
+        </w:rPr>
+        <w:t>; Supplemental Appendices</w:t>
+      </w:r>
+      <w:r>
+        <w:rPr>
           <w:rFonts w:ascii="Times New Roman" w:hAnsi="Times New Roman" w:cs="Times New Roman"/>
         </w:rPr>
         <w:t>)</w:t>
@@ -2011,7 +2653,91 @@
         <w:rPr>
           <w:rFonts w:ascii="Times New Roman" w:hAnsi="Times New Roman" w:cs="Times New Roman"/>
         </w:rPr>
-        <w:t xml:space="preserve"> because that system results in approximately XX% of (California) death being mapped to “garbage codes”</w:t>
+        <w:t xml:space="preserve"> </w:t>
+      </w:r>
+      <w:r>
+        <w:rPr>
+          <w:rFonts w:ascii="Times New Roman" w:hAnsi="Times New Roman" w:cs="Times New Roman"/>
+        </w:rPr>
+        <w:t xml:space="preserve">in this version of the CBD </w:t>
+      </w:r>
+      <w:r>
+        <w:rPr>
+          <w:rFonts w:ascii="Times New Roman" w:hAnsi="Times New Roman" w:cs="Times New Roman"/>
+        </w:rPr>
+        <w:t>because that system result</w:t>
+      </w:r>
+      <w:r>
+        <w:rPr>
+          <w:rFonts w:ascii="Times New Roman" w:hAnsi="Times New Roman" w:cs="Times New Roman"/>
+        </w:rPr>
+        <w:t>ed</w:t>
+      </w:r>
+      <w:r>
+        <w:rPr>
+          <w:rFonts w:ascii="Times New Roman" w:hAnsi="Times New Roman" w:cs="Times New Roman"/>
+        </w:rPr>
+        <w:t xml:space="preserve"> in </w:t>
+      </w:r>
+      <w:r>
+        <w:rPr>
+          <w:rFonts w:ascii="Times New Roman" w:hAnsi="Times New Roman" w:cs="Times New Roman"/>
+        </w:rPr>
+        <w:t xml:space="preserve">721,783 </w:t>
+      </w:r>
+      <w:r>
+        <w:rPr>
+          <w:rFonts w:ascii="Times New Roman" w:hAnsi="Times New Roman" w:cs="Times New Roman"/>
+        </w:rPr>
+        <w:t>(</w:t>
+      </w:r>
+      <w:r>
+        <w:rPr>
+          <w:rFonts w:ascii="Times New Roman" w:hAnsi="Times New Roman" w:cs="Times New Roman"/>
+        </w:rPr>
+        <w:t>19</w:t>
+      </w:r>
+      <w:r>
+        <w:rPr>
+          <w:rFonts w:ascii="Times New Roman" w:hAnsi="Times New Roman" w:cs="Times New Roman"/>
+        </w:rPr>
+        <w:t>.2</w:t>
+      </w:r>
+      <w:r>
+        <w:rPr>
+          <w:rFonts w:ascii="Times New Roman" w:hAnsi="Times New Roman" w:cs="Times New Roman"/>
+        </w:rPr>
+        <w:t>%</w:t>
+      </w:r>
+      <w:r>
+        <w:rPr>
+          <w:rFonts w:ascii="Times New Roman" w:hAnsi="Times New Roman" w:cs="Times New Roman"/>
+        </w:rPr>
+        <w:t>)</w:t>
+      </w:r>
+      <w:r>
+        <w:rPr>
+          <w:rFonts w:ascii="Times New Roman" w:hAnsi="Times New Roman" w:cs="Times New Roman"/>
+        </w:rPr>
+        <w:t xml:space="preserve"> of California death</w:t>
+      </w:r>
+      <w:r>
+        <w:rPr>
+          <w:rFonts w:ascii="Times New Roman" w:hAnsi="Times New Roman" w:cs="Times New Roman"/>
+        </w:rPr>
+        <w:t>s</w:t>
+      </w:r>
+      <w:r>
+        <w:rPr>
+          <w:rFonts w:ascii="Times New Roman" w:hAnsi="Times New Roman" w:cs="Times New Roman"/>
+        </w:rPr>
+        <w:t xml:space="preserve"> from 2000 to 2015 </w:t>
+      </w:r>
+      <w:r>
+        <w:rPr>
+          <w:rFonts w:ascii="Times New Roman" w:hAnsi="Times New Roman" w:cs="Times New Roman"/>
+        </w:rPr>
+        <w:t>being mapped to “garbage codes”</w:t>
       </w:r>
       <w:r>
         <w:rPr>
@@ -2029,7 +2755,32 @@
         <w:rPr>
           <w:rFonts w:ascii="Times New Roman" w:hAnsi="Times New Roman" w:cs="Times New Roman"/>
         </w:rPr>
-        <w:t xml:space="preserve">sophisticated, and possibly not </w:t>
+        <w:t>sophisticated</w:t>
+      </w:r>
+      <w:r>
+        <w:rPr>
+          <w:rFonts w:ascii="Times New Roman" w:hAnsi="Times New Roman" w:cs="Times New Roman"/>
+        </w:rPr>
+        <w:t xml:space="preserve"> </w:t>
+      </w:r>
+      <w:r>
+        <w:rPr>
+          <w:rFonts w:ascii="Times New Roman" w:hAnsi="Times New Roman" w:cs="Times New Roman"/>
+        </w:rPr>
+        <w:t>methods would need to be employed</w:t>
+      </w:r>
+      <w:r>
+        <w:rPr>
+          <w:rFonts w:ascii="Times New Roman" w:hAnsi="Times New Roman" w:cs="Times New Roman"/>
+        </w:rPr>
+        <w:t>,</w:t>
+      </w:r>
+      <w:commentRangeStart w:id="4"/>
+      <w:r>
+        <w:rPr>
+          <w:rFonts w:ascii="Times New Roman" w:hAnsi="Times New Roman" w:cs="Times New Roman"/>
+        </w:rPr>
+        <w:t xml:space="preserve">which may not be </w:t>
       </w:r>
       <w:r>
         <w:rPr>
@@ -2047,7 +2798,56 @@
         <w:rPr>
           <w:rFonts w:ascii="Times New Roman" w:hAnsi="Times New Roman" w:cs="Times New Roman"/>
         </w:rPr>
-        <w:t xml:space="preserve"> for our system, methods would need to be employed.  However, to </w:t>
+        <w:t xml:space="preserve"> for our system</w:t>
+      </w:r>
+      <w:commentRangeEnd w:id="4"/>
+      <w:r>
+        <w:rPr>
+          <w:rStyle w:val="CommentReference"/>
+        </w:rPr>
+        <w:commentReference w:id="4"/>
+      </w:r>
+      <w:r>
+        <w:rPr>
+          <w:rFonts w:ascii="Times New Roman" w:hAnsi="Times New Roman" w:cs="Times New Roman"/>
+        </w:rPr>
+        <w:t xml:space="preserve">. The possibility of redistributing these “garbage codes” </w:t>
+      </w:r>
+      <w:r>
+        <w:rPr>
+          <w:rFonts w:ascii="Times New Roman" w:hAnsi="Times New Roman" w:cs="Times New Roman"/>
+        </w:rPr>
+        <w:t xml:space="preserve">to valid categories </w:t>
+      </w:r>
+      <w:r>
+        <w:rPr>
+          <w:rFonts w:ascii="Times New Roman" w:hAnsi="Times New Roman" w:cs="Times New Roman"/>
+        </w:rPr>
+        <w:t xml:space="preserve">at the census tract level </w:t>
+      </w:r>
+      <w:r>
+        <w:rPr>
+          <w:rFonts w:ascii="Times New Roman" w:hAnsi="Times New Roman" w:cs="Times New Roman"/>
+        </w:rPr>
+        <w:t xml:space="preserve">and otherwise using the IHME system </w:t>
+      </w:r>
+      <w:r>
+        <w:rPr>
+          <w:rFonts w:ascii="Times New Roman" w:hAnsi="Times New Roman" w:cs="Times New Roman"/>
+        </w:rPr>
+        <w:t>is being explored and may be implemented in future versions</w:t>
+      </w:r>
+      <w:r>
+        <w:rPr>
+          <w:rFonts w:ascii="Times New Roman" w:hAnsi="Times New Roman" w:cs="Times New Roman"/>
+        </w:rPr>
+        <w:t xml:space="preserve"> of the CBD</w:t>
+      </w:r>
+      <w:r>
+        <w:rPr>
+          <w:rFonts w:ascii="Times New Roman" w:hAnsi="Times New Roman" w:cs="Times New Roman"/>
+        </w:rPr>
+        <w:t xml:space="preserve">.  However, to </w:t>
       </w:r>
       <w:r>
         <w:rPr>
@@ -2059,39 +2859,50 @@
         <w:rPr>
           <w:rFonts w:ascii="Times New Roman" w:hAnsi="Times New Roman" w:cs="Times New Roman"/>
         </w:rPr>
-        <w:t xml:space="preserve"> or use of the WHO/GBD system </w:t>
-      </w:r>
-      <w:r>
-        <w:rPr>
-          <w:rFonts w:ascii="Times New Roman" w:hAnsi="Times New Roman" w:cs="Times New Roman"/>
-        </w:rPr>
-        <w:t xml:space="preserve">we </w:t>
-      </w:r>
-      <w:r>
-        <w:rPr>
-          <w:rFonts w:ascii="Times New Roman" w:hAnsi="Times New Roman" w:cs="Times New Roman"/>
-        </w:rPr>
-        <w:t xml:space="preserve">did </w:t>
-      </w:r>
-      <w:r>
-        <w:rPr>
-          <w:rFonts w:ascii="Times New Roman" w:hAnsi="Times New Roman" w:cs="Times New Roman"/>
-        </w:rPr>
-        <w:t>compared the mapping of XX</w:t>
-      </w:r>
-      <w:proofErr w:type="gramStart"/>
-      <w:r>
-        <w:rPr>
-          <w:rFonts w:ascii="Times New Roman" w:hAnsi="Times New Roman" w:cs="Times New Roman"/>
-        </w:rPr>
-        <w:t>,XXX,XXX</w:t>
-      </w:r>
-      <w:proofErr w:type="gramEnd"/>
-      <w:r>
-        <w:rPr>
-          <w:rFonts w:ascii="Times New Roman" w:hAnsi="Times New Roman" w:cs="Times New Roman"/>
-        </w:rPr>
-        <w:t xml:space="preserve"> California deaths </w:t>
+        <w:t xml:space="preserve"> o</w:t>
+      </w:r>
+      <w:r>
+        <w:rPr>
+          <w:rFonts w:ascii="Times New Roman" w:hAnsi="Times New Roman" w:cs="Times New Roman"/>
+        </w:rPr>
+        <w:t>u</w:t>
+      </w:r>
+      <w:r>
+        <w:rPr>
+          <w:rFonts w:ascii="Times New Roman" w:hAnsi="Times New Roman" w:cs="Times New Roman"/>
+        </w:rPr>
+        <w:t xml:space="preserve">r use of the WHO system </w:t>
+      </w:r>
+      <w:r>
+        <w:rPr>
+          <w:rFonts w:ascii="Times New Roman" w:hAnsi="Times New Roman" w:cs="Times New Roman"/>
+        </w:rPr>
+        <w:t>w</w:t>
+      </w:r>
+      <w:commentRangeEnd w:id="3"/>
+      <w:r>
+        <w:rPr>
+          <w:rStyle w:val="CommentReference"/>
+        </w:rPr>
+        <w:commentReference w:id="3"/>
+      </w:r>
+      <w:r>
+        <w:rPr>
+          <w:rFonts w:ascii="Times New Roman" w:hAnsi="Times New Roman" w:cs="Times New Roman"/>
+        </w:rPr>
+        <w:t xml:space="preserve">e compared the mapping of </w:t>
+      </w:r>
+      <w:r>
+        <w:rPr>
+          <w:rFonts w:ascii="Times New Roman" w:hAnsi="Times New Roman" w:cs="Times New Roman"/>
+        </w:rPr>
+        <w:t>3,758,856</w:t>
+      </w:r>
+      <w:r>
+        <w:rPr>
+          <w:rFonts w:ascii="Times New Roman" w:hAnsi="Times New Roman" w:cs="Times New Roman"/>
+        </w:rPr>
+        <w:t xml:space="preserve"> deaths </w:t>
       </w:r>
       <w:r>
         <w:rPr>
@@ -2103,37 +2914,19 @@
         <w:rPr>
           <w:rFonts w:ascii="Times New Roman" w:hAnsi="Times New Roman" w:cs="Times New Roman"/>
         </w:rPr>
-        <w:t xml:space="preserve">the two systems.  </w:t>
-      </w:r>
-      <w:r>
-        <w:rPr>
-          <w:rFonts w:ascii="Times New Roman" w:hAnsi="Times New Roman" w:cs="Times New Roman"/>
-        </w:rPr>
-        <w:t>As a result</w:t>
-      </w:r>
-      <w:r>
-        <w:rPr>
-          <w:rFonts w:ascii="Times New Roman" w:hAnsi="Times New Roman" w:cs="Times New Roman"/>
-        </w:rPr>
-        <w:t xml:space="preserve"> of these comparisons we did find a number of </w:t>
-      </w:r>
-      <w:r>
-        <w:rPr>
-          <w:rFonts w:ascii="Times New Roman" w:hAnsi="Times New Roman" w:cs="Times New Roman"/>
-        </w:rPr>
-        <w:t>instances</w:t>
-      </w:r>
-      <w:r>
-        <w:rPr>
-          <w:rFonts w:ascii="Times New Roman" w:hAnsi="Times New Roman" w:cs="Times New Roman"/>
-        </w:rPr>
-        <w:t xml:space="preserve"> where the two systems </w:t>
-      </w:r>
-      <w:r>
-        <w:rPr>
-          <w:rFonts w:ascii="Times New Roman" w:hAnsi="Times New Roman" w:cs="Times New Roman"/>
-        </w:rPr>
-        <w:t>deviated</w:t>
+        <w:t xml:space="preserve">on </w:t>
+      </w:r>
+      <w:r>
+        <w:rPr>
+          <w:rFonts w:ascii="Times New Roman" w:hAnsi="Times New Roman" w:cs="Times New Roman"/>
+        </w:rPr>
+        <w:t xml:space="preserve">the </w:t>
+      </w:r>
+      <w:r>
+        <w:rPr>
+          <w:rFonts w:ascii="Times New Roman" w:hAnsi="Times New Roman" w:cs="Times New Roman"/>
+        </w:rPr>
+        <w:t>WHO and IHME</w:t>
       </w:r>
       <w:r>
         <w:rPr>
@@ -2145,13 +2938,49 @@
         <w:rPr>
           <w:rFonts w:ascii="Times New Roman" w:hAnsi="Times New Roman" w:cs="Times New Roman"/>
         </w:rPr>
-        <w:t>meaningfully</w:t>
-      </w:r>
-      <w:r>
-        <w:rPr>
-          <w:rFonts w:ascii="Times New Roman" w:hAnsi="Times New Roman" w:cs="Times New Roman"/>
-        </w:rPr>
-        <w:t xml:space="preserve"> in their mappings, and for which we believed we could improve the WHO/GBD “mapping” by using the IHME/GBD mapping. All of these </w:t>
+        <w:t>systems</w:t>
+      </w:r>
+      <w:r>
+        <w:rPr>
+          <w:rFonts w:ascii="Times New Roman" w:hAnsi="Times New Roman" w:cs="Times New Roman"/>
+        </w:rPr>
+        <w:t xml:space="preserve"> and </w:t>
+      </w:r>
+      <w:r>
+        <w:rPr>
+          <w:rFonts w:ascii="Times New Roman" w:hAnsi="Times New Roman" w:cs="Times New Roman"/>
+        </w:rPr>
+        <w:t xml:space="preserve">changed the WHO mapping </w:t>
+      </w:r>
+      <w:r>
+        <w:rPr>
+          <w:rFonts w:ascii="Times New Roman" w:hAnsi="Times New Roman" w:cs="Times New Roman"/>
+        </w:rPr>
+        <w:t xml:space="preserve">of ICD codes </w:t>
+      </w:r>
+      <w:r>
+        <w:rPr>
+          <w:rFonts w:ascii="Times New Roman" w:hAnsi="Times New Roman" w:cs="Times New Roman"/>
+        </w:rPr>
+        <w:t>for several categories wherein the IHME classification</w:t>
+      </w:r>
+      <w:r>
+        <w:rPr>
+          <w:rFonts w:ascii="Times New Roman" w:hAnsi="Times New Roman" w:cs="Times New Roman"/>
+        </w:rPr>
+        <w:t xml:space="preserve"> was considered more appropriate (e.g., specific cancer sites rather than </w:t>
+      </w:r>
+      <w:r>
+        <w:rPr>
+          <w:rFonts w:ascii="Times New Roman" w:hAnsi="Times New Roman" w:cs="Times New Roman"/>
+        </w:rPr>
+        <w:t>“other malignant neoplasms.”)</w:t>
+      </w:r>
+      <w:r>
+        <w:rPr>
+          <w:rFonts w:ascii="Times New Roman" w:hAnsi="Times New Roman" w:cs="Times New Roman"/>
+        </w:rPr>
+        <w:t xml:space="preserve">All of these </w:t>
       </w:r>
       <w:r>
         <w:rPr>
@@ -2200,6 +3029,126 @@
           <w:rFonts w:ascii="Times New Roman" w:hAnsi="Times New Roman" w:cs="Times New Roman"/>
         </w:rPr>
         <w:t>.</w:t>
+      </w:r>
+      <w:r>
+        <w:rPr>
+          <w:rFonts w:ascii="Times New Roman" w:hAnsi="Times New Roman" w:cs="Times New Roman"/>
+        </w:rPr>
+        <w:t xml:space="preserve">In addition, </w:t>
+      </w:r>
+      <w:r>
+        <w:rPr>
+          <w:rFonts w:ascii="Times New Roman" w:hAnsi="Times New Roman" w:cs="Times New Roman"/>
+        </w:rPr>
+        <w:t>because</w:t>
+      </w:r>
+      <w:r>
+        <w:rPr>
+          <w:rFonts w:ascii="Times New Roman" w:hAnsi="Times New Roman" w:cs="Times New Roman"/>
+        </w:rPr>
+        <w:t xml:space="preserve"> of our focus </w:t>
+      </w:r>
+      <w:r>
+        <w:rPr>
+          <w:rFonts w:ascii="Times New Roman" w:hAnsi="Times New Roman" w:cs="Times New Roman"/>
+        </w:rPr>
+        <w:t xml:space="preserve">was </w:t>
+      </w:r>
+      <w:r>
+        <w:rPr>
+          <w:rFonts w:ascii="Times New Roman" w:hAnsi="Times New Roman" w:cs="Times New Roman"/>
+        </w:rPr>
+        <w:t xml:space="preserve">on the “Public health” list of </w:t>
+      </w:r>
+      <w:r>
+        <w:rPr>
+          <w:rFonts w:ascii="Times New Roman" w:hAnsi="Times New Roman" w:cs="Times New Roman"/>
+        </w:rPr>
+        <w:t>conditions</w:t>
+      </w:r>
+      <w:r>
+        <w:rPr>
+          <w:rFonts w:ascii="Times New Roman" w:hAnsi="Times New Roman" w:cs="Times New Roman"/>
+        </w:rPr>
+        <w:t xml:space="preserve">, we remapped a number of ICD-10 codes from the </w:t>
+      </w:r>
+      <w:r>
+        <w:rPr>
+          <w:rFonts w:ascii="Times New Roman" w:hAnsi="Times New Roman" w:cs="Times New Roman"/>
+        </w:rPr>
+        <w:t xml:space="preserve">WHO </w:t>
+      </w:r>
+      <w:r>
+        <w:rPr>
+          <w:rFonts w:ascii="Times New Roman" w:hAnsi="Times New Roman" w:cs="Times New Roman"/>
+        </w:rPr>
+        <w:t xml:space="preserve">mapping to our own CBD system. These include alcohol… All of these </w:t>
+      </w:r>
+      <w:r>
+        <w:rPr>
+          <w:rFonts w:ascii="Times New Roman" w:hAnsi="Times New Roman" w:cs="Times New Roman"/>
+        </w:rPr>
+        <w:t>modifications</w:t>
+      </w:r>
+      <w:r>
+        <w:rPr>
+          <w:rFonts w:ascii="Times New Roman" w:hAnsi="Times New Roman" w:cs="Times New Roman"/>
+        </w:rPr>
+        <w:t xml:space="preserve"> are </w:t>
+      </w:r>
+      <w:r>
+        <w:rPr>
+          <w:rFonts w:ascii="Times New Roman" w:hAnsi="Times New Roman" w:cs="Times New Roman"/>
+        </w:rPr>
+        <w:t>documented</w:t>
+      </w:r>
+      <w:r>
+        <w:rPr>
+          <w:rFonts w:ascii="Times New Roman" w:hAnsi="Times New Roman" w:cs="Times New Roman"/>
+        </w:rPr>
+        <w:t xml:space="preserve"> </w:t>
+      </w:r>
+      <w:r>
+        <w:rPr>
+          <w:rFonts w:ascii="Times New Roman" w:hAnsi="Times New Roman" w:cs="Times New Roman"/>
+        </w:rPr>
+        <w:t>in a “key resources” tab for the CBD available HERE XXXXXXXXXXXXXXXX</w:t>
+      </w:r>
+      <w:r>
+        <w:rPr>
+          <w:rFonts w:ascii="Times New Roman" w:hAnsi="Times New Roman" w:cs="Times New Roman"/>
+        </w:rPr>
+        <w:t>.</w:t>
+      </w:r>
+    </w:p>
+    <w:p>
+      <w:pPr>
+        <w:pStyle w:val="ListParagraph"/>
+        <w:numPr>
+          <w:ilvl w:val="0"/>
+          <w:numId w:val="1"/>
+        </w:numPr>
+        <w:rPr>
+          <w:rFonts w:ascii="Times New Roman" w:hAnsi="Times New Roman" w:cs="Times New Roman"/>
+        </w:rPr>
+      </w:pPr>
+      <w:r>
+        <w:rPr>
+          <w:rFonts w:ascii="Times New Roman" w:hAnsi="Times New Roman" w:cs="Times New Roman"/>
+        </w:rPr>
+        <w:t xml:space="preserve">Census Tract Data </w:t>
+      </w:r>
+      <w:r>
+        <w:rPr>
+          <w:rFonts w:ascii="Times New Roman" w:hAnsi="Times New Roman" w:cs="Times New Roman"/>
+        </w:rPr>
+        <w:t>Issues</w:t>
+      </w:r>
+      <w:r>
+        <w:rPr>
+          <w:rFonts w:ascii="Times New Roman" w:hAnsi="Times New Roman" w:cs="Times New Roman"/>
+        </w:rPr>
+        <w:t xml:space="preserve"> </w:t>
       </w:r>
     </w:p>
     <w:p>
@@ -2213,71 +3162,273 @@
           <w:rFonts w:ascii="Times New Roman" w:hAnsi="Times New Roman" w:cs="Times New Roman"/>
         </w:rPr>
       </w:pPr>
-      <w:r>
-        <w:rPr>
-          <w:rFonts w:ascii="Times New Roman" w:hAnsi="Times New Roman" w:cs="Times New Roman"/>
-        </w:rPr>
-        <w:t xml:space="preserve">In addition, </w:t>
-      </w:r>
-      <w:r>
-        <w:rPr>
-          <w:rFonts w:ascii="Times New Roman" w:hAnsi="Times New Roman" w:cs="Times New Roman"/>
-        </w:rPr>
-        <w:t>because</w:t>
-      </w:r>
-      <w:r>
-        <w:rPr>
-          <w:rFonts w:ascii="Times New Roman" w:hAnsi="Times New Roman" w:cs="Times New Roman"/>
-        </w:rPr>
-        <w:t xml:space="preserve"> of our focus on the “Public health” list of </w:t>
-      </w:r>
-      <w:r>
-        <w:rPr>
-          <w:rFonts w:ascii="Times New Roman" w:hAnsi="Times New Roman" w:cs="Times New Roman"/>
-        </w:rPr>
-        <w:t>conditions</w:t>
-      </w:r>
-      <w:r>
-        <w:rPr>
-          <w:rFonts w:ascii="Times New Roman" w:hAnsi="Times New Roman" w:cs="Times New Roman"/>
-        </w:rPr>
-        <w:t xml:space="preserve">, we remapped a number of ICD-10 codes from the GBD mapping to our own CBD system. These include alcohol… All of these </w:t>
-      </w:r>
-      <w:r>
-        <w:rPr>
-          <w:rFonts w:ascii="Times New Roman" w:hAnsi="Times New Roman" w:cs="Times New Roman"/>
-        </w:rPr>
-        <w:t>modifications</w:t>
-      </w:r>
-      <w:r>
-        <w:rPr>
-          <w:rFonts w:ascii="Times New Roman" w:hAnsi="Times New Roman" w:cs="Times New Roman"/>
-        </w:rPr>
-        <w:t xml:space="preserve"> are </w:t>
-      </w:r>
-      <w:r>
-        <w:rPr>
-          <w:rFonts w:ascii="Times New Roman" w:hAnsi="Times New Roman" w:cs="Times New Roman"/>
-        </w:rPr>
-        <w:t>also</w:t>
-      </w:r>
-      <w:r>
-        <w:rPr>
-          <w:rFonts w:ascii="Times New Roman" w:hAnsi="Times New Roman" w:cs="Times New Roman"/>
-        </w:rPr>
-        <w:t xml:space="preserve"> carefully described </w:t>
-      </w:r>
-      <w:r>
-        <w:rPr>
-          <w:rFonts w:ascii="Times New Roman" w:hAnsi="Times New Roman" w:cs="Times New Roman"/>
-        </w:rPr>
-        <w:t>at the site above</w:t>
+      <w:commentRangeStart w:id="5"/>
+      <w:r>
+        <w:rPr>
+          <w:rFonts w:ascii="Times New Roman" w:hAnsi="Times New Roman" w:cs="Times New Roman"/>
+        </w:rPr>
+        <w:t>Nineteen</w:t>
+      </w:r>
+      <w:commentRangeEnd w:id="5"/>
+      <w:r>
+        <w:rPr>
+          <w:rStyle w:val="CommentReference"/>
+        </w:rPr>
+        <w:commentReference w:id="5"/>
+      </w:r>
+      <w:r>
+        <w:rPr>
+          <w:rFonts w:ascii="Times New Roman" w:hAnsi="Times New Roman" w:cs="Times New Roman"/>
+        </w:rPr>
+        <w:t xml:space="preserve"> census tracts included in </w:t>
+      </w:r>
+      <w:r>
+        <w:rPr>
+          <w:rFonts w:ascii="Times New Roman" w:hAnsi="Times New Roman" w:cs="Times New Roman"/>
+        </w:rPr>
+        <w:t>the 2010 census??????</w:t>
+      </w:r>
+      <w:r>
+        <w:rPr>
+          <w:rFonts w:ascii="Times New Roman" w:hAnsi="Times New Roman" w:cs="Times New Roman"/>
+        </w:rPr>
+        <w:t xml:space="preserve"> were excluded f</w:t>
+      </w:r>
+      <w:r>
+        <w:rPr>
+          <w:rFonts w:ascii="Times New Roman" w:hAnsi="Times New Roman" w:cs="Times New Roman"/>
+        </w:rPr>
+        <w:t>rom</w:t>
+      </w:r>
+      <w:r>
+        <w:rPr>
+          <w:rFonts w:ascii="Times New Roman" w:hAnsi="Times New Roman" w:cs="Times New Roman"/>
+        </w:rPr>
+        <w:t xml:space="preserve"> all project calculations and maps </w:t>
+      </w:r>
+      <w:r>
+        <w:rPr>
+          <w:rFonts w:ascii="Times New Roman" w:hAnsi="Times New Roman" w:cs="Times New Roman"/>
+        </w:rPr>
+        <w:t xml:space="preserve">for communities or census tracts </w:t>
+      </w:r>
+      <w:r>
+        <w:rPr>
+          <w:rFonts w:ascii="Times New Roman" w:hAnsi="Times New Roman" w:cs="Times New Roman"/>
+        </w:rPr>
+        <w:t xml:space="preserve">because they are listed as containing 0 </w:t>
+      </w:r>
+      <w:r>
+        <w:rPr>
+          <w:rFonts w:ascii="Times New Roman" w:hAnsi="Times New Roman" w:cs="Times New Roman"/>
+        </w:rPr>
+        <w:t>population</w:t>
+      </w:r>
+      <w:r>
+        <w:rPr>
+          <w:rFonts w:ascii="Times New Roman" w:hAnsi="Times New Roman" w:cs="Times New Roman"/>
+        </w:rPr>
+        <w:t xml:space="preserve">. </w:t>
+      </w:r>
+    </w:p>
+    <w:p>
+      <w:pPr>
+        <w:pStyle w:val="ListParagraph"/>
+        <w:numPr>
+          <w:ilvl w:val="1"/>
+          <w:numId w:val="1"/>
+        </w:numPr>
+        <w:rPr>
+          <w:rFonts w:ascii="Times New Roman" w:hAnsi="Times New Roman" w:cs="Times New Roman"/>
+        </w:rPr>
+      </w:pPr>
+      <w:r>
+        <w:rPr>
+          <w:rFonts w:ascii="Times New Roman" w:hAnsi="Times New Roman" w:cs="Times New Roman"/>
+        </w:rPr>
+        <w:t xml:space="preserve">Another </w:t>
+      </w:r>
+      <w:r>
+        <w:rPr>
+          <w:rFonts w:ascii="Times New Roman" w:hAnsi="Times New Roman" w:cs="Times New Roman"/>
+        </w:rPr>
+        <w:t xml:space="preserve">xxx </w:t>
+      </w:r>
+      <w:r>
+        <w:rPr>
+          <w:rFonts w:ascii="Times New Roman" w:hAnsi="Times New Roman" w:cs="Times New Roman"/>
+        </w:rPr>
+        <w:t xml:space="preserve">tracts with population less than </w:t>
+      </w:r>
+      <w:r>
+        <w:rPr>
+          <w:rFonts w:ascii="Times New Roman" w:hAnsi="Times New Roman" w:cs="Times New Roman"/>
+        </w:rPr>
+        <w:t>xxx</w:t>
+      </w:r>
+      <w:r>
+        <w:rPr>
+          <w:rFonts w:ascii="Times New Roman" w:hAnsi="Times New Roman" w:cs="Times New Roman"/>
+        </w:rPr>
+        <w:t xml:space="preserve"> were also excluded because of the limited utility of any data from these tracts. </w:t>
+      </w:r>
+    </w:p>
+    <w:p>
+      <w:pPr>
+        <w:pStyle w:val="ListParagraph"/>
+        <w:numPr>
+          <w:ilvl w:val="1"/>
+          <w:numId w:val="1"/>
+        </w:numPr>
+        <w:rPr>
+          <w:rFonts w:ascii="Times New Roman" w:hAnsi="Times New Roman" w:cs="Times New Roman"/>
+        </w:rPr>
+      </w:pPr>
+      <w:r>
+        <w:rPr>
+          <w:rFonts w:ascii="Times New Roman" w:hAnsi="Times New Roman" w:cs="Times New Roman"/>
+        </w:rPr>
+        <w:t xml:space="preserve">Census tracts (and communities) where greater than X percent of the population live in </w:t>
+      </w:r>
+      <w:r>
+        <w:rPr>
+          <w:rFonts w:ascii="Times New Roman" w:hAnsi="Times New Roman" w:cs="Times New Roman"/>
+        </w:rPr>
+        <w:t>congregant</w:t>
+      </w:r>
+      <w:r>
+        <w:rPr>
+          <w:rFonts w:ascii="Times New Roman" w:hAnsi="Times New Roman" w:cs="Times New Roman"/>
+        </w:rPr>
+        <w:t xml:space="preserve"> living quarters ARE/WILL BE noted with an </w:t>
+      </w:r>
+      <w:r>
+        <w:rPr>
+          <w:rFonts w:ascii="Times New Roman" w:hAnsi="Times New Roman" w:cs="Times New Roman"/>
+        </w:rPr>
+        <w:t xml:space="preserve">“*” </w:t>
+      </w:r>
+      <w:r>
+        <w:rPr>
+          <w:rFonts w:ascii="Times New Roman" w:hAnsi="Times New Roman" w:cs="Times New Roman"/>
+        </w:rPr>
+        <w:t xml:space="preserve">on relevant maps and charts.  For some comparisons (e.g. of rates) these tracts could be removed from the larger geographies in which they are contained, based on user request.  </w:t>
+      </w:r>
+    </w:p>
+    <w:p>
+      <w:pPr>
+        <w:pStyle w:val="ListParagraph"/>
+        <w:numPr>
+          <w:ilvl w:val="1"/>
+          <w:numId w:val="1"/>
+        </w:numPr>
+        <w:rPr>
+          <w:rFonts w:ascii="Times New Roman" w:hAnsi="Times New Roman" w:cs="Times New Roman"/>
+        </w:rPr>
+      </w:pPr>
+      <w:r>
+        <w:rPr>
+          <w:rFonts w:ascii="Times New Roman" w:hAnsi="Times New Roman" w:cs="Times New Roman"/>
+        </w:rPr>
+        <w:t>During a</w:t>
+      </w:r>
+      <w:r>
+        <w:rPr>
+          <w:rFonts w:ascii="Times New Roman" w:hAnsi="Times New Roman" w:cs="Times New Roman"/>
+        </w:rPr>
+        <w:t xml:space="preserve"> detailed review of multiple data </w:t>
+      </w:r>
+      <w:r>
+        <w:rPr>
+          <w:rFonts w:ascii="Times New Roman" w:hAnsi="Times New Roman" w:cs="Times New Roman"/>
+        </w:rPr>
+        <w:t>sources</w:t>
+      </w:r>
+      <w:r>
+        <w:rPr>
+          <w:rFonts w:ascii="Times New Roman" w:hAnsi="Times New Roman" w:cs="Times New Roman"/>
+        </w:rPr>
+        <w:t>, we observed a number of instances where stated county of res</w:t>
+      </w:r>
+      <w:r>
+        <w:rPr>
+          <w:rFonts w:ascii="Times New Roman" w:hAnsi="Times New Roman" w:cs="Times New Roman"/>
+        </w:rPr>
+        <w:t>idence</w:t>
+      </w:r>
+      <w:r>
+        <w:rPr>
+          <w:rFonts w:ascii="Times New Roman" w:hAnsi="Times New Roman" w:cs="Times New Roman"/>
+        </w:rPr>
+        <w:t xml:space="preserve"> was not consistent with the census tract to which that death </w:t>
+      </w:r>
+      <w:r>
+        <w:rPr>
+          <w:rFonts w:ascii="Times New Roman" w:hAnsi="Times New Roman" w:cs="Times New Roman"/>
+        </w:rPr>
+        <w:t xml:space="preserve">was </w:t>
+      </w:r>
+      <w:r>
+        <w:rPr>
+          <w:rFonts w:ascii="Times New Roman" w:hAnsi="Times New Roman" w:cs="Times New Roman"/>
+        </w:rPr>
+        <w:t>geocode</w:t>
+      </w:r>
+      <w:r>
+        <w:rPr>
+          <w:rFonts w:ascii="Times New Roman" w:hAnsi="Times New Roman" w:cs="Times New Roman"/>
+        </w:rPr>
+        <w:t>d. In</w:t>
+      </w:r>
+      <w:r>
+        <w:rPr>
+          <w:rFonts w:ascii="Times New Roman" w:hAnsi="Times New Roman" w:cs="Times New Roman"/>
+        </w:rPr>
+        <w:t xml:space="preserve"> these instances we recoded the county based on the address </w:t>
+      </w:r>
+      <w:commentRangeStart w:id="6"/>
+      <w:r>
+        <w:rPr>
+          <w:rFonts w:ascii="Times New Roman" w:hAnsi="Times New Roman" w:cs="Times New Roman"/>
+        </w:rPr>
+        <w:t>and subsequent geocode</w:t>
+      </w:r>
+      <w:commentRangeEnd w:id="6"/>
+      <w:r>
+        <w:rPr>
+          <w:rStyle w:val="CommentReference"/>
+        </w:rPr>
+        <w:commentReference w:id="6"/>
       </w:r>
       <w:r>
         <w:rPr>
           <w:rFonts w:ascii="Times New Roman" w:hAnsi="Times New Roman" w:cs="Times New Roman"/>
         </w:rPr>
         <w:t>.</w:t>
+      </w:r>
+    </w:p>
+    <w:p>
+      <w:pPr>
+        <w:pStyle w:val="ListParagraph"/>
+        <w:ind w:left="1440"/>
+        <w:rPr>
+          <w:rFonts w:ascii="Times New Roman" w:hAnsi="Times New Roman" w:cs="Times New Roman"/>
+        </w:rPr>
+      </w:pPr>
+    </w:p>
+    <w:p>
+      <w:pPr>
+        <w:pStyle w:val="ListParagraph"/>
+        <w:ind w:left="1440"/>
+        <w:rPr>
+          <w:rFonts w:ascii="Times New Roman" w:hAnsi="Times New Roman" w:cs="Times New Roman"/>
+        </w:rPr>
+      </w:pPr>
+      <w:r>
+        <w:rPr>
+          <w:rFonts w:ascii="Times New Roman" w:hAnsi="Times New Roman" w:cs="Times New Roman"/>
+        </w:rPr>
+        <w:t xml:space="preserve">   </w:t>
       </w:r>
     </w:p>
     <w:p>
@@ -2291,265 +3442,25 @@
           <w:rFonts w:ascii="Times New Roman" w:hAnsi="Times New Roman" w:cs="Times New Roman"/>
         </w:rPr>
       </w:pPr>
-      <w:r>
-        <w:rPr>
-          <w:rFonts w:ascii="Times New Roman" w:hAnsi="Times New Roman" w:cs="Times New Roman"/>
-        </w:rPr>
-        <w:t xml:space="preserve">Census Tract Data </w:t>
-      </w:r>
-      <w:r>
-        <w:rPr>
-          <w:rFonts w:ascii="Times New Roman" w:hAnsi="Times New Roman" w:cs="Times New Roman"/>
-        </w:rPr>
-        <w:t>Issues</w:t>
-      </w:r>
-      <w:r>
-        <w:rPr>
-          <w:rFonts w:ascii="Times New Roman" w:hAnsi="Times New Roman" w:cs="Times New Roman"/>
-        </w:rPr>
-        <w:t xml:space="preserve"> </w:t>
-      </w:r>
-    </w:p>
-    <w:p>
-      <w:pPr>
-        <w:pStyle w:val="ListParagraph"/>
-        <w:numPr>
-          <w:ilvl w:val="1"/>
-          <w:numId w:val="1"/>
-        </w:numPr>
-        <w:rPr>
-          <w:rFonts w:ascii="Times New Roman" w:hAnsi="Times New Roman" w:cs="Times New Roman"/>
-        </w:rPr>
-      </w:pPr>
-      <w:proofErr w:type="gramStart"/>
-      <w:r>
-        <w:rPr>
-          <w:rFonts w:ascii="Times New Roman" w:hAnsi="Times New Roman" w:cs="Times New Roman"/>
-        </w:rPr>
-        <w:t>xxx</w:t>
-      </w:r>
-      <w:proofErr w:type="gramEnd"/>
-      <w:r>
-        <w:rPr>
-          <w:rFonts w:ascii="Times New Roman" w:hAnsi="Times New Roman" w:cs="Times New Roman"/>
-        </w:rPr>
-        <w:t xml:space="preserve"> census tracts included in some designations of California 2010 census tracts were excluded for all project calculations and maps </w:t>
-      </w:r>
-      <w:r>
-        <w:rPr>
-          <w:rFonts w:ascii="Times New Roman" w:hAnsi="Times New Roman" w:cs="Times New Roman"/>
-        </w:rPr>
-        <w:t xml:space="preserve">for communities or census tracts </w:t>
-      </w:r>
-      <w:r>
-        <w:rPr>
-          <w:rFonts w:ascii="Times New Roman" w:hAnsi="Times New Roman" w:cs="Times New Roman"/>
-        </w:rPr>
-        <w:t xml:space="preserve">because they are listed as containing 0 </w:t>
-      </w:r>
-      <w:r>
-        <w:rPr>
-          <w:rFonts w:ascii="Times New Roman" w:hAnsi="Times New Roman" w:cs="Times New Roman"/>
-        </w:rPr>
-        <w:t>population</w:t>
-      </w:r>
-      <w:r>
-        <w:rPr>
-          <w:rFonts w:ascii="Times New Roman" w:hAnsi="Times New Roman" w:cs="Times New Roman"/>
-        </w:rPr>
-        <w:t xml:space="preserve">. </w:t>
-      </w:r>
-    </w:p>
-    <w:p>
-      <w:pPr>
-        <w:pStyle w:val="ListParagraph"/>
-        <w:numPr>
-          <w:ilvl w:val="1"/>
-          <w:numId w:val="1"/>
-        </w:numPr>
-        <w:rPr>
-          <w:rFonts w:ascii="Times New Roman" w:hAnsi="Times New Roman" w:cs="Times New Roman"/>
-        </w:rPr>
-      </w:pPr>
-      <w:proofErr w:type="gramStart"/>
-      <w:r>
-        <w:rPr>
-          <w:rFonts w:ascii="Times New Roman" w:hAnsi="Times New Roman" w:cs="Times New Roman"/>
-        </w:rPr>
-        <w:t xml:space="preserve">Another </w:t>
-      </w:r>
-      <w:r>
-        <w:rPr>
-          <w:rFonts w:ascii="Times New Roman" w:hAnsi="Times New Roman" w:cs="Times New Roman"/>
-        </w:rPr>
-        <w:t xml:space="preserve">xxx </w:t>
-      </w:r>
-      <w:r>
-        <w:rPr>
-          <w:rFonts w:ascii="Times New Roman" w:hAnsi="Times New Roman" w:cs="Times New Roman"/>
-        </w:rPr>
-        <w:t>tracts</w:t>
-      </w:r>
-      <w:proofErr w:type="gramEnd"/>
-      <w:r>
-        <w:rPr>
-          <w:rFonts w:ascii="Times New Roman" w:hAnsi="Times New Roman" w:cs="Times New Roman"/>
-        </w:rPr>
-        <w:t xml:space="preserve"> with population less than </w:t>
-      </w:r>
-      <w:r>
-        <w:rPr>
-          <w:rFonts w:ascii="Times New Roman" w:hAnsi="Times New Roman" w:cs="Times New Roman"/>
-        </w:rPr>
-        <w:t>xxx</w:t>
-      </w:r>
-      <w:r>
-        <w:rPr>
-          <w:rFonts w:ascii="Times New Roman" w:hAnsi="Times New Roman" w:cs="Times New Roman"/>
-        </w:rPr>
-        <w:t xml:space="preserve"> were also excluded because of the limited utility of any data from these tracts. </w:t>
-      </w:r>
-    </w:p>
-    <w:p>
-      <w:pPr>
-        <w:pStyle w:val="ListParagraph"/>
-        <w:numPr>
-          <w:ilvl w:val="1"/>
-          <w:numId w:val="1"/>
-        </w:numPr>
-        <w:rPr>
-          <w:rFonts w:ascii="Times New Roman" w:hAnsi="Times New Roman" w:cs="Times New Roman"/>
-        </w:rPr>
-      </w:pPr>
-      <w:r>
-        <w:rPr>
-          <w:rFonts w:ascii="Times New Roman" w:hAnsi="Times New Roman" w:cs="Times New Roman"/>
-        </w:rPr>
-        <w:t xml:space="preserve">Census tracts (and communities) where greater than X percent of the population live in </w:t>
-      </w:r>
-      <w:r>
-        <w:rPr>
-          <w:rFonts w:ascii="Times New Roman" w:hAnsi="Times New Roman" w:cs="Times New Roman"/>
-        </w:rPr>
-        <w:t>congregant</w:t>
-      </w:r>
-      <w:r>
-        <w:rPr>
-          <w:rFonts w:ascii="Times New Roman" w:hAnsi="Times New Roman" w:cs="Times New Roman"/>
-        </w:rPr>
-        <w:t xml:space="preserve"> living quarters ARE/WILL BE noted with an </w:t>
-      </w:r>
-      <w:r>
-        <w:rPr>
-          <w:rFonts w:ascii="Times New Roman" w:hAnsi="Times New Roman" w:cs="Times New Roman"/>
-        </w:rPr>
-        <w:t xml:space="preserve">“*” </w:t>
-      </w:r>
-      <w:r>
-        <w:rPr>
-          <w:rFonts w:ascii="Times New Roman" w:hAnsi="Times New Roman" w:cs="Times New Roman"/>
-        </w:rPr>
-        <w:t xml:space="preserve">on relevant maps and charts.  For some comparisons (e.g. of rates) these tracts could be removed from the larger geographies in which they are contained, based on user request.  </w:t>
-      </w:r>
-    </w:p>
-    <w:p>
-      <w:pPr>
-        <w:pStyle w:val="ListParagraph"/>
-        <w:numPr>
-          <w:ilvl w:val="1"/>
-          <w:numId w:val="1"/>
-        </w:numPr>
-        <w:rPr>
-          <w:rFonts w:ascii="Times New Roman" w:hAnsi="Times New Roman" w:cs="Times New Roman"/>
-        </w:rPr>
-      </w:pPr>
-      <w:r>
-        <w:rPr>
-          <w:rFonts w:ascii="Times New Roman" w:hAnsi="Times New Roman" w:cs="Times New Roman"/>
-        </w:rPr>
-        <w:t xml:space="preserve">Based on detailed review of multiple data </w:t>
-      </w:r>
-      <w:r>
-        <w:rPr>
-          <w:rFonts w:ascii="Times New Roman" w:hAnsi="Times New Roman" w:cs="Times New Roman"/>
-        </w:rPr>
-        <w:t>sources</w:t>
-      </w:r>
-      <w:r>
-        <w:rPr>
-          <w:rFonts w:ascii="Times New Roman" w:hAnsi="Times New Roman" w:cs="Times New Roman"/>
-        </w:rPr>
-        <w:t>, we observed a number of instances where stated county of res</w:t>
-      </w:r>
-      <w:r>
-        <w:rPr>
-          <w:rFonts w:ascii="Times New Roman" w:hAnsi="Times New Roman" w:cs="Times New Roman"/>
-        </w:rPr>
-        <w:t>idence</w:t>
-      </w:r>
-      <w:r>
-        <w:rPr>
-          <w:rFonts w:ascii="Times New Roman" w:hAnsi="Times New Roman" w:cs="Times New Roman"/>
-        </w:rPr>
-        <w:t xml:space="preserve"> was not consistent with the census tract to which that death geocode—in these instances </w:t>
-      </w:r>
-      <w:proofErr w:type="gramStart"/>
-      <w:r>
-        <w:rPr>
-          <w:rFonts w:ascii="Times New Roman" w:hAnsi="Times New Roman" w:cs="Times New Roman"/>
-        </w:rPr>
-        <w:t>w</w:t>
-      </w:r>
-      <w:bookmarkStart w:id="0" w:name="_GoBack"/>
-      <w:bookmarkEnd w:id="0"/>
-      <w:r>
-        <w:rPr>
-          <w:rFonts w:ascii="Times New Roman" w:hAnsi="Times New Roman" w:cs="Times New Roman"/>
-        </w:rPr>
-        <w:t>e</w:t>
-      </w:r>
-      <w:proofErr w:type="gramEnd"/>
-      <w:r>
-        <w:rPr>
-          <w:rFonts w:ascii="Times New Roman" w:hAnsi="Times New Roman" w:cs="Times New Roman"/>
-        </w:rPr>
-        <w:t xml:space="preserve"> “recoded” the county based on the addressed and subsequent geocode.</w:t>
-      </w:r>
-    </w:p>
-    <w:p>
-      <w:pPr>
-        <w:pStyle w:val="ListParagraph"/>
-        <w:numPr>
-          <w:ilvl w:val="1"/>
-          <w:numId w:val="1"/>
-        </w:numPr>
-        <w:rPr>
-          <w:rFonts w:ascii="Times New Roman" w:hAnsi="Times New Roman" w:cs="Times New Roman"/>
-        </w:rPr>
-      </w:pPr>
-      <w:r>
-        <w:rPr>
-          <w:rFonts w:ascii="Times New Roman" w:hAnsi="Times New Roman" w:cs="Times New Roman"/>
-        </w:rPr>
-        <w:t xml:space="preserve">   </w:t>
-      </w:r>
-    </w:p>
-    <w:p>
-      <w:pPr>
-        <w:pStyle w:val="ListParagraph"/>
-        <w:numPr>
-          <w:ilvl w:val="0"/>
-          <w:numId w:val="1"/>
-        </w:numPr>
-        <w:rPr>
-          <w:rFonts w:ascii="Times New Roman" w:hAnsi="Times New Roman" w:cs="Times New Roman"/>
-        </w:rPr>
-      </w:pPr>
-      <w:r>
-        <w:rPr>
-          <w:rFonts w:ascii="Times New Roman" w:hAnsi="Times New Roman" w:cs="Times New Roman"/>
-        </w:rPr>
-        <w:t>Formulas and measures</w:t>
+      <w:commentRangeStart w:id="7"/>
+      <w:r>
+        <w:rPr>
+          <w:rFonts w:ascii="Times New Roman" w:hAnsi="Times New Roman" w:cs="Times New Roman"/>
+        </w:rPr>
+        <w:t>Formulas</w:t>
+      </w:r>
+      <w:commentRangeEnd w:id="7"/>
+      <w:r>
+        <w:rPr>
+          <w:rStyle w:val="CommentReference"/>
+        </w:rPr>
+        <w:commentReference w:id="7"/>
+      </w:r>
+      <w:r>
+        <w:rPr>
+          <w:rFonts w:ascii="Times New Roman" w:hAnsi="Times New Roman" w:cs="Times New Roman"/>
+        </w:rPr>
+        <w:t xml:space="preserve"> and measures</w:t>
       </w:r>
     </w:p>
     <w:p>
@@ -2632,25 +3543,29 @@
           <w:t>here</w:t>
         </w:r>
       </w:hyperlink>
-      <w:proofErr w:type="gramStart"/>
-      <w:r>
-        <w:rPr>
-          <w:rFonts w:ascii="Times New Roman" w:hAnsi="Times New Roman" w:cs="Times New Roman"/>
-        </w:rPr>
-        <w:t xml:space="preserve">) </w:t>
-      </w:r>
-      <w:r>
-        <w:rPr>
-          <w:rFonts w:ascii="Times New Roman" w:hAnsi="Times New Roman" w:cs="Times New Roman"/>
-        </w:rPr>
-        <w:t>.</w:t>
-      </w:r>
-      <w:proofErr w:type="gramEnd"/>
-      <w:r>
-        <w:rPr>
-          <w:rFonts w:ascii="Times New Roman" w:hAnsi="Times New Roman" w:cs="Times New Roman"/>
-        </w:rPr>
-        <w:t xml:space="preserve"> For example someone dying at birth would be associated with </w:t>
+      <w:r>
+        <w:rPr>
+          <w:rFonts w:ascii="Times New Roman" w:hAnsi="Times New Roman" w:cs="Times New Roman"/>
+        </w:rPr>
+        <w:t>)</w:t>
+      </w:r>
+      <w:r>
+        <w:rPr>
+          <w:rFonts w:ascii="Times New Roman" w:hAnsi="Times New Roman" w:cs="Times New Roman"/>
+        </w:rPr>
+        <w:t>. For example</w:t>
+      </w:r>
+      <w:r>
+        <w:rPr>
+          <w:rFonts w:ascii="Times New Roman" w:hAnsi="Times New Roman" w:cs="Times New Roman"/>
+        </w:rPr>
+        <w:t>,</w:t>
+      </w:r>
+      <w:r>
+        <w:rPr>
+          <w:rFonts w:ascii="Times New Roman" w:hAnsi="Times New Roman" w:cs="Times New Roman"/>
+        </w:rPr>
+        <w:t xml:space="preserve"> someone dying at birth would be associated with </w:t>
       </w:r>
       <w:r>
         <w:rPr>
@@ -2674,6 +3589,7 @@
         <w:rPr>
           <w:rFonts w:ascii="Times New Roman" w:hAnsi="Times New Roman" w:cs="Times New Roman"/>
         </w:rPr>
+        <w:lastRenderedPageBreak/>
         <w:t>67.08</w:t>
       </w:r>
       <w:r>
@@ -2785,8 +3701,46 @@
         <w:rPr>
           <w:rFonts w:ascii="Times New Roman" w:hAnsi="Times New Roman" w:cs="Times New Roman"/>
         </w:rPr>
-        <w:lastRenderedPageBreak/>
-        <w:t>All rates are expressed as per 100,000 population based on 100</w:t>
+        <w:t xml:space="preserve">All rates are expressed per 100,000 </w:t>
+      </w:r>
+      <w:r>
+        <w:rPr>
+          <w:rFonts w:ascii="Times New Roman" w:hAnsi="Times New Roman" w:cs="Times New Roman"/>
+        </w:rPr>
+        <w:t>people</w:t>
+      </w:r>
+      <w:r>
+        <w:rPr>
+          <w:rFonts w:ascii="Times New Roman" w:hAnsi="Times New Roman" w:cs="Times New Roman"/>
+        </w:rPr>
+        <w:t xml:space="preserve"> </w:t>
+      </w:r>
+      <w:r>
+        <w:rPr>
+          <w:rFonts w:ascii="Times New Roman" w:hAnsi="Times New Roman" w:cs="Times New Roman"/>
+        </w:rPr>
+        <w:t xml:space="preserve">based on </w:t>
+      </w:r>
+      <w:r>
+        <w:rPr>
+          <w:rFonts w:ascii="Times New Roman" w:hAnsi="Times New Roman" w:cs="Times New Roman"/>
+        </w:rPr>
+        <w:t xml:space="preserve">the following calculations: </w:t>
+      </w:r>
+    </w:p>
+    <w:p>
+      <w:pPr>
+        <w:pStyle w:val="ListParagraph"/>
+        <w:ind w:left="2160"/>
+        <w:rPr>
+          <w:rFonts w:ascii="Times New Roman" w:hAnsi="Times New Roman" w:cs="Times New Roman"/>
+        </w:rPr>
+      </w:pPr>
+      <w:r>
+        <w:rPr>
+          <w:rFonts w:ascii="Times New Roman" w:hAnsi="Times New Roman" w:cs="Times New Roman"/>
+        </w:rPr>
+        <w:t>100</w:t>
       </w:r>
       <w:r>
         <w:rPr>
@@ -2804,7 +3758,25 @@
         <w:rPr>
           <w:rFonts w:ascii="Times New Roman" w:hAnsi="Times New Roman" w:cs="Times New Roman"/>
         </w:rPr>
-        <w:t>*(number of events (e.g. deaths) / midyear population</w:t>
+        <w:t>*(number  (e.g. deaths</w:t>
+      </w:r>
+      <w:r>
+        <w:rPr>
+          <w:rFonts w:ascii="Times New Roman" w:hAnsi="Times New Roman" w:cs="Times New Roman"/>
+        </w:rPr>
+        <w:t>, potential years of life lost</w:t>
+      </w:r>
+      <w:r>
+        <w:rPr>
+          <w:rFonts w:ascii="Times New Roman" w:hAnsi="Times New Roman" w:cs="Times New Roman"/>
+        </w:rPr>
+        <w:t>) / midyear population</w:t>
+      </w:r>
+      <w:r>
+        <w:rPr>
+          <w:rFonts w:ascii="Times New Roman" w:hAnsi="Times New Roman" w:cs="Times New Roman"/>
+        </w:rPr>
+        <w:t>)</w:t>
       </w:r>
     </w:p>
     <w:p>
@@ -2830,27 +3802,17 @@
         </w:rPr>
         <w:t xml:space="preserve"> for crude rates are based on the </w:t>
       </w:r>
-      <w:proofErr w:type="spellStart"/>
-      <w:proofErr w:type="gramStart"/>
       <w:r>
         <w:rPr>
           <w:rFonts w:ascii="Times New Roman" w:hAnsi="Times New Roman" w:cs="Times New Roman"/>
         </w:rPr>
         <w:t>pois.approx</w:t>
       </w:r>
-      <w:proofErr w:type="spellEnd"/>
-      <w:r>
-        <w:rPr>
-          <w:rFonts w:ascii="Times New Roman" w:hAnsi="Times New Roman" w:cs="Times New Roman"/>
-        </w:rPr>
-        <w:t>(</w:t>
-      </w:r>
-      <w:proofErr w:type="gramEnd"/>
-      <w:r>
-        <w:rPr>
-          <w:rFonts w:ascii="Times New Roman" w:hAnsi="Times New Roman" w:cs="Times New Roman"/>
-        </w:rPr>
-        <w:t>) function of</w:t>
+      <w:r>
+        <w:rPr>
+          <w:rFonts w:ascii="Times New Roman" w:hAnsi="Times New Roman" w:cs="Times New Roman"/>
+        </w:rPr>
+        <w:t>() function of</w:t>
       </w:r>
       <w:r>
         <w:rPr>
@@ -2866,21 +3828,12 @@
           </w:rPr>
           <w:t xml:space="preserve">R </w:t>
         </w:r>
-        <w:proofErr w:type="spellStart"/>
         <w:r>
           <w:rPr>
             <w:rStyle w:val="Hyperlink"/>
             <w:rFonts w:ascii="Times New Roman" w:hAnsi="Times New Roman" w:cs="Times New Roman"/>
           </w:rPr>
-          <w:t>epitools</w:t>
-        </w:r>
-        <w:proofErr w:type="spellEnd"/>
-        <w:r>
-          <w:rPr>
-            <w:rStyle w:val="Hyperlink"/>
-            <w:rFonts w:ascii="Times New Roman" w:hAnsi="Times New Roman" w:cs="Times New Roman"/>
-          </w:rPr>
-          <w:t xml:space="preserve"> package</w:t>
+          <w:t>epitools package</w:t>
         </w:r>
       </w:hyperlink>
       <w:r>
@@ -2987,6 +3940,12 @@
           <w:rFonts w:ascii="Times New Roman" w:hAnsi="Times New Roman" w:cs="Times New Roman"/>
         </w:rPr>
         <w:t>ge-grouping were used for these calculations</w:t>
+      </w:r>
+      <w:r>
+        <w:rPr>
+          <w:rFonts w:ascii="Times New Roman" w:hAnsi="Times New Roman" w:cs="Times New Roman"/>
+        </w:rPr>
+        <w:t>.</w:t>
       </w:r>
     </w:p>
     <w:p>
@@ -3122,27 +4081,29 @@
         </w:rPr>
         <w:t xml:space="preserve">, and generation of confidence intervals was conducted using the </w:t>
       </w:r>
-      <w:proofErr w:type="spellStart"/>
-      <w:proofErr w:type="gramStart"/>
-      <w:r>
-        <w:rPr>
-          <w:rFonts w:ascii="Times New Roman" w:hAnsi="Times New Roman" w:cs="Times New Roman"/>
-        </w:rPr>
-        <w:t>ageAdjust.Direct</w:t>
-      </w:r>
-      <w:proofErr w:type="spellEnd"/>
-      <w:r>
-        <w:rPr>
-          <w:rFonts w:ascii="Times New Roman" w:hAnsi="Times New Roman" w:cs="Times New Roman"/>
-        </w:rPr>
-        <w:t>(</w:t>
-      </w:r>
-      <w:proofErr w:type="gramEnd"/>
-      <w:r>
-        <w:rPr>
-          <w:rFonts w:ascii="Times New Roman" w:hAnsi="Times New Roman" w:cs="Times New Roman"/>
-        </w:rPr>
-        <w:t xml:space="preserve">) function of the </w:t>
+      <w:r>
+        <w:rPr>
+          <w:rFonts w:ascii="Times New Roman" w:hAnsi="Times New Roman" w:cs="Times New Roman"/>
+        </w:rPr>
+        <w:t>“</w:t>
+      </w:r>
+      <w:r>
+        <w:rPr>
+          <w:rFonts w:ascii="Times New Roman" w:hAnsi="Times New Roman" w:cs="Times New Roman"/>
+        </w:rPr>
+        <w:t>ageAdjust.Direct()</w:t>
+      </w:r>
+      <w:r>
+        <w:rPr>
+          <w:rFonts w:ascii="Times New Roman" w:hAnsi="Times New Roman" w:cs="Times New Roman"/>
+        </w:rPr>
+        <w:t>”</w:t>
+      </w:r>
+      <w:r>
+        <w:rPr>
+          <w:rFonts w:ascii="Times New Roman" w:hAnsi="Times New Roman" w:cs="Times New Roman"/>
+        </w:rPr>
+        <w:t xml:space="preserve"> function of the </w:t>
       </w:r>
       <w:hyperlink r:id="rId31" w:history="1">
         <w:r>
@@ -3150,23 +4111,7 @@
             <w:rStyle w:val="Hyperlink"/>
             <w:rFonts w:ascii="Times New Roman" w:hAnsi="Times New Roman" w:cs="Times New Roman"/>
           </w:rPr>
-          <w:t xml:space="preserve">R </w:t>
-        </w:r>
-        <w:proofErr w:type="spellStart"/>
-        <w:r>
-          <w:rPr>
-            <w:rStyle w:val="Hyperlink"/>
-            <w:rFonts w:ascii="Times New Roman" w:hAnsi="Times New Roman" w:cs="Times New Roman"/>
-          </w:rPr>
-          <w:t>epitools</w:t>
-        </w:r>
-        <w:proofErr w:type="spellEnd"/>
-        <w:r>
-          <w:rPr>
-            <w:rStyle w:val="Hyperlink"/>
-            <w:rFonts w:ascii="Times New Roman" w:hAnsi="Times New Roman" w:cs="Times New Roman"/>
-          </w:rPr>
-          <w:t xml:space="preserve"> package</w:t>
+          <w:t>R epitools package</w:t>
         </w:r>
       </w:hyperlink>
       <w:r>
@@ -3192,13 +4137,37 @@
         <w:rPr>
           <w:rFonts w:ascii="Times New Roman" w:hAnsi="Times New Roman" w:cs="Times New Roman"/>
         </w:rPr>
-        <w:t>Because a very small number of census tracts with otherwise useful data, had 0 population in one or more age strata (often the youngest or oldest strata</w:t>
-      </w:r>
-      <w:r>
-        <w:rPr>
-          <w:rFonts w:ascii="Times New Roman" w:hAnsi="Times New Roman" w:cs="Times New Roman"/>
-        </w:rPr>
-        <w:t>, often for just one sex</w:t>
+        <w:t>Because a very small number of census tracts with otherwise useful data</w:t>
+      </w:r>
+      <w:r>
+        <w:rPr>
+          <w:rFonts w:ascii="Times New Roman" w:hAnsi="Times New Roman" w:cs="Times New Roman"/>
+        </w:rPr>
+        <w:t xml:space="preserve"> </w:t>
+      </w:r>
+      <w:r>
+        <w:rPr>
+          <w:rFonts w:ascii="Times New Roman" w:hAnsi="Times New Roman" w:cs="Times New Roman"/>
+        </w:rPr>
+        <w:t xml:space="preserve">had </w:t>
+      </w:r>
+      <w:r>
+        <w:rPr>
+          <w:rFonts w:ascii="Times New Roman" w:hAnsi="Times New Roman" w:cs="Times New Roman"/>
+        </w:rPr>
+        <w:t xml:space="preserve">zero </w:t>
+      </w:r>
+      <w:r>
+        <w:rPr>
+          <w:rFonts w:ascii="Times New Roman" w:hAnsi="Times New Roman" w:cs="Times New Roman"/>
+        </w:rPr>
+        <w:t xml:space="preserve"> population in one or more age strata (often the youngest or oldest strata</w:t>
+      </w:r>
+      <w:r>
+        <w:rPr>
+          <w:rFonts w:ascii="Times New Roman" w:hAnsi="Times New Roman" w:cs="Times New Roman"/>
+        </w:rPr>
+        <w:t>,  for just one sex</w:t>
       </w:r>
       <w:r>
         <w:rPr>
@@ -3216,7 +4185,19 @@
         <w:rPr>
           <w:rFonts w:ascii="Times New Roman" w:hAnsi="Times New Roman" w:cs="Times New Roman"/>
         </w:rPr>
-        <w:t xml:space="preserve"> above mentioned function was </w:t>
+        <w:t xml:space="preserve"> above</w:t>
+      </w:r>
+      <w:r>
+        <w:rPr>
+          <w:rFonts w:ascii="Times New Roman" w:hAnsi="Times New Roman" w:cs="Times New Roman"/>
+        </w:rPr>
+        <w:t>-</w:t>
+      </w:r>
+      <w:r>
+        <w:rPr>
+          <w:rFonts w:ascii="Times New Roman" w:hAnsi="Times New Roman" w:cs="Times New Roman"/>
+        </w:rPr>
+        <w:t xml:space="preserve">mentioned function was </w:t>
       </w:r>
       <w:r>
         <w:rPr>
@@ -3248,6 +4229,8 @@
         </w:rPr>
         <w:t xml:space="preserve">(reasonably enough) </w:t>
       </w:r>
+      <w:bookmarkStart w:id="8" w:name="_GoBack"/>
+      <w:bookmarkEnd w:id="8"/>
       <w:r>
         <w:rPr>
           <w:rFonts w:ascii="Times New Roman" w:hAnsi="Times New Roman" w:cs="Times New Roman"/>
@@ -3327,8 +4310,166 @@
 </w:document>
 </file>
 
+<file path=word/comments.xml><?xml version="1.0" encoding="utf-8"?>
+<w:comments xmlns:wpc="http://schemas.microsoft.com/office/word/2010/wordprocessingCanvas" xmlns:cx="http://schemas.microsoft.com/office/drawing/2014/chartex" xmlns:cx1="http://schemas.microsoft.com/office/drawing/2015/9/8/chartex" xmlns:mc="http://schemas.openxmlformats.org/markup-compatibility/2006" xmlns:o="urn:schemas-microsoft-com:office:office" xmlns:r="http://schemas.openxmlformats.org/officeDocument/2006/relationships" xmlns:m="http://schemas.openxmlformats.org/officeDocument/2006/math" xmlns:v="urn:schemas-microsoft-com:vml" xmlns:wp14="http://schemas.microsoft.com/office/word/2010/wordprocessingDrawing" xmlns:wp="http://schemas.openxmlformats.org/drawingml/2006/wordprocessingDrawing" xmlns:w10="urn:schemas-microsoft-com:office:word" xmlns:w="http://schemas.openxmlformats.org/wordprocessingml/2006/main" xmlns:w14="http://schemas.microsoft.com/office/word/2010/wordml" xmlns:w15="http://schemas.microsoft.com/office/word/2012/wordml" xmlns:w16se="http://schemas.microsoft.com/office/word/2015/wordml/symex" xmlns:wpg="http://schemas.microsoft.com/office/word/2010/wordprocessingGroup" xmlns:wpi="http://schemas.microsoft.com/office/word/2010/wordprocessingInk" xmlns:wne="http://schemas.microsoft.com/office/word/2006/wordml" xmlns:wps="http://schemas.microsoft.com/office/word/2010/wordprocessingShape" mc:Ignorable="w14 w15 w16se wp14">
+  <w:comment w:id="0" w:author="Dauphine, David@CDPH" w:date="2018-09-19T15:08:00Z" w:initials="DD">
+    <w:p>
+      <w:pPr>
+        <w:pStyle w:val="CommentText"/>
+      </w:pPr>
+      <w:r>
+        <w:rPr>
+          <w:rStyle w:val="CommentReference"/>
+        </w:rPr>
+        <w:annotationRef/>
+      </w:r>
+      <w:r>
+        <w:t>?</w:t>
+      </w:r>
+    </w:p>
+  </w:comment>
+  <w:comment w:id="1" w:author="Dauphine, David@CDPH" w:date="2018-09-20T11:41:00Z" w:initials="DD">
+    <w:p>
+      <w:pPr>
+        <w:pStyle w:val="CommentText"/>
+      </w:pPr>
+      <w:r>
+        <w:rPr>
+          <w:rStyle w:val="CommentReference"/>
+        </w:rPr>
+        <w:annotationRef/>
+      </w:r>
+      <w:r>
+        <w:t>Not “Decedent’s Final…?</w:t>
+      </w:r>
+    </w:p>
+  </w:comment>
+  <w:comment w:id="2" w:author="Fujimoto, Scott@CDPH" w:date="2018-09-20T14:21:00Z" w:initials="FS">
+    <w:p>
+      <w:pPr>
+        <w:pStyle w:val="CommentText"/>
+      </w:pPr>
+      <w:r>
+        <w:rPr>
+          <w:rStyle w:val="CommentReference"/>
+        </w:rPr>
+        <w:annotationRef/>
+      </w:r>
+      <w:r>
+        <w:t>I found this sentence to be confusing but not sure how to improve since it’s very technical. Maybe break into multiple sentences for starters?</w:t>
+      </w:r>
+    </w:p>
+  </w:comment>
+  <w:comment w:id="4" w:author="Dauphine, David@CDPH" w:date="2018-09-20T10:35:00Z" w:initials="DD">
+    <w:p>
+      <w:pPr>
+        <w:pStyle w:val="CommentText"/>
+      </w:pPr>
+      <w:r>
+        <w:rPr>
+          <w:rStyle w:val="CommentReference"/>
+        </w:rPr>
+        <w:annotationRef/>
+      </w:r>
+      <w:r>
+        <w:t>At some point we should probably elaborate on this.</w:t>
+      </w:r>
+    </w:p>
+  </w:comment>
+  <w:comment w:id="3" w:author="Fujimoto, Scott@CDPH" w:date="2018-09-20T14:26:00Z" w:initials="FS">
+    <w:p>
+      <w:pPr>
+        <w:pStyle w:val="CommentText"/>
+      </w:pPr>
+      <w:r>
+        <w:rPr>
+          <w:rStyle w:val="CommentReference"/>
+        </w:rPr>
+        <w:annotationRef/>
+      </w:r>
+      <w:r>
+        <w:t>Recommend removing this. Don’</w:t>
+      </w:r>
+      <w:r>
+        <w:t>t discuss</w:t>
+      </w:r>
+      <w:r>
+        <w:t xml:space="preserve"> what you didn’t do in technical notes</w:t>
+      </w:r>
+      <w:r>
+        <w:t>, only what you did. You can s</w:t>
+      </w:r>
+      <w:r>
+        <w:t>ave as private notes that you can refer to in case anyone asks.</w:t>
+      </w:r>
+    </w:p>
+  </w:comment>
+  <w:comment w:id="5" w:author="Dauphine, David@CDPH" w:date="2018-09-20T11:19:00Z" w:initials="DD">
+    <w:p>
+      <w:pPr>
+        <w:pStyle w:val="CommentText"/>
+      </w:pPr>
+      <w:r>
+        <w:rPr>
+          <w:rStyle w:val="CommentReference"/>
+        </w:rPr>
+        <w:annotationRef/>
+      </w:r>
+      <w:r>
+        <w:t>Hopefully you get the same result, this was from my earlier merge in SAS. Let me know if you want me to check out the one in R etc.</w:t>
+      </w:r>
+    </w:p>
+  </w:comment>
+  <w:comment w:id="6" w:author="Fujimoto, Scott@CDPH" w:date="2018-09-20T14:37:00Z" w:initials="FS">
+    <w:p>
+      <w:pPr>
+        <w:pStyle w:val="CommentText"/>
+      </w:pPr>
+      <w:r>
+        <w:rPr>
+          <w:rStyle w:val="CommentReference"/>
+        </w:rPr>
+        <w:annotationRef/>
+      </w:r>
+      <w:r>
+        <w:t>Not sure what this means. If you mean you recoded it, delete this since you already said that.</w:t>
+      </w:r>
+    </w:p>
+  </w:comment>
+  <w:comment w:id="7" w:author="Fujimoto, Scott@CDPH" w:date="2018-09-20T14:40:00Z" w:initials="FS">
+    <w:p>
+      <w:pPr>
+        <w:pStyle w:val="CommentText"/>
+      </w:pPr>
+      <w:r>
+        <w:rPr>
+          <w:rStyle w:val="CommentReference"/>
+        </w:rPr>
+        <w:annotationRef/>
+      </w:r>
+      <w:r>
+        <w:t>We need to avoid redundant text between here and the Help section. Recommend that the Help section refer to here via hyperlink.</w:t>
+      </w:r>
+    </w:p>
+  </w:comment>
+</w:comments>
+</file>
+
+<file path=word/commentsExtended.xml><?xml version="1.0" encoding="utf-8"?>
+<w15:commentsEx xmlns:wpc="http://schemas.microsoft.com/office/word/2010/wordprocessingCanvas" xmlns:cx="http://schemas.microsoft.com/office/drawing/2014/chartex" xmlns:cx1="http://schemas.microsoft.com/office/drawing/2015/9/8/chartex" xmlns:mc="http://schemas.openxmlformats.org/markup-compatibility/2006" xmlns:o="urn:schemas-microsoft-com:office:office" xmlns:r="http://schemas.openxmlformats.org/officeDocument/2006/relationships" xmlns:m="http://schemas.openxmlformats.org/officeDocument/2006/math" xmlns:v="urn:schemas-microsoft-com:vml" xmlns:wp14="http://schemas.microsoft.com/office/word/2010/wordprocessingDrawing" xmlns:wp="http://schemas.openxmlformats.org/drawingml/2006/wordprocessingDrawing" xmlns:w10="urn:schemas-microsoft-com:office:word" xmlns:w="http://schemas.openxmlformats.org/wordprocessingml/2006/main" xmlns:w14="http://schemas.microsoft.com/office/word/2010/wordml" xmlns:w15="http://schemas.microsoft.com/office/word/2012/wordml" xmlns:w16se="http://schemas.microsoft.com/office/word/2015/wordml/symex" xmlns:wpg="http://schemas.microsoft.com/office/word/2010/wordprocessingGroup" xmlns:wpi="http://schemas.microsoft.com/office/word/2010/wordprocessingInk" xmlns:wne="http://schemas.microsoft.com/office/word/2006/wordml" xmlns:wps="http://schemas.microsoft.com/office/word/2010/wordprocessingShape" mc:Ignorable="w14 w15 w16se wp14">
+  <w15:commentEx w15:paraId="595A5F6E" w15:done="0"/>
+  <w15:commentEx w15:paraId="54F10F39" w15:done="0"/>
+  <w15:commentEx w15:paraId="2FF5786F" w15:done="0"/>
+  <w15:commentEx w15:paraId="222B1C31" w15:done="0"/>
+  <w15:commentEx w15:paraId="13E383F0" w15:done="0"/>
+  <w15:commentEx w15:paraId="03126611" w15:done="0"/>
+  <w15:commentEx w15:paraId="4AF40B04" w15:done="0"/>
+  <w15:commentEx w15:paraId="639CDCDD" w15:done="0"/>
+</w15:commentsEx>
+</file>
+
 <file path=word/endnotes.xml><?xml version="1.0" encoding="utf-8"?>
-<w:endnotes xmlns:wpc="http://schemas.microsoft.com/office/word/2010/wordprocessingCanvas" xmlns:mc="http://schemas.openxmlformats.org/markup-compatibility/2006" xmlns:o="urn:schemas-microsoft-com:office:office" xmlns:r="http://schemas.openxmlformats.org/officeDocument/2006/relationships" xmlns:m="http://schemas.openxmlformats.org/officeDocument/2006/math" xmlns:v="urn:schemas-microsoft-com:vml" xmlns:wp14="http://schemas.microsoft.com/office/word/2010/wordprocessingDrawing" xmlns:wp="http://schemas.openxmlformats.org/drawingml/2006/wordprocessingDrawing" xmlns:w10="urn:schemas-microsoft-com:office:word" xmlns:w="http://schemas.openxmlformats.org/wordprocessingml/2006/main" xmlns:w14="http://schemas.microsoft.com/office/word/2010/wordml" xmlns:wpg="http://schemas.microsoft.com/office/word/2010/wordprocessingGroup" xmlns:wpi="http://schemas.microsoft.com/office/word/2010/wordprocessingInk" xmlns:wne="http://schemas.microsoft.com/office/word/2006/wordml" xmlns:wps="http://schemas.microsoft.com/office/word/2010/wordprocessingShape" mc:Ignorable="w14 wp14">
+<w:endnotes xmlns:wpc="http://schemas.microsoft.com/office/word/2010/wordprocessingCanvas" xmlns:cx="http://schemas.microsoft.com/office/drawing/2014/chartex" xmlns:cx1="http://schemas.microsoft.com/office/drawing/2015/9/8/chartex" xmlns:mc="http://schemas.openxmlformats.org/markup-compatibility/2006" xmlns:o="urn:schemas-microsoft-com:office:office" xmlns:r="http://schemas.openxmlformats.org/officeDocument/2006/relationships" xmlns:m="http://schemas.openxmlformats.org/officeDocument/2006/math" xmlns:v="urn:schemas-microsoft-com:vml" xmlns:wp14="http://schemas.microsoft.com/office/word/2010/wordprocessingDrawing" xmlns:wp="http://schemas.openxmlformats.org/drawingml/2006/wordprocessingDrawing" xmlns:w10="urn:schemas-microsoft-com:office:word" xmlns:w="http://schemas.openxmlformats.org/wordprocessingml/2006/main" xmlns:w14="http://schemas.microsoft.com/office/word/2010/wordml" xmlns:w15="http://schemas.microsoft.com/office/word/2012/wordml" xmlns:w16se="http://schemas.microsoft.com/office/word/2015/wordml/symex" xmlns:wpg="http://schemas.microsoft.com/office/word/2010/wordprocessingGroup" xmlns:wpi="http://schemas.microsoft.com/office/word/2010/wordprocessingInk" xmlns:wne="http://schemas.microsoft.com/office/word/2006/wordml" xmlns:wps="http://schemas.microsoft.com/office/word/2010/wordprocessingShape" mc:Ignorable="w14 w15 w16se wp14">
   <w:endnote w:type="separator" w:id="-1">
     <w:p>
       <w:pPr>
@@ -3353,7 +4494,7 @@
 </file>
 
 <file path=word/footnotes.xml><?xml version="1.0" encoding="utf-8"?>
-<w:footnotes xmlns:wpc="http://schemas.microsoft.com/office/word/2010/wordprocessingCanvas" xmlns:mc="http://schemas.openxmlformats.org/markup-compatibility/2006" xmlns:o="urn:schemas-microsoft-com:office:office" xmlns:r="http://schemas.openxmlformats.org/officeDocument/2006/relationships" xmlns:m="http://schemas.openxmlformats.org/officeDocument/2006/math" xmlns:v="urn:schemas-microsoft-com:vml" xmlns:wp14="http://schemas.microsoft.com/office/word/2010/wordprocessingDrawing" xmlns:wp="http://schemas.openxmlformats.org/drawingml/2006/wordprocessingDrawing" xmlns:w10="urn:schemas-microsoft-com:office:word" xmlns:w="http://schemas.openxmlformats.org/wordprocessingml/2006/main" xmlns:w14="http://schemas.microsoft.com/office/word/2010/wordml" xmlns:wpg="http://schemas.microsoft.com/office/word/2010/wordprocessingGroup" xmlns:wpi="http://schemas.microsoft.com/office/word/2010/wordprocessingInk" xmlns:wne="http://schemas.microsoft.com/office/word/2006/wordml" xmlns:wps="http://schemas.microsoft.com/office/word/2010/wordprocessingShape" mc:Ignorable="w14 wp14">
+<w:footnotes xmlns:wpc="http://schemas.microsoft.com/office/word/2010/wordprocessingCanvas" xmlns:cx="http://schemas.microsoft.com/office/drawing/2014/chartex" xmlns:cx1="http://schemas.microsoft.com/office/drawing/2015/9/8/chartex" xmlns:mc="http://schemas.openxmlformats.org/markup-compatibility/2006" xmlns:o="urn:schemas-microsoft-com:office:office" xmlns:r="http://schemas.openxmlformats.org/officeDocument/2006/relationships" xmlns:m="http://schemas.openxmlformats.org/officeDocument/2006/math" xmlns:v="urn:schemas-microsoft-com:vml" xmlns:wp14="http://schemas.microsoft.com/office/word/2010/wordprocessingDrawing" xmlns:wp="http://schemas.openxmlformats.org/drawingml/2006/wordprocessingDrawing" xmlns:w10="urn:schemas-microsoft-com:office:word" xmlns:w="http://schemas.openxmlformats.org/wordprocessingml/2006/main" xmlns:w14="http://schemas.microsoft.com/office/word/2010/wordml" xmlns:w15="http://schemas.microsoft.com/office/word/2012/wordml" xmlns:w16se="http://schemas.microsoft.com/office/word/2015/wordml/symex" xmlns:wpg="http://schemas.microsoft.com/office/word/2010/wordprocessingGroup" xmlns:wpi="http://schemas.microsoft.com/office/word/2010/wordprocessingInk" xmlns:wne="http://schemas.microsoft.com/office/word/2006/wordml" xmlns:wps="http://schemas.microsoft.com/office/word/2010/wordprocessingShape" mc:Ignorable="w14 w15 w16se wp14">
   <w:footnote w:type="separator" w:id="-1">
     <w:p>
       <w:pPr>
@@ -3378,8 +4519,8 @@
 </file>
 
 <file path=word/numbering.xml><?xml version="1.0" encoding="utf-8"?>
-<w:numbering xmlns:wpc="http://schemas.microsoft.com/office/word/2010/wordprocessingCanvas" xmlns:mc="http://schemas.openxmlformats.org/markup-compatibility/2006" xmlns:o="urn:schemas-microsoft-com:office:office" xmlns:r="http://schemas.openxmlformats.org/officeDocument/2006/relationships" xmlns:m="http://schemas.openxmlformats.org/officeDocument/2006/math" xmlns:v="urn:schemas-microsoft-com:vml" xmlns:wp14="http://schemas.microsoft.com/office/word/2010/wordprocessingDrawing" xmlns:wp="http://schemas.openxmlformats.org/drawingml/2006/wordprocessingDrawing" xmlns:w10="urn:schemas-microsoft-com:office:word" xmlns:w="http://schemas.openxmlformats.org/wordprocessingml/2006/main" xmlns:w14="http://schemas.microsoft.com/office/word/2010/wordml" xmlns:wpg="http://schemas.microsoft.com/office/word/2010/wordprocessingGroup" xmlns:wpi="http://schemas.microsoft.com/office/word/2010/wordprocessingInk" xmlns:wne="http://schemas.microsoft.com/office/word/2006/wordml" xmlns:wps="http://schemas.microsoft.com/office/word/2010/wordprocessingShape" mc:Ignorable="w14 wp14">
-  <w:abstractNum w:abstractNumId="0">
+<w:numbering xmlns:wpc="http://schemas.microsoft.com/office/word/2010/wordprocessingCanvas" xmlns:cx="http://schemas.microsoft.com/office/drawing/2014/chartex" xmlns:cx1="http://schemas.microsoft.com/office/drawing/2015/9/8/chartex" xmlns:mc="http://schemas.openxmlformats.org/markup-compatibility/2006" xmlns:o="urn:schemas-microsoft-com:office:office" xmlns:r="http://schemas.openxmlformats.org/officeDocument/2006/relationships" xmlns:m="http://schemas.openxmlformats.org/officeDocument/2006/math" xmlns:v="urn:schemas-microsoft-com:vml" xmlns:wp14="http://schemas.microsoft.com/office/word/2010/wordprocessingDrawing" xmlns:wp="http://schemas.openxmlformats.org/drawingml/2006/wordprocessingDrawing" xmlns:w10="urn:schemas-microsoft-com:office:word" xmlns:w="http://schemas.openxmlformats.org/wordprocessingml/2006/main" xmlns:w14="http://schemas.microsoft.com/office/word/2010/wordml" xmlns:w15="http://schemas.microsoft.com/office/word/2012/wordml" xmlns:w16se="http://schemas.microsoft.com/office/word/2015/wordml/symex" xmlns:wpg="http://schemas.microsoft.com/office/word/2010/wordprocessingGroup" xmlns:wpi="http://schemas.microsoft.com/office/word/2010/wordprocessingInk" xmlns:wne="http://schemas.microsoft.com/office/word/2006/wordml" xmlns:wps="http://schemas.microsoft.com/office/word/2010/wordprocessingShape" mc:Ignorable="w14 w15 w16se wp14">
+  <w:abstractNum w:abstractNumId="0" w15:restartNumberingAfterBreak="0">
     <w:nsid w:val="05D15FDD"/>
     <w:multiLevelType w:val="hybridMultilevel"/>
     <w:tmpl w:val="948098E0"/>
@@ -3492,7 +4633,7 @@
       </w:rPr>
     </w:lvl>
   </w:abstractNum>
-  <w:abstractNum w:abstractNumId="1">
+  <w:abstractNum w:abstractNumId="1" w15:restartNumberingAfterBreak="0">
     <w:nsid w:val="55AF6646"/>
     <w:multiLevelType w:val="hybridMultilevel"/>
     <w:tmpl w:val="A1FE38B2"/>
@@ -3605,7 +4746,7 @@
       </w:rPr>
     </w:lvl>
   </w:abstractNum>
-  <w:abstractNum w:abstractNumId="2">
+  <w:abstractNum w:abstractNumId="2" w15:restartNumberingAfterBreak="0">
     <w:nsid w:val="70FC421D"/>
     <w:multiLevelType w:val="hybridMultilevel"/>
     <w:tmpl w:val="19B216E4"/>
@@ -3730,8 +4871,19 @@
 </w:numbering>
 </file>
 
+<file path=word/people.xml><?xml version="1.0" encoding="utf-8"?>
+<w15:people xmlns:wpc="http://schemas.microsoft.com/office/word/2010/wordprocessingCanvas" xmlns:cx="http://schemas.microsoft.com/office/drawing/2014/chartex" xmlns:cx1="http://schemas.microsoft.com/office/drawing/2015/9/8/chartex" xmlns:mc="http://schemas.openxmlformats.org/markup-compatibility/2006" xmlns:o="urn:schemas-microsoft-com:office:office" xmlns:r="http://schemas.openxmlformats.org/officeDocument/2006/relationships" xmlns:m="http://schemas.openxmlformats.org/officeDocument/2006/math" xmlns:v="urn:schemas-microsoft-com:vml" xmlns:wp14="http://schemas.microsoft.com/office/word/2010/wordprocessingDrawing" xmlns:wp="http://schemas.openxmlformats.org/drawingml/2006/wordprocessingDrawing" xmlns:w10="urn:schemas-microsoft-com:office:word" xmlns:w="http://schemas.openxmlformats.org/wordprocessingml/2006/main" xmlns:w14="http://schemas.microsoft.com/office/word/2010/wordml" xmlns:w15="http://schemas.microsoft.com/office/word/2012/wordml" xmlns:w16se="http://schemas.microsoft.com/office/word/2015/wordml/symex" xmlns:wpg="http://schemas.microsoft.com/office/word/2010/wordprocessingGroup" xmlns:wpi="http://schemas.microsoft.com/office/word/2010/wordprocessingInk" xmlns:wne="http://schemas.microsoft.com/office/word/2006/wordml" xmlns:wps="http://schemas.microsoft.com/office/word/2010/wordprocessingShape" mc:Ignorable="w14 w15 w16se wp14">
+  <w15:person w15:author="Dauphine, David@CDPH">
+    <w15:presenceInfo w15:providerId="AD" w15:userId="S-1-5-21-4097889286-3091099877-3853663367-22549"/>
+  </w15:person>
+  <w15:person w15:author="Fujimoto, Scott@CDPH">
+    <w15:presenceInfo w15:providerId="AD" w15:userId="S-1-5-21-4097889286-3091099877-3853663367-19739"/>
+  </w15:person>
+</w15:people>
+</file>
+
 <file path=word/styles.xml><?xml version="1.0" encoding="utf-8"?>
-<w:styles xmlns:mc="http://schemas.openxmlformats.org/markup-compatibility/2006" xmlns:r="http://schemas.openxmlformats.org/officeDocument/2006/relationships" xmlns:w="http://schemas.openxmlformats.org/wordprocessingml/2006/main" xmlns:w14="http://schemas.microsoft.com/office/word/2010/wordml" mc:Ignorable="w14">
+<w:styles xmlns:mc="http://schemas.openxmlformats.org/markup-compatibility/2006" xmlns:r="http://schemas.openxmlformats.org/officeDocument/2006/relationships" xmlns:w="http://schemas.openxmlformats.org/wordprocessingml/2006/main" xmlns:w14="http://schemas.microsoft.com/office/word/2010/wordml" xmlns:w15="http://schemas.microsoft.com/office/word/2012/wordml" xmlns:w16se="http://schemas.microsoft.com/office/word/2015/wordml/symex" mc:Ignorable="w14 w15 w16se">
   <w:docDefaults>
     <w:rPrDefault>
       <w:rPr>
@@ -3747,144 +4899,378 @@
       </w:pPr>
     </w:pPrDefault>
   </w:docDefaults>
-  <w:latentStyles w:defLockedState="0" w:defUIPriority="99" w:defSemiHidden="1" w:defUnhideWhenUsed="1" w:defQFormat="0" w:count="267">
-    <w:lsdException w:name="Normal" w:semiHidden="0" w:uiPriority="0" w:unhideWhenUsed="0" w:qFormat="1"/>
-    <w:lsdException w:name="heading 1" w:semiHidden="0" w:uiPriority="9" w:unhideWhenUsed="0" w:qFormat="1"/>
-    <w:lsdException w:name="heading 2" w:uiPriority="9" w:qFormat="1"/>
-    <w:lsdException w:name="heading 3" w:uiPriority="9" w:qFormat="1"/>
-    <w:lsdException w:name="heading 4" w:uiPriority="9" w:qFormat="1"/>
-    <w:lsdException w:name="heading 5" w:uiPriority="9" w:qFormat="1"/>
-    <w:lsdException w:name="heading 6" w:uiPriority="9" w:qFormat="1"/>
-    <w:lsdException w:name="heading 7" w:uiPriority="9" w:qFormat="1"/>
-    <w:lsdException w:name="heading 8" w:uiPriority="9" w:qFormat="1"/>
-    <w:lsdException w:name="heading 9" w:uiPriority="9" w:qFormat="1"/>
-    <w:lsdException w:name="toc 1" w:uiPriority="39"/>
-    <w:lsdException w:name="toc 2" w:uiPriority="39"/>
-    <w:lsdException w:name="toc 3" w:uiPriority="39"/>
-    <w:lsdException w:name="toc 4" w:uiPriority="39"/>
-    <w:lsdException w:name="toc 5" w:uiPriority="39"/>
-    <w:lsdException w:name="toc 6" w:uiPriority="39"/>
-    <w:lsdException w:name="toc 7" w:uiPriority="39"/>
-    <w:lsdException w:name="toc 8" w:uiPriority="39"/>
-    <w:lsdException w:name="toc 9" w:uiPriority="39"/>
-    <w:lsdException w:name="caption" w:uiPriority="35" w:qFormat="1"/>
-    <w:lsdException w:name="Title" w:semiHidden="0" w:uiPriority="10" w:unhideWhenUsed="0" w:qFormat="1"/>
-    <w:lsdException w:name="Default Paragraph Font" w:uiPriority="1"/>
-    <w:lsdException w:name="Subtitle" w:semiHidden="0" w:uiPriority="11" w:unhideWhenUsed="0" w:qFormat="1"/>
-    <w:lsdException w:name="Strong" w:semiHidden="0" w:uiPriority="22" w:unhideWhenUsed="0" w:qFormat="1"/>
-    <w:lsdException w:name="Emphasis" w:semiHidden="0" w:uiPriority="20" w:unhideWhenUsed="0" w:qFormat="1"/>
-    <w:lsdException w:name="Table Grid" w:semiHidden="0" w:uiPriority="59" w:unhideWhenUsed="0"/>
-    <w:lsdException w:name="Placeholder Text" w:unhideWhenUsed="0"/>
-    <w:lsdException w:name="No Spacing" w:semiHidden="0" w:uiPriority="1" w:unhideWhenUsed="0" w:qFormat="1"/>
-    <w:lsdException w:name="Light Shading" w:semiHidden="0" w:uiPriority="60" w:unhideWhenUsed="0"/>
-    <w:lsdException w:name="Light List" w:semiHidden="0" w:uiPriority="61" w:unhideWhenUsed="0"/>
-    <w:lsdException w:name="Light Grid" w:semiHidden="0" w:uiPriority="62" w:unhideWhenUsed="0"/>
-    <w:lsdException w:name="Medium Shading 1" w:semiHidden="0" w:uiPriority="63" w:unhideWhenUsed="0"/>
-    <w:lsdException w:name="Medium Shading 2" w:semiHidden="0" w:uiPriority="64" w:unhideWhenUsed="0"/>
-    <w:lsdException w:name="Medium List 1" w:semiHidden="0" w:uiPriority="65" w:unhideWhenUsed="0"/>
-    <w:lsdException w:name="Medium List 2" w:semiHidden="0" w:uiPriority="66" w:unhideWhenUsed="0"/>
-    <w:lsdException w:name="Medium Grid 1" w:semiHidden="0" w:uiPriority="67" w:unhideWhenUsed="0"/>
-    <w:lsdException w:name="Medium Grid 2" w:semiHidden="0" w:uiPriority="68" w:unhideWhenUsed="0"/>
-    <w:lsdException w:name="Medium Grid 3" w:semiHidden="0" w:uiPriority="69" w:unhideWhenUsed="0"/>
-    <w:lsdException w:name="Dark List" w:semiHidden="0" w:uiPriority="70" w:unhideWhenUsed="0"/>
-    <w:lsdException w:name="Colorful Shading" w:semiHidden="0" w:uiPriority="71" w:unhideWhenUsed="0"/>
-    <w:lsdException w:name="Colorful List" w:semiHidden="0" w:uiPriority="72" w:unhideWhenUsed="0"/>
-    <w:lsdException w:name="Colorful Grid" w:semiHidden="0" w:uiPriority="73" w:unhideWhenUsed="0"/>
-    <w:lsdException w:name="Light Shading Accent 1" w:semiHidden="0" w:uiPriority="60" w:unhideWhenUsed="0"/>
-    <w:lsdException w:name="Light List Accent 1" w:semiHidden="0" w:uiPriority="61" w:unhideWhenUsed="0"/>
-    <w:lsdException w:name="Light Grid Accent 1" w:semiHidden="0" w:uiPriority="62" w:unhideWhenUsed="0"/>
-    <w:lsdException w:name="Medium Shading 1 Accent 1" w:semiHidden="0" w:uiPriority="63" w:unhideWhenUsed="0"/>
-    <w:lsdException w:name="Medium Shading 2 Accent 1" w:semiHidden="0" w:uiPriority="64" w:unhideWhenUsed="0"/>
-    <w:lsdException w:name="Medium List 1 Accent 1" w:semiHidden="0" w:uiPriority="65" w:unhideWhenUsed="0"/>
-    <w:lsdException w:name="Revision" w:unhideWhenUsed="0"/>
-    <w:lsdException w:name="List Paragraph" w:semiHidden="0" w:uiPriority="34" w:unhideWhenUsed="0" w:qFormat="1"/>
-    <w:lsdException w:name="Quote" w:semiHidden="0" w:uiPriority="29" w:unhideWhenUsed="0" w:qFormat="1"/>
-    <w:lsdException w:name="Intense Quote" w:semiHidden="0" w:uiPriority="30" w:unhideWhenUsed="0" w:qFormat="1"/>
-    <w:lsdException w:name="Medium List 2 Accent 1" w:semiHidden="0" w:uiPriority="66" w:unhideWhenUsed="0"/>
-    <w:lsdException w:name="Medium Grid 1 Accent 1" w:semiHidden="0" w:uiPriority="67" w:unhideWhenUsed="0"/>
-    <w:lsdException w:name="Medium Grid 2 Accent 1" w:semiHidden="0" w:uiPriority="68" w:unhideWhenUsed="0"/>
-    <w:lsdException w:name="Medium Grid 3 Accent 1" w:semiHidden="0" w:uiPriority="69" w:unhideWhenUsed="0"/>
-    <w:lsdException w:name="Dark List Accent 1" w:semiHidden="0" w:uiPriority="70" w:unhideWhenUsed="0"/>
-    <w:lsdException w:name="Colorful Shading Accent 1" w:semiHidden="0" w:uiPriority="71" w:unhideWhenUsed="0"/>
-    <w:lsdException w:name="Colorful List Accent 1" w:semiHidden="0" w:uiPriority="72" w:unhideWhenUsed="0"/>
-    <w:lsdException w:name="Colorful Grid Accent 1" w:semiHidden="0" w:uiPriority="73" w:unhideWhenUsed="0"/>
-    <w:lsdException w:name="Light Shading Accent 2" w:semiHidden="0" w:uiPriority="60" w:unhideWhenUsed="0"/>
-    <w:lsdException w:name="Light List Accent 2" w:semiHidden="0" w:uiPriority="61" w:unhideWhenUsed="0"/>
-    <w:lsdException w:name="Light Grid Accent 2" w:semiHidden="0" w:uiPriority="62" w:unhideWhenUsed="0"/>
-    <w:lsdException w:name="Medium Shading 1 Accent 2" w:semiHidden="0" w:uiPriority="63" w:unhideWhenUsed="0"/>
-    <w:lsdException w:name="Medium Shading 2 Accent 2" w:semiHidden="0" w:uiPriority="64" w:unhideWhenUsed="0"/>
-    <w:lsdException w:name="Medium List 1 Accent 2" w:semiHidden="0" w:uiPriority="65" w:unhideWhenUsed="0"/>
-    <w:lsdException w:name="Medium List 2 Accent 2" w:semiHidden="0" w:uiPriority="66" w:unhideWhenUsed="0"/>
-    <w:lsdException w:name="Medium Grid 1 Accent 2" w:semiHidden="0" w:uiPriority="67" w:unhideWhenUsed="0"/>
-    <w:lsdException w:name="Medium Grid 2 Accent 2" w:semiHidden="0" w:uiPriority="68" w:unhideWhenUsed="0"/>
-    <w:lsdException w:name="Medium Grid 3 Accent 2" w:semiHidden="0" w:uiPriority="69" w:unhideWhenUsed="0"/>
-    <w:lsdException w:name="Dark List Accent 2" w:semiHidden="0" w:uiPriority="70" w:unhideWhenUsed="0"/>
-    <w:lsdException w:name="Colorful Shading Accent 2" w:semiHidden="0" w:uiPriority="71" w:unhideWhenUsed="0"/>
-    <w:lsdException w:name="Colorful List Accent 2" w:semiHidden="0" w:uiPriority="72" w:unhideWhenUsed="0"/>
-    <w:lsdException w:name="Colorful Grid Accent 2" w:semiHidden="0" w:uiPriority="73" w:unhideWhenUsed="0"/>
-    <w:lsdException w:name="Light Shading Accent 3" w:semiHidden="0" w:uiPriority="60" w:unhideWhenUsed="0"/>
-    <w:lsdException w:name="Light List Accent 3" w:semiHidden="0" w:uiPriority="61" w:unhideWhenUsed="0"/>
-    <w:lsdException w:name="Light Grid Accent 3" w:semiHidden="0" w:uiPriority="62" w:unhideWhenUsed="0"/>
-    <w:lsdException w:name="Medium Shading 1 Accent 3" w:semiHidden="0" w:uiPriority="63" w:unhideWhenUsed="0"/>
-    <w:lsdException w:name="Medium Shading 2 Accent 3" w:semiHidden="0" w:uiPriority="64" w:unhideWhenUsed="0"/>
-    <w:lsdException w:name="Medium List 1 Accent 3" w:semiHidden="0" w:uiPriority="65" w:unhideWhenUsed="0"/>
-    <w:lsdException w:name="Medium List 2 Accent 3" w:semiHidden="0" w:uiPriority="66" w:unhideWhenUsed="0"/>
-    <w:lsdException w:name="Medium Grid 1 Accent 3" w:semiHidden="0" w:uiPriority="67" w:unhideWhenUsed="0"/>
-    <w:lsdException w:name="Medium Grid 2 Accent 3" w:semiHidden="0" w:uiPriority="68" w:unhideWhenUsed="0"/>
-    <w:lsdException w:name="Medium Grid 3 Accent 3" w:semiHidden="0" w:uiPriority="69" w:unhideWhenUsed="0"/>
-    <w:lsdException w:name="Dark List Accent 3" w:semiHidden="0" w:uiPriority="70" w:unhideWhenUsed="0"/>
-    <w:lsdException w:name="Colorful Shading Accent 3" w:semiHidden="0" w:uiPriority="71" w:unhideWhenUsed="0"/>
-    <w:lsdException w:name="Colorful List Accent 3" w:semiHidden="0" w:uiPriority="72" w:unhideWhenUsed="0"/>
-    <w:lsdException w:name="Colorful Grid Accent 3" w:semiHidden="0" w:uiPriority="73" w:unhideWhenUsed="0"/>
-    <w:lsdException w:name="Light Shading Accent 4" w:semiHidden="0" w:uiPriority="60" w:unhideWhenUsed="0"/>
-    <w:lsdException w:name="Light List Accent 4" w:semiHidden="0" w:uiPriority="61" w:unhideWhenUsed="0"/>
-    <w:lsdException w:name="Light Grid Accent 4" w:semiHidden="0" w:uiPriority="62" w:unhideWhenUsed="0"/>
-    <w:lsdException w:name="Medium Shading 1 Accent 4" w:semiHidden="0" w:uiPriority="63" w:unhideWhenUsed="0"/>
-    <w:lsdException w:name="Medium Shading 2 Accent 4" w:semiHidden="0" w:uiPriority="64" w:unhideWhenUsed="0"/>
-    <w:lsdException w:name="Medium List 1 Accent 4" w:semiHidden="0" w:uiPriority="65" w:unhideWhenUsed="0"/>
-    <w:lsdException w:name="Medium List 2 Accent 4" w:semiHidden="0" w:uiPriority="66" w:unhideWhenUsed="0"/>
-    <w:lsdException w:name="Medium Grid 1 Accent 4" w:semiHidden="0" w:uiPriority="67" w:unhideWhenUsed="0"/>
-    <w:lsdException w:name="Medium Grid 2 Accent 4" w:semiHidden="0" w:uiPriority="68" w:unhideWhenUsed="0"/>
-    <w:lsdException w:name="Medium Grid 3 Accent 4" w:semiHidden="0" w:uiPriority="69" w:unhideWhenUsed="0"/>
-    <w:lsdException w:name="Dark List Accent 4" w:semiHidden="0" w:uiPriority="70" w:unhideWhenUsed="0"/>
-    <w:lsdException w:name="Colorful Shading Accent 4" w:semiHidden="0" w:uiPriority="71" w:unhideWhenUsed="0"/>
-    <w:lsdException w:name="Colorful List Accent 4" w:semiHidden="0" w:uiPriority="72" w:unhideWhenUsed="0"/>
-    <w:lsdException w:name="Colorful Grid Accent 4" w:semiHidden="0" w:uiPriority="73" w:unhideWhenUsed="0"/>
-    <w:lsdException w:name="Light Shading Accent 5" w:semiHidden="0" w:uiPriority="60" w:unhideWhenUsed="0"/>
-    <w:lsdException w:name="Light List Accent 5" w:semiHidden="0" w:uiPriority="61" w:unhideWhenUsed="0"/>
-    <w:lsdException w:name="Light Grid Accent 5" w:semiHidden="0" w:uiPriority="62" w:unhideWhenUsed="0"/>
-    <w:lsdException w:name="Medium Shading 1 Accent 5" w:semiHidden="0" w:uiPriority="63" w:unhideWhenUsed="0"/>
-    <w:lsdException w:name="Medium Shading 2 Accent 5" w:semiHidden="0" w:uiPriority="64" w:unhideWhenUsed="0"/>
-    <w:lsdException w:name="Medium List 1 Accent 5" w:semiHidden="0" w:uiPriority="65" w:unhideWhenUsed="0"/>
-    <w:lsdException w:name="Medium List 2 Accent 5" w:semiHidden="0" w:uiPriority="66" w:unhideWhenUsed="0"/>
-    <w:lsdException w:name="Medium Grid 1 Accent 5" w:semiHidden="0" w:uiPriority="67" w:unhideWhenUsed="0"/>
-    <w:lsdException w:name="Medium Grid 2 Accent 5" w:semiHidden="0" w:uiPriority="68" w:unhideWhenUsed="0"/>
-    <w:lsdException w:name="Medium Grid 3 Accent 5" w:semiHidden="0" w:uiPriority="69" w:unhideWhenUsed="0"/>
-    <w:lsdException w:name="Dark List Accent 5" w:semiHidden="0" w:uiPriority="70" w:unhideWhenUsed="0"/>
-    <w:lsdException w:name="Colorful Shading Accent 5" w:semiHidden="0" w:uiPriority="71" w:unhideWhenUsed="0"/>
-    <w:lsdException w:name="Colorful List Accent 5" w:semiHidden="0" w:uiPriority="72" w:unhideWhenUsed="0"/>
-    <w:lsdException w:name="Colorful Grid Accent 5" w:semiHidden="0" w:uiPriority="73" w:unhideWhenUsed="0"/>
-    <w:lsdException w:name="Light Shading Accent 6" w:semiHidden="0" w:uiPriority="60" w:unhideWhenUsed="0"/>
-    <w:lsdException w:name="Light List Accent 6" w:semiHidden="0" w:uiPriority="61" w:unhideWhenUsed="0"/>
-    <w:lsdException w:name="Light Grid Accent 6" w:semiHidden="0" w:uiPriority="62" w:unhideWhenUsed="0"/>
-    <w:lsdException w:name="Medium Shading 1 Accent 6" w:semiHidden="0" w:uiPriority="63" w:unhideWhenUsed="0"/>
-    <w:lsdException w:name="Medium Shading 2 Accent 6" w:semiHidden="0" w:uiPriority="64" w:unhideWhenUsed="0"/>
-    <w:lsdException w:name="Medium List 1 Accent 6" w:semiHidden="0" w:uiPriority="65" w:unhideWhenUsed="0"/>
-    <w:lsdException w:name="Medium List 2 Accent 6" w:semiHidden="0" w:uiPriority="66" w:unhideWhenUsed="0"/>
-    <w:lsdException w:name="Medium Grid 1 Accent 6" w:semiHidden="0" w:uiPriority="67" w:unhideWhenUsed="0"/>
-    <w:lsdException w:name="Medium Grid 2 Accent 6" w:semiHidden="0" w:uiPriority="68" w:unhideWhenUsed="0"/>
-    <w:lsdException w:name="Medium Grid 3 Accent 6" w:semiHidden="0" w:uiPriority="69" w:unhideWhenUsed="0"/>
-    <w:lsdException w:name="Dark List Accent 6" w:semiHidden="0" w:uiPriority="70" w:unhideWhenUsed="0"/>
-    <w:lsdException w:name="Colorful Shading Accent 6" w:semiHidden="0" w:uiPriority="71" w:unhideWhenUsed="0"/>
-    <w:lsdException w:name="Colorful List Accent 6" w:semiHidden="0" w:uiPriority="72" w:unhideWhenUsed="0"/>
-    <w:lsdException w:name="Colorful Grid Accent 6" w:semiHidden="0" w:uiPriority="73" w:unhideWhenUsed="0"/>
-    <w:lsdException w:name="Subtle Emphasis" w:semiHidden="0" w:uiPriority="19" w:unhideWhenUsed="0" w:qFormat="1"/>
-    <w:lsdException w:name="Intense Emphasis" w:semiHidden="0" w:uiPriority="21" w:unhideWhenUsed="0" w:qFormat="1"/>
-    <w:lsdException w:name="Subtle Reference" w:semiHidden="0" w:uiPriority="31" w:unhideWhenUsed="0" w:qFormat="1"/>
-    <w:lsdException w:name="Intense Reference" w:semiHidden="0" w:uiPriority="32" w:unhideWhenUsed="0" w:qFormat="1"/>
-    <w:lsdException w:name="Book Title" w:semiHidden="0" w:uiPriority="33" w:unhideWhenUsed="0" w:qFormat="1"/>
-    <w:lsdException w:name="Bibliography" w:uiPriority="37"/>
-    <w:lsdException w:name="TOC Heading" w:uiPriority="39" w:qFormat="1"/>
+  <w:latentStyles w:defLockedState="0" w:defUIPriority="99" w:defSemiHidden="0" w:defUnhideWhenUsed="0" w:defQFormat="0" w:count="371">
+    <w:lsdException w:name="Normal" w:uiPriority="0" w:qFormat="1"/>
+    <w:lsdException w:name="heading 1" w:uiPriority="9" w:qFormat="1"/>
+    <w:lsdException w:name="heading 2" w:semiHidden="1" w:uiPriority="9" w:unhideWhenUsed="1" w:qFormat="1"/>
+    <w:lsdException w:name="heading 3" w:semiHidden="1" w:uiPriority="9" w:unhideWhenUsed="1" w:qFormat="1"/>
+    <w:lsdException w:name="heading 4" w:semiHidden="1" w:uiPriority="9" w:unhideWhenUsed="1" w:qFormat="1"/>
+    <w:lsdException w:name="heading 5" w:semiHidden="1" w:uiPriority="9" w:unhideWhenUsed="1" w:qFormat="1"/>
+    <w:lsdException w:name="heading 6" w:semiHidden="1" w:uiPriority="9" w:unhideWhenUsed="1" w:qFormat="1"/>
+    <w:lsdException w:name="heading 7" w:semiHidden="1" w:uiPriority="9" w:unhideWhenUsed="1" w:qFormat="1"/>
+    <w:lsdException w:name="heading 8" w:semiHidden="1" w:uiPriority="9" w:unhideWhenUsed="1" w:qFormat="1"/>
+    <w:lsdException w:name="heading 9" w:semiHidden="1" w:uiPriority="9" w:unhideWhenUsed="1" w:qFormat="1"/>
+    <w:lsdException w:name="index 1" w:semiHidden="1" w:unhideWhenUsed="1"/>
+    <w:lsdException w:name="index 2" w:semiHidden="1" w:unhideWhenUsed="1"/>
+    <w:lsdException w:name="index 3" w:semiHidden="1" w:unhideWhenUsed="1"/>
+    <w:lsdException w:name="index 4" w:semiHidden="1" w:unhideWhenUsed="1"/>
+    <w:lsdException w:name="index 5" w:semiHidden="1" w:unhideWhenUsed="1"/>
+    <w:lsdException w:name="index 6" w:semiHidden="1" w:unhideWhenUsed="1"/>
+    <w:lsdException w:name="index 7" w:semiHidden="1" w:unhideWhenUsed="1"/>
+    <w:lsdException w:name="index 8" w:semiHidden="1" w:unhideWhenUsed="1"/>
+    <w:lsdException w:name="index 9" w:semiHidden="1" w:unhideWhenUsed="1"/>
+    <w:lsdException w:name="toc 1" w:semiHidden="1" w:uiPriority="39" w:unhideWhenUsed="1"/>
+    <w:lsdException w:name="toc 2" w:semiHidden="1" w:uiPriority="39" w:unhideWhenUsed="1"/>
+    <w:lsdException w:name="toc 3" w:semiHidden="1" w:uiPriority="39" w:unhideWhenUsed="1"/>
+    <w:lsdException w:name="toc 4" w:semiHidden="1" w:uiPriority="39" w:unhideWhenUsed="1"/>
+    <w:lsdException w:name="toc 5" w:semiHidden="1" w:uiPriority="39" w:unhideWhenUsed="1"/>
+    <w:lsdException w:name="toc 6" w:semiHidden="1" w:uiPriority="39" w:unhideWhenUsed="1"/>
+    <w:lsdException w:name="toc 7" w:semiHidden="1" w:uiPriority="39" w:unhideWhenUsed="1"/>
+    <w:lsdException w:name="toc 8" w:semiHidden="1" w:uiPriority="39" w:unhideWhenUsed="1"/>
+    <w:lsdException w:name="toc 9" w:semiHidden="1" w:uiPriority="39" w:unhideWhenUsed="1"/>
+    <w:lsdException w:name="Normal Indent" w:semiHidden="1" w:unhideWhenUsed="1"/>
+    <w:lsdException w:name="footnote text" w:semiHidden="1" w:unhideWhenUsed="1"/>
+    <w:lsdException w:name="annotation text" w:semiHidden="1" w:unhideWhenUsed="1"/>
+    <w:lsdException w:name="header" w:semiHidden="1" w:unhideWhenUsed="1"/>
+    <w:lsdException w:name="footer" w:semiHidden="1" w:unhideWhenUsed="1"/>
+    <w:lsdException w:name="index heading" w:semiHidden="1" w:unhideWhenUsed="1"/>
+    <w:lsdException w:name="caption" w:semiHidden="1" w:uiPriority="35" w:unhideWhenUsed="1" w:qFormat="1"/>
+    <w:lsdException w:name="table of figures" w:semiHidden="1" w:unhideWhenUsed="1"/>
+    <w:lsdException w:name="envelope address" w:semiHidden="1" w:unhideWhenUsed="1"/>
+    <w:lsdException w:name="envelope return" w:semiHidden="1" w:unhideWhenUsed="1"/>
+    <w:lsdException w:name="footnote reference" w:semiHidden="1" w:unhideWhenUsed="1"/>
+    <w:lsdException w:name="annotation reference" w:semiHidden="1" w:unhideWhenUsed="1"/>
+    <w:lsdException w:name="line number" w:semiHidden="1" w:unhideWhenUsed="1"/>
+    <w:lsdException w:name="page number" w:semiHidden="1" w:unhideWhenUsed="1"/>
+    <w:lsdException w:name="endnote reference" w:semiHidden="1" w:unhideWhenUsed="1"/>
+    <w:lsdException w:name="endnote text" w:semiHidden="1" w:unhideWhenUsed="1"/>
+    <w:lsdException w:name="table of authorities" w:semiHidden="1" w:unhideWhenUsed="1"/>
+    <w:lsdException w:name="macro" w:semiHidden="1" w:unhideWhenUsed="1"/>
+    <w:lsdException w:name="toa heading" w:semiHidden="1" w:unhideWhenUsed="1"/>
+    <w:lsdException w:name="List" w:semiHidden="1" w:unhideWhenUsed="1"/>
+    <w:lsdException w:name="List Bullet" w:semiHidden="1" w:unhideWhenUsed="1"/>
+    <w:lsdException w:name="List Number" w:semiHidden="1" w:unhideWhenUsed="1"/>
+    <w:lsdException w:name="List 2" w:semiHidden="1" w:unhideWhenUsed="1"/>
+    <w:lsdException w:name="List 3" w:semiHidden="1" w:unhideWhenUsed="1"/>
+    <w:lsdException w:name="List 4" w:semiHidden="1" w:unhideWhenUsed="1"/>
+    <w:lsdException w:name="List 5" w:semiHidden="1" w:unhideWhenUsed="1"/>
+    <w:lsdException w:name="List Bullet 2" w:semiHidden="1" w:unhideWhenUsed="1"/>
+    <w:lsdException w:name="List Bullet 3" w:semiHidden="1" w:unhideWhenUsed="1"/>
+    <w:lsdException w:name="List Bullet 4" w:semiHidden="1" w:unhideWhenUsed="1"/>
+    <w:lsdException w:name="List Bullet 5" w:semiHidden="1" w:unhideWhenUsed="1"/>
+    <w:lsdException w:name="List Number 2" w:semiHidden="1" w:unhideWhenUsed="1"/>
+    <w:lsdException w:name="List Number 3" w:semiHidden="1" w:unhideWhenUsed="1"/>
+    <w:lsdException w:name="List Number 4" w:semiHidden="1" w:unhideWhenUsed="1"/>
+    <w:lsdException w:name="List Number 5" w:semiHidden="1" w:unhideWhenUsed="1"/>
+    <w:lsdException w:name="Title" w:uiPriority="10" w:qFormat="1"/>
+    <w:lsdException w:name="Closing" w:semiHidden="1" w:unhideWhenUsed="1"/>
+    <w:lsdException w:name="Signature" w:semiHidden="1" w:unhideWhenUsed="1"/>
+    <w:lsdException w:name="Default Paragraph Font" w:semiHidden="1" w:uiPriority="1" w:unhideWhenUsed="1"/>
+    <w:lsdException w:name="Body Text" w:semiHidden="1" w:unhideWhenUsed="1"/>
+    <w:lsdException w:name="Body Text Indent" w:semiHidden="1" w:unhideWhenUsed="1"/>
+    <w:lsdException w:name="List Continue" w:semiHidden="1" w:unhideWhenUsed="1"/>
+    <w:lsdException w:name="List Continue 2" w:semiHidden="1" w:unhideWhenUsed="1"/>
+    <w:lsdException w:name="List Continue 3" w:semiHidden="1" w:unhideWhenUsed="1"/>
+    <w:lsdException w:name="List Continue 4" w:semiHidden="1" w:unhideWhenUsed="1"/>
+    <w:lsdException w:name="List Continue 5" w:semiHidden="1" w:unhideWhenUsed="1"/>
+    <w:lsdException w:name="Message Header" w:semiHidden="1" w:unhideWhenUsed="1"/>
+    <w:lsdException w:name="Subtitle" w:uiPriority="11" w:qFormat="1"/>
+    <w:lsdException w:name="Salutation" w:semiHidden="1" w:unhideWhenUsed="1"/>
+    <w:lsdException w:name="Date" w:semiHidden="1" w:unhideWhenUsed="1"/>
+    <w:lsdException w:name="Body Text First Indent" w:semiHidden="1" w:unhideWhenUsed="1"/>
+    <w:lsdException w:name="Body Text First Indent 2" w:semiHidden="1" w:unhideWhenUsed="1"/>
+    <w:lsdException w:name="Note Heading" w:semiHidden="1" w:unhideWhenUsed="1"/>
+    <w:lsdException w:name="Body Text 2" w:semiHidden="1" w:unhideWhenUsed="1"/>
+    <w:lsdException w:name="Body Text 3" w:semiHidden="1" w:unhideWhenUsed="1"/>
+    <w:lsdException w:name="Body Text Indent 2" w:semiHidden="1" w:unhideWhenUsed="1"/>
+    <w:lsdException w:name="Body Text Indent 3" w:semiHidden="1" w:unhideWhenUsed="1"/>
+    <w:lsdException w:name="Block Text" w:semiHidden="1" w:unhideWhenUsed="1"/>
+    <w:lsdException w:name="Hyperlink" w:semiHidden="1" w:unhideWhenUsed="1"/>
+    <w:lsdException w:name="FollowedHyperlink" w:semiHidden="1" w:unhideWhenUsed="1"/>
+    <w:lsdException w:name="Strong" w:uiPriority="22" w:qFormat="1"/>
+    <w:lsdException w:name="Emphasis" w:uiPriority="20" w:qFormat="1"/>
+    <w:lsdException w:name="Document Map" w:semiHidden="1" w:unhideWhenUsed="1"/>
+    <w:lsdException w:name="Plain Text" w:semiHidden="1" w:unhideWhenUsed="1"/>
+    <w:lsdException w:name="E-mail Signature" w:semiHidden="1" w:unhideWhenUsed="1"/>
+    <w:lsdException w:name="HTML Top of Form" w:semiHidden="1" w:unhideWhenUsed="1"/>
+    <w:lsdException w:name="HTML Bottom of Form" w:semiHidden="1" w:unhideWhenUsed="1"/>
+    <w:lsdException w:name="Normal (Web)" w:semiHidden="1" w:unhideWhenUsed="1"/>
+    <w:lsdException w:name="HTML Acronym" w:semiHidden="1" w:unhideWhenUsed="1"/>
+    <w:lsdException w:name="HTML Address" w:semiHidden="1" w:unhideWhenUsed="1"/>
+    <w:lsdException w:name="HTML Cite" w:semiHidden="1" w:unhideWhenUsed="1"/>
+    <w:lsdException w:name="HTML Code" w:semiHidden="1" w:unhideWhenUsed="1"/>
+    <w:lsdException w:name="HTML Definition" w:semiHidden="1" w:unhideWhenUsed="1"/>
+    <w:lsdException w:name="HTML Keyboard" w:semiHidden="1" w:unhideWhenUsed="1"/>
+    <w:lsdException w:name="HTML Preformatted" w:semiHidden="1" w:unhideWhenUsed="1"/>
+    <w:lsdException w:name="HTML Sample" w:semiHidden="1" w:unhideWhenUsed="1"/>
+    <w:lsdException w:name="HTML Typewriter" w:semiHidden="1" w:unhideWhenUsed="1"/>
+    <w:lsdException w:name="HTML Variable" w:semiHidden="1" w:unhideWhenUsed="1"/>
+    <w:lsdException w:name="Normal Table" w:semiHidden="1" w:unhideWhenUsed="1"/>
+    <w:lsdException w:name="annotation subject" w:semiHidden="1" w:unhideWhenUsed="1"/>
+    <w:lsdException w:name="No List" w:semiHidden="1" w:unhideWhenUsed="1"/>
+    <w:lsdException w:name="Outline List 1" w:semiHidden="1" w:unhideWhenUsed="1"/>
+    <w:lsdException w:name="Outline List 2" w:semiHidden="1" w:unhideWhenUsed="1"/>
+    <w:lsdException w:name="Outline List 3" w:semiHidden="1" w:unhideWhenUsed="1"/>
+    <w:lsdException w:name="Table Simple 1" w:semiHidden="1" w:unhideWhenUsed="1"/>
+    <w:lsdException w:name="Table Simple 2" w:semiHidden="1" w:unhideWhenUsed="1"/>
+    <w:lsdException w:name="Table Simple 3" w:semiHidden="1" w:unhideWhenUsed="1"/>
+    <w:lsdException w:name="Table Classic 1" w:semiHidden="1" w:unhideWhenUsed="1"/>
+    <w:lsdException w:name="Table Classic 2" w:semiHidden="1" w:unhideWhenUsed="1"/>
+    <w:lsdException w:name="Table Classic 3" w:semiHidden="1" w:unhideWhenUsed="1"/>
+    <w:lsdException w:name="Table Classic 4" w:semiHidden="1" w:unhideWhenUsed="1"/>
+    <w:lsdException w:name="Table Colorful 1" w:semiHidden="1" w:unhideWhenUsed="1"/>
+    <w:lsdException w:name="Table Colorful 2" w:semiHidden="1" w:unhideWhenUsed="1"/>
+    <w:lsdException w:name="Table Colorful 3" w:semiHidden="1" w:unhideWhenUsed="1"/>
+    <w:lsdException w:name="Table Columns 1" w:semiHidden="1" w:unhideWhenUsed="1"/>
+    <w:lsdException w:name="Table Columns 2" w:semiHidden="1" w:unhideWhenUsed="1"/>
+    <w:lsdException w:name="Table Columns 3" w:semiHidden="1" w:unhideWhenUsed="1"/>
+    <w:lsdException w:name="Table Columns 4" w:semiHidden="1" w:unhideWhenUsed="1"/>
+    <w:lsdException w:name="Table Columns 5" w:semiHidden="1" w:unhideWhenUsed="1"/>
+    <w:lsdException w:name="Table Grid 1" w:semiHidden="1" w:unhideWhenUsed="1"/>
+    <w:lsdException w:name="Table Grid 2" w:semiHidden="1" w:unhideWhenUsed="1"/>
+    <w:lsdException w:name="Table Grid 3" w:semiHidden="1" w:unhideWhenUsed="1"/>
+    <w:lsdException w:name="Table Grid 4" w:semiHidden="1" w:unhideWhenUsed="1"/>
+    <w:lsdException w:name="Table Grid 5" w:semiHidden="1" w:unhideWhenUsed="1"/>
+    <w:lsdException w:name="Table Grid 6" w:semiHidden="1" w:unhideWhenUsed="1"/>
+    <w:lsdException w:name="Table Grid 7" w:semiHidden="1" w:unhideWhenUsed="1"/>
+    <w:lsdException w:name="Table Grid 8" w:semiHidden="1" w:unhideWhenUsed="1"/>
+    <w:lsdException w:name="Table List 1" w:semiHidden="1" w:unhideWhenUsed="1"/>
+    <w:lsdException w:name="Table List 2" w:semiHidden="1" w:unhideWhenUsed="1"/>
+    <w:lsdException w:name="Table List 3" w:semiHidden="1" w:unhideWhenUsed="1"/>
+    <w:lsdException w:name="Table List 4" w:semiHidden="1" w:unhideWhenUsed="1"/>
+    <w:lsdException w:name="Table List 5" w:semiHidden="1" w:unhideWhenUsed="1"/>
+    <w:lsdException w:name="Table List 6" w:semiHidden="1" w:unhideWhenUsed="1"/>
+    <w:lsdException w:name="Table List 7" w:semiHidden="1" w:unhideWhenUsed="1"/>
+    <w:lsdException w:name="Table List 8" w:semiHidden="1" w:unhideWhenUsed="1"/>
+    <w:lsdException w:name="Table 3D effects 1" w:semiHidden="1" w:unhideWhenUsed="1"/>
+    <w:lsdException w:name="Table 3D effects 2" w:semiHidden="1" w:unhideWhenUsed="1"/>
+    <w:lsdException w:name="Table 3D effects 3" w:semiHidden="1" w:unhideWhenUsed="1"/>
+    <w:lsdException w:name="Table Contemporary" w:semiHidden="1" w:unhideWhenUsed="1"/>
+    <w:lsdException w:name="Table Elegant" w:semiHidden="1" w:unhideWhenUsed="1"/>
+    <w:lsdException w:name="Table Professional" w:semiHidden="1" w:unhideWhenUsed="1"/>
+    <w:lsdException w:name="Table Subtle 1" w:semiHidden="1" w:unhideWhenUsed="1"/>
+    <w:lsdException w:name="Table Subtle 2" w:semiHidden="1" w:unhideWhenUsed="1"/>
+    <w:lsdException w:name="Table Web 1" w:semiHidden="1" w:unhideWhenUsed="1"/>
+    <w:lsdException w:name="Table Web 2" w:semiHidden="1" w:unhideWhenUsed="1"/>
+    <w:lsdException w:name="Table Web 3" w:semiHidden="1" w:unhideWhenUsed="1"/>
+    <w:lsdException w:name="Balloon Text" w:semiHidden="1" w:unhideWhenUsed="1"/>
+    <w:lsdException w:name="Table Grid" w:uiPriority="59"/>
+    <w:lsdException w:name="Table Theme" w:semiHidden="1" w:unhideWhenUsed="1"/>
+    <w:lsdException w:name="Placeholder Text" w:semiHidden="1"/>
+    <w:lsdException w:name="No Spacing" w:uiPriority="1" w:qFormat="1"/>
+    <w:lsdException w:name="Light Shading" w:uiPriority="60"/>
+    <w:lsdException w:name="Light List" w:uiPriority="61"/>
+    <w:lsdException w:name="Light Grid" w:uiPriority="62"/>
+    <w:lsdException w:name="Medium Shading 1" w:uiPriority="63"/>
+    <w:lsdException w:name="Medium Shading 2" w:uiPriority="64"/>
+    <w:lsdException w:name="Medium List 1" w:uiPriority="65"/>
+    <w:lsdException w:name="Medium List 2" w:uiPriority="66"/>
+    <w:lsdException w:name="Medium Grid 1" w:uiPriority="67"/>
+    <w:lsdException w:name="Medium Grid 2" w:uiPriority="68"/>
+    <w:lsdException w:name="Medium Grid 3" w:uiPriority="69"/>
+    <w:lsdException w:name="Dark List" w:uiPriority="70"/>
+    <w:lsdException w:name="Colorful Shading" w:uiPriority="71"/>
+    <w:lsdException w:name="Colorful List" w:uiPriority="72"/>
+    <w:lsdException w:name="Colorful Grid" w:uiPriority="73"/>
+    <w:lsdException w:name="Light Shading Accent 1" w:uiPriority="60"/>
+    <w:lsdException w:name="Light List Accent 1" w:uiPriority="61"/>
+    <w:lsdException w:name="Light Grid Accent 1" w:uiPriority="62"/>
+    <w:lsdException w:name="Medium Shading 1 Accent 1" w:uiPriority="63"/>
+    <w:lsdException w:name="Medium Shading 2 Accent 1" w:uiPriority="64"/>
+    <w:lsdException w:name="Medium List 1 Accent 1" w:uiPriority="65"/>
+    <w:lsdException w:name="Revision" w:semiHidden="1"/>
+    <w:lsdException w:name="List Paragraph" w:uiPriority="34" w:qFormat="1"/>
+    <w:lsdException w:name="Quote" w:uiPriority="29" w:qFormat="1"/>
+    <w:lsdException w:name="Intense Quote" w:uiPriority="30" w:qFormat="1"/>
+    <w:lsdException w:name="Medium List 2 Accent 1" w:uiPriority="66"/>
+    <w:lsdException w:name="Medium Grid 1 Accent 1" w:uiPriority="67"/>
+    <w:lsdException w:name="Medium Grid 2 Accent 1" w:uiPriority="68"/>
+    <w:lsdException w:name="Medium Grid 3 Accent 1" w:uiPriority="69"/>
+    <w:lsdException w:name="Dark List Accent 1" w:uiPriority="70"/>
+    <w:lsdException w:name="Colorful Shading Accent 1" w:uiPriority="71"/>
+    <w:lsdException w:name="Colorful List Accent 1" w:uiPriority="72"/>
+    <w:lsdException w:name="Colorful Grid Accent 1" w:uiPriority="73"/>
+    <w:lsdException w:name="Light Shading Accent 2" w:uiPriority="60"/>
+    <w:lsdException w:name="Light List Accent 2" w:uiPriority="61"/>
+    <w:lsdException w:name="Light Grid Accent 2" w:uiPriority="62"/>
+    <w:lsdException w:name="Medium Shading 1 Accent 2" w:uiPriority="63"/>
+    <w:lsdException w:name="Medium Shading 2 Accent 2" w:uiPriority="64"/>
+    <w:lsdException w:name="Medium List 1 Accent 2" w:uiPriority="65"/>
+    <w:lsdException w:name="Medium List 2 Accent 2" w:uiPriority="66"/>
+    <w:lsdException w:name="Medium Grid 1 Accent 2" w:uiPriority="67"/>
+    <w:lsdException w:name="Medium Grid 2 Accent 2" w:uiPriority="68"/>
+    <w:lsdException w:name="Medium Grid 3 Accent 2" w:uiPriority="69"/>
+    <w:lsdException w:name="Dark List Accent 2" w:uiPriority="70"/>
+    <w:lsdException w:name="Colorful Shading Accent 2" w:uiPriority="71"/>
+    <w:lsdException w:name="Colorful List Accent 2" w:uiPriority="72"/>
+    <w:lsdException w:name="Colorful Grid Accent 2" w:uiPriority="73"/>
+    <w:lsdException w:name="Light Shading Accent 3" w:uiPriority="60"/>
+    <w:lsdException w:name="Light List Accent 3" w:uiPriority="61"/>
+    <w:lsdException w:name="Light Grid Accent 3" w:uiPriority="62"/>
+    <w:lsdException w:name="Medium Shading 1 Accent 3" w:uiPriority="63"/>
+    <w:lsdException w:name="Medium Shading 2 Accent 3" w:uiPriority="64"/>
+    <w:lsdException w:name="Medium List 1 Accent 3" w:uiPriority="65"/>
+    <w:lsdException w:name="Medium List 2 Accent 3" w:uiPriority="66"/>
+    <w:lsdException w:name="Medium Grid 1 Accent 3" w:uiPriority="67"/>
+    <w:lsdException w:name="Medium Grid 2 Accent 3" w:uiPriority="68"/>
+    <w:lsdException w:name="Medium Grid 3 Accent 3" w:uiPriority="69"/>
+    <w:lsdException w:name="Dark List Accent 3" w:uiPriority="70"/>
+    <w:lsdException w:name="Colorful Shading Accent 3" w:uiPriority="71"/>
+    <w:lsdException w:name="Colorful List Accent 3" w:uiPriority="72"/>
+    <w:lsdException w:name="Colorful Grid Accent 3" w:uiPriority="73"/>
+    <w:lsdException w:name="Light Shading Accent 4" w:uiPriority="60"/>
+    <w:lsdException w:name="Light List Accent 4" w:uiPriority="61"/>
+    <w:lsdException w:name="Light Grid Accent 4" w:uiPriority="62"/>
+    <w:lsdException w:name="Medium Shading 1 Accent 4" w:uiPriority="63"/>
+    <w:lsdException w:name="Medium Shading 2 Accent 4" w:uiPriority="64"/>
+    <w:lsdException w:name="Medium List 1 Accent 4" w:uiPriority="65"/>
+    <w:lsdException w:name="Medium List 2 Accent 4" w:uiPriority="66"/>
+    <w:lsdException w:name="Medium Grid 1 Accent 4" w:uiPriority="67"/>
+    <w:lsdException w:name="Medium Grid 2 Accent 4" w:uiPriority="68"/>
+    <w:lsdException w:name="Medium Grid 3 Accent 4" w:uiPriority="69"/>
+    <w:lsdException w:name="Dark List Accent 4" w:uiPriority="70"/>
+    <w:lsdException w:name="Colorful Shading Accent 4" w:uiPriority="71"/>
+    <w:lsdException w:name="Colorful List Accent 4" w:uiPriority="72"/>
+    <w:lsdException w:name="Colorful Grid Accent 4" w:uiPriority="73"/>
+    <w:lsdException w:name="Light Shading Accent 5" w:uiPriority="60"/>
+    <w:lsdException w:name="Light List Accent 5" w:uiPriority="61"/>
+    <w:lsdException w:name="Light Grid Accent 5" w:uiPriority="62"/>
+    <w:lsdException w:name="Medium Shading 1 Accent 5" w:uiPriority="63"/>
+    <w:lsdException w:name="Medium Shading 2 Accent 5" w:uiPriority="64"/>
+    <w:lsdException w:name="Medium List 1 Accent 5" w:uiPriority="65"/>
+    <w:lsdException w:name="Medium List 2 Accent 5" w:uiPriority="66"/>
+    <w:lsdException w:name="Medium Grid 1 Accent 5" w:uiPriority="67"/>
+    <w:lsdException w:name="Medium Grid 2 Accent 5" w:uiPriority="68"/>
+    <w:lsdException w:name="Medium Grid 3 Accent 5" w:uiPriority="69"/>
+    <w:lsdException w:name="Dark List Accent 5" w:uiPriority="70"/>
+    <w:lsdException w:name="Colorful Shading Accent 5" w:uiPriority="71"/>
+    <w:lsdException w:name="Colorful List Accent 5" w:uiPriority="72"/>
+    <w:lsdException w:name="Colorful Grid Accent 5" w:uiPriority="73"/>
+    <w:lsdException w:name="Light Shading Accent 6" w:uiPriority="60"/>
+    <w:lsdException w:name="Light List Accent 6" w:uiPriority="61"/>
+    <w:lsdException w:name="Light Grid Accent 6" w:uiPriority="62"/>
+    <w:lsdException w:name="Medium Shading 1 Accent 6" w:uiPriority="63"/>
+    <w:lsdException w:name="Medium Shading 2 Accent 6" w:uiPriority="64"/>
+    <w:lsdException w:name="Medium List 1 Accent 6" w:uiPriority="65"/>
+    <w:lsdException w:name="Medium List 2 Accent 6" w:uiPriority="66"/>
+    <w:lsdException w:name="Medium Grid 1 Accent 6" w:uiPriority="67"/>
+    <w:lsdException w:name="Medium Grid 2 Accent 6" w:uiPriority="68"/>
+    <w:lsdException w:name="Medium Grid 3 Accent 6" w:uiPriority="69"/>
+    <w:lsdException w:name="Dark List Accent 6" w:uiPriority="70"/>
+    <w:lsdException w:name="Colorful Shading Accent 6" w:uiPriority="71"/>
+    <w:lsdException w:name="Colorful List Accent 6" w:uiPriority="72"/>
+    <w:lsdException w:name="Colorful Grid Accent 6" w:uiPriority="73"/>
+    <w:lsdException w:name="Subtle Emphasis" w:uiPriority="19" w:qFormat="1"/>
+    <w:lsdException w:name="Intense Emphasis" w:uiPriority="21" w:qFormat="1"/>
+    <w:lsdException w:name="Subtle Reference" w:uiPriority="31" w:qFormat="1"/>
+    <w:lsdException w:name="Intense Reference" w:uiPriority="32" w:qFormat="1"/>
+    <w:lsdException w:name="Book Title" w:uiPriority="33" w:qFormat="1"/>
+    <w:lsdException w:name="Bibliography" w:semiHidden="1" w:uiPriority="37" w:unhideWhenUsed="1"/>
+    <w:lsdException w:name="TOC Heading" w:semiHidden="1" w:uiPriority="39" w:unhideWhenUsed="1" w:qFormat="1"/>
+    <w:lsdException w:name="Plain Table 1" w:uiPriority="41"/>
+    <w:lsdException w:name="Plain Table 2" w:uiPriority="42"/>
+    <w:lsdException w:name="Plain Table 3" w:uiPriority="43"/>
+    <w:lsdException w:name="Plain Table 4" w:uiPriority="44"/>
+    <w:lsdException w:name="Plain Table 5" w:uiPriority="45"/>
+    <w:lsdException w:name="Grid Table Light" w:uiPriority="40"/>
+    <w:lsdException w:name="Grid Table 1 Light" w:uiPriority="46"/>
+    <w:lsdException w:name="Grid Table 2" w:uiPriority="47"/>
+    <w:lsdException w:name="Grid Table 3" w:uiPriority="48"/>
+    <w:lsdException w:name="Grid Table 4" w:uiPriority="49"/>
+    <w:lsdException w:name="Grid Table 5 Dark" w:uiPriority="50"/>
+    <w:lsdException w:name="Grid Table 6 Colorful" w:uiPriority="51"/>
+    <w:lsdException w:name="Grid Table 7 Colorful" w:uiPriority="52"/>
+    <w:lsdException w:name="Grid Table 1 Light Accent 1" w:uiPriority="46"/>
+    <w:lsdException w:name="Grid Table 2 Accent 1" w:uiPriority="47"/>
+    <w:lsdException w:name="Grid Table 3 Accent 1" w:uiPriority="48"/>
+    <w:lsdException w:name="Grid Table 4 Accent 1" w:uiPriority="49"/>
+    <w:lsdException w:name="Grid Table 5 Dark Accent 1" w:uiPriority="50"/>
+    <w:lsdException w:name="Grid Table 6 Colorful Accent 1" w:uiPriority="51"/>
+    <w:lsdException w:name="Grid Table 7 Colorful Accent 1" w:uiPriority="52"/>
+    <w:lsdException w:name="Grid Table 1 Light Accent 2" w:uiPriority="46"/>
+    <w:lsdException w:name="Grid Table 2 Accent 2" w:uiPriority="47"/>
+    <w:lsdException w:name="Grid Table 3 Accent 2" w:uiPriority="48"/>
+    <w:lsdException w:name="Grid Table 4 Accent 2" w:uiPriority="49"/>
+    <w:lsdException w:name="Grid Table 5 Dark Accent 2" w:uiPriority="50"/>
+    <w:lsdException w:name="Grid Table 6 Colorful Accent 2" w:uiPriority="51"/>
+    <w:lsdException w:name="Grid Table 7 Colorful Accent 2" w:uiPriority="52"/>
+    <w:lsdException w:name="Grid Table 1 Light Accent 3" w:uiPriority="46"/>
+    <w:lsdException w:name="Grid Table 2 Accent 3" w:uiPriority="47"/>
+    <w:lsdException w:name="Grid Table 3 Accent 3" w:uiPriority="48"/>
+    <w:lsdException w:name="Grid Table 4 Accent 3" w:uiPriority="49"/>
+    <w:lsdException w:name="Grid Table 5 Dark Accent 3" w:uiPriority="50"/>
+    <w:lsdException w:name="Grid Table 6 Colorful Accent 3" w:uiPriority="51"/>
+    <w:lsdException w:name="Grid Table 7 Colorful Accent 3" w:uiPriority="52"/>
+    <w:lsdException w:name="Grid Table 1 Light Accent 4" w:uiPriority="46"/>
+    <w:lsdException w:name="Grid Table 2 Accent 4" w:uiPriority="47"/>
+    <w:lsdException w:name="Grid Table 3 Accent 4" w:uiPriority="48"/>
+    <w:lsdException w:name="Grid Table 4 Accent 4" w:uiPriority="49"/>
+    <w:lsdException w:name="Grid Table 5 Dark Accent 4" w:uiPriority="50"/>
+    <w:lsdException w:name="Grid Table 6 Colorful Accent 4" w:uiPriority="51"/>
+    <w:lsdException w:name="Grid Table 7 Colorful Accent 4" w:uiPriority="52"/>
+    <w:lsdException w:name="Grid Table 1 Light Accent 5" w:uiPriority="46"/>
+    <w:lsdException w:name="Grid Table 2 Accent 5" w:uiPriority="47"/>
+    <w:lsdException w:name="Grid Table 3 Accent 5" w:uiPriority="48"/>
+    <w:lsdException w:name="Grid Table 4 Accent 5" w:uiPriority="49"/>
+    <w:lsdException w:name="Grid Table 5 Dark Accent 5" w:uiPriority="50"/>
+    <w:lsdException w:name="Grid Table 6 Colorful Accent 5" w:uiPriority="51"/>
+    <w:lsdException w:name="Grid Table 7 Colorful Accent 5" w:uiPriority="52"/>
+    <w:lsdException w:name="Grid Table 1 Light Accent 6" w:uiPriority="46"/>
+    <w:lsdException w:name="Grid Table 2 Accent 6" w:uiPriority="47"/>
+    <w:lsdException w:name="Grid Table 3 Accent 6" w:uiPriority="48"/>
+    <w:lsdException w:name="Grid Table 4 Accent 6" w:uiPriority="49"/>
+    <w:lsdException w:name="Grid Table 5 Dark Accent 6" w:uiPriority="50"/>
+    <w:lsdException w:name="Grid Table 6 Colorful Accent 6" w:uiPriority="51"/>
+    <w:lsdException w:name="Grid Table 7 Colorful Accent 6" w:uiPriority="52"/>
+    <w:lsdException w:name="List Table 1 Light" w:uiPriority="46"/>
+    <w:lsdException w:name="List Table 2" w:uiPriority="47"/>
+    <w:lsdException w:name="List Table 3" w:uiPriority="48"/>
+    <w:lsdException w:name="List Table 4" w:uiPriority="49"/>
+    <w:lsdException w:name="List Table 5 Dark" w:uiPriority="50"/>
+    <w:lsdException w:name="List Table 6 Colorful" w:uiPriority="51"/>
+    <w:lsdException w:name="List Table 7 Colorful" w:uiPriority="52"/>
+    <w:lsdException w:name="List Table 1 Light Accent 1" w:uiPriority="46"/>
+    <w:lsdException w:name="List Table 2 Accent 1" w:uiPriority="47"/>
+    <w:lsdException w:name="List Table 3 Accent 1" w:uiPriority="48"/>
+    <w:lsdException w:name="List Table 4 Accent 1" w:uiPriority="49"/>
+    <w:lsdException w:name="List Table 5 Dark Accent 1" w:uiPriority="50"/>
+    <w:lsdException w:name="List Table 6 Colorful Accent 1" w:uiPriority="51"/>
+    <w:lsdException w:name="List Table 7 Colorful Accent 1" w:uiPriority="52"/>
+    <w:lsdException w:name="List Table 1 Light Accent 2" w:uiPriority="46"/>
+    <w:lsdException w:name="List Table 2 Accent 2" w:uiPriority="47"/>
+    <w:lsdException w:name="List Table 3 Accent 2" w:uiPriority="48"/>
+    <w:lsdException w:name="List Table 4 Accent 2" w:uiPriority="49"/>
+    <w:lsdException w:name="List Table 5 Dark Accent 2" w:uiPriority="50"/>
+    <w:lsdException w:name="List Table 6 Colorful Accent 2" w:uiPriority="51"/>
+    <w:lsdException w:name="List Table 7 Colorful Accent 2" w:uiPriority="52"/>
+    <w:lsdException w:name="List Table 1 Light Accent 3" w:uiPriority="46"/>
+    <w:lsdException w:name="List Table 2 Accent 3" w:uiPriority="47"/>
+    <w:lsdException w:name="List Table 3 Accent 3" w:uiPriority="48"/>
+    <w:lsdException w:name="List Table 4 Accent 3" w:uiPriority="49"/>
+    <w:lsdException w:name="List Table 5 Dark Accent 3" w:uiPriority="50"/>
+    <w:lsdException w:name="List Table 6 Colorful Accent 3" w:uiPriority="51"/>
+    <w:lsdException w:name="List Table 7 Colorful Accent 3" w:uiPriority="52"/>
+    <w:lsdException w:name="List Table 1 Light Accent 4" w:uiPriority="46"/>
+    <w:lsdException w:name="List Table 2 Accent 4" w:uiPriority="47"/>
+    <w:lsdException w:name="List Table 3 Accent 4" w:uiPriority="48"/>
+    <w:lsdException w:name="List Table 4 Accent 4" w:uiPriority="49"/>
+    <w:lsdException w:name="List Table 5 Dark Accent 4" w:uiPriority="50"/>
+    <w:lsdException w:name="List Table 6 Colorful Accent 4" w:uiPriority="51"/>
+    <w:lsdException w:name="List Table 7 Colorful Accent 4" w:uiPriority="52"/>
+    <w:lsdException w:name="List Table 1 Light Accent 5" w:uiPriority="46"/>
+    <w:lsdException w:name="List Table 2 Accent 5" w:uiPriority="47"/>
+    <w:lsdException w:name="List Table 3 Accent 5" w:uiPriority="48"/>
+    <w:lsdException w:name="List Table 4 Accent 5" w:uiPriority="49"/>
+    <w:lsdException w:name="List Table 5 Dark Accent 5" w:uiPriority="50"/>
+    <w:lsdException w:name="List Table 6 Colorful Accent 5" w:uiPriority="51"/>
+    <w:lsdException w:name="List Table 7 Colorful Accent 5" w:uiPriority="52"/>
+    <w:lsdException w:name="List Table 1 Light Accent 6" w:uiPriority="46"/>
+    <w:lsdException w:name="List Table 2 Accent 6" w:uiPriority="47"/>
+    <w:lsdException w:name="List Table 3 Accent 6" w:uiPriority="48"/>
+    <w:lsdException w:name="List Table 4 Accent 6" w:uiPriority="49"/>
+    <w:lsdException w:name="List Table 5 Dark Accent 6" w:uiPriority="50"/>
+    <w:lsdException w:name="List Table 6 Colorful Accent 6" w:uiPriority="51"/>
+    <w:lsdException w:name="List Table 7 Colorful Accent 6" w:uiPriority="52"/>
   </w:latentStyles>
   <w:style w:type="paragraph" w:default="1" w:styleId="Normal">
     <w:name w:val="Normal"/>
@@ -3995,272 +5381,102 @@
       <w:u w:val="single"/>
     </w:rPr>
   </w:style>
-</w:styles>
-</file>
-
-<file path=word/stylesWithEffects.xml><?xml version="1.0" encoding="utf-8"?>
-<w:styles xmlns:wpc="http://schemas.microsoft.com/office/word/2010/wordprocessingCanvas" xmlns:mc="http://schemas.openxmlformats.org/markup-compatibility/2006" xmlns:o="urn:schemas-microsoft-com:office:office" xmlns:r="http://schemas.openxmlformats.org/officeDocument/2006/relationships" xmlns:m="http://schemas.openxmlformats.org/officeDocument/2006/math" xmlns:v="urn:schemas-microsoft-com:vml" xmlns:wp14="http://schemas.microsoft.com/office/word/2010/wordprocessingDrawing" xmlns:wp="http://schemas.openxmlformats.org/drawingml/2006/wordprocessingDrawing" xmlns:w10="urn:schemas-microsoft-com:office:word" xmlns:w="http://schemas.openxmlformats.org/wordprocessingml/2006/main" xmlns:w14="http://schemas.microsoft.com/office/word/2010/wordml" xmlns:wpg="http://schemas.microsoft.com/office/word/2010/wordprocessingGroup" xmlns:wpi="http://schemas.microsoft.com/office/word/2010/wordprocessingInk" xmlns:wne="http://schemas.microsoft.com/office/word/2006/wordml" xmlns:wps="http://schemas.microsoft.com/office/word/2010/wordprocessingShape" mc:Ignorable="w14 wp14">
-  <w:docDefaults>
-    <w:rPrDefault>
-      <w:rPr>
-        <w:rFonts w:asciiTheme="minorHAnsi" w:eastAsiaTheme="minorHAnsi" w:hAnsiTheme="minorHAnsi" w:cstheme="minorBidi"/>
-        <w:sz w:val="22"/>
-        <w:szCs w:val="22"/>
-        <w:lang w:val="en-US" w:eastAsia="en-US" w:bidi="ar-SA"/>
-      </w:rPr>
-    </w:rPrDefault>
-    <w:pPrDefault>
-      <w:pPr>
-        <w:spacing w:after="200" w:line="276" w:lineRule="auto"/>
-      </w:pPr>
-    </w:pPrDefault>
-  </w:docDefaults>
-  <w:latentStyles w:defLockedState="0" w:defUIPriority="99" w:defSemiHidden="1" w:defUnhideWhenUsed="1" w:defQFormat="0" w:count="267">
-    <w:lsdException w:name="Normal" w:semiHidden="0" w:uiPriority="0" w:unhideWhenUsed="0" w:qFormat="1"/>
-    <w:lsdException w:name="heading 1" w:semiHidden="0" w:uiPriority="9" w:unhideWhenUsed="0" w:qFormat="1"/>
-    <w:lsdException w:name="heading 2" w:uiPriority="9" w:qFormat="1"/>
-    <w:lsdException w:name="heading 3" w:uiPriority="9" w:qFormat="1"/>
-    <w:lsdException w:name="heading 4" w:uiPriority="9" w:qFormat="1"/>
-    <w:lsdException w:name="heading 5" w:uiPriority="9" w:qFormat="1"/>
-    <w:lsdException w:name="heading 6" w:uiPriority="9" w:qFormat="1"/>
-    <w:lsdException w:name="heading 7" w:uiPriority="9" w:qFormat="1"/>
-    <w:lsdException w:name="heading 8" w:uiPriority="9" w:qFormat="1"/>
-    <w:lsdException w:name="heading 9" w:uiPriority="9" w:qFormat="1"/>
-    <w:lsdException w:name="toc 1" w:uiPriority="39"/>
-    <w:lsdException w:name="toc 2" w:uiPriority="39"/>
-    <w:lsdException w:name="toc 3" w:uiPriority="39"/>
-    <w:lsdException w:name="toc 4" w:uiPriority="39"/>
-    <w:lsdException w:name="toc 5" w:uiPriority="39"/>
-    <w:lsdException w:name="toc 6" w:uiPriority="39"/>
-    <w:lsdException w:name="toc 7" w:uiPriority="39"/>
-    <w:lsdException w:name="toc 8" w:uiPriority="39"/>
-    <w:lsdException w:name="toc 9" w:uiPriority="39"/>
-    <w:lsdException w:name="caption" w:uiPriority="35" w:qFormat="1"/>
-    <w:lsdException w:name="Title" w:semiHidden="0" w:uiPriority="10" w:unhideWhenUsed="0" w:qFormat="1"/>
-    <w:lsdException w:name="Default Paragraph Font" w:uiPriority="1"/>
-    <w:lsdException w:name="Subtitle" w:semiHidden="0" w:uiPriority="11" w:unhideWhenUsed="0" w:qFormat="1"/>
-    <w:lsdException w:name="Strong" w:semiHidden="0" w:uiPriority="22" w:unhideWhenUsed="0" w:qFormat="1"/>
-    <w:lsdException w:name="Emphasis" w:semiHidden="0" w:uiPriority="20" w:unhideWhenUsed="0" w:qFormat="1"/>
-    <w:lsdException w:name="Table Grid" w:semiHidden="0" w:uiPriority="59" w:unhideWhenUsed="0"/>
-    <w:lsdException w:name="Placeholder Text" w:unhideWhenUsed="0"/>
-    <w:lsdException w:name="No Spacing" w:semiHidden="0" w:uiPriority="1" w:unhideWhenUsed="0" w:qFormat="1"/>
-    <w:lsdException w:name="Light Shading" w:semiHidden="0" w:uiPriority="60" w:unhideWhenUsed="0"/>
-    <w:lsdException w:name="Light List" w:semiHidden="0" w:uiPriority="61" w:unhideWhenUsed="0"/>
-    <w:lsdException w:name="Light Grid" w:semiHidden="0" w:uiPriority="62" w:unhideWhenUsed="0"/>
-    <w:lsdException w:name="Medium Shading 1" w:semiHidden="0" w:uiPriority="63" w:unhideWhenUsed="0"/>
-    <w:lsdException w:name="Medium Shading 2" w:semiHidden="0" w:uiPriority="64" w:unhideWhenUsed="0"/>
-    <w:lsdException w:name="Medium List 1" w:semiHidden="0" w:uiPriority="65" w:unhideWhenUsed="0"/>
-    <w:lsdException w:name="Medium List 2" w:semiHidden="0" w:uiPriority="66" w:unhideWhenUsed="0"/>
-    <w:lsdException w:name="Medium Grid 1" w:semiHidden="0" w:uiPriority="67" w:unhideWhenUsed="0"/>
-    <w:lsdException w:name="Medium Grid 2" w:semiHidden="0" w:uiPriority="68" w:unhideWhenUsed="0"/>
-    <w:lsdException w:name="Medium Grid 3" w:semiHidden="0" w:uiPriority="69" w:unhideWhenUsed="0"/>
-    <w:lsdException w:name="Dark List" w:semiHidden="0" w:uiPriority="70" w:unhideWhenUsed="0"/>
-    <w:lsdException w:name="Colorful Shading" w:semiHidden="0" w:uiPriority="71" w:unhideWhenUsed="0"/>
-    <w:lsdException w:name="Colorful List" w:semiHidden="0" w:uiPriority="72" w:unhideWhenUsed="0"/>
-    <w:lsdException w:name="Colorful Grid" w:semiHidden="0" w:uiPriority="73" w:unhideWhenUsed="0"/>
-    <w:lsdException w:name="Light Shading Accent 1" w:semiHidden="0" w:uiPriority="60" w:unhideWhenUsed="0"/>
-    <w:lsdException w:name="Light List Accent 1" w:semiHidden="0" w:uiPriority="61" w:unhideWhenUsed="0"/>
-    <w:lsdException w:name="Light Grid Accent 1" w:semiHidden="0" w:uiPriority="62" w:unhideWhenUsed="0"/>
-    <w:lsdException w:name="Medium Shading 1 Accent 1" w:semiHidden="0" w:uiPriority="63" w:unhideWhenUsed="0"/>
-    <w:lsdException w:name="Medium Shading 2 Accent 1" w:semiHidden="0" w:uiPriority="64" w:unhideWhenUsed="0"/>
-    <w:lsdException w:name="Medium List 1 Accent 1" w:semiHidden="0" w:uiPriority="65" w:unhideWhenUsed="0"/>
-    <w:lsdException w:name="Revision" w:unhideWhenUsed="0"/>
-    <w:lsdException w:name="List Paragraph" w:semiHidden="0" w:uiPriority="34" w:unhideWhenUsed="0" w:qFormat="1"/>
-    <w:lsdException w:name="Quote" w:semiHidden="0" w:uiPriority="29" w:unhideWhenUsed="0" w:qFormat="1"/>
-    <w:lsdException w:name="Intense Quote" w:semiHidden="0" w:uiPriority="30" w:unhideWhenUsed="0" w:qFormat="1"/>
-    <w:lsdException w:name="Medium List 2 Accent 1" w:semiHidden="0" w:uiPriority="66" w:unhideWhenUsed="0"/>
-    <w:lsdException w:name="Medium Grid 1 Accent 1" w:semiHidden="0" w:uiPriority="67" w:unhideWhenUsed="0"/>
-    <w:lsdException w:name="Medium Grid 2 Accent 1" w:semiHidden="0" w:uiPriority="68" w:unhideWhenUsed="0"/>
-    <w:lsdException w:name="Medium Grid 3 Accent 1" w:semiHidden="0" w:uiPriority="69" w:unhideWhenUsed="0"/>
-    <w:lsdException w:name="Dark List Accent 1" w:semiHidden="0" w:uiPriority="70" w:unhideWhenUsed="0"/>
-    <w:lsdException w:name="Colorful Shading Accent 1" w:semiHidden="0" w:uiPriority="71" w:unhideWhenUsed="0"/>
-    <w:lsdException w:name="Colorful List Accent 1" w:semiHidden="0" w:uiPriority="72" w:unhideWhenUsed="0"/>
-    <w:lsdException w:name="Colorful Grid Accent 1" w:semiHidden="0" w:uiPriority="73" w:unhideWhenUsed="0"/>
-    <w:lsdException w:name="Light Shading Accent 2" w:semiHidden="0" w:uiPriority="60" w:unhideWhenUsed="0"/>
-    <w:lsdException w:name="Light List Accent 2" w:semiHidden="0" w:uiPriority="61" w:unhideWhenUsed="0"/>
-    <w:lsdException w:name="Light Grid Accent 2" w:semiHidden="0" w:uiPriority="62" w:unhideWhenUsed="0"/>
-    <w:lsdException w:name="Medium Shading 1 Accent 2" w:semiHidden="0" w:uiPriority="63" w:unhideWhenUsed="0"/>
-    <w:lsdException w:name="Medium Shading 2 Accent 2" w:semiHidden="0" w:uiPriority="64" w:unhideWhenUsed="0"/>
-    <w:lsdException w:name="Medium List 1 Accent 2" w:semiHidden="0" w:uiPriority="65" w:unhideWhenUsed="0"/>
-    <w:lsdException w:name="Medium List 2 Accent 2" w:semiHidden="0" w:uiPriority="66" w:unhideWhenUsed="0"/>
-    <w:lsdException w:name="Medium Grid 1 Accent 2" w:semiHidden="0" w:uiPriority="67" w:unhideWhenUsed="0"/>
-    <w:lsdException w:name="Medium Grid 2 Accent 2" w:semiHidden="0" w:uiPriority="68" w:unhideWhenUsed="0"/>
-    <w:lsdException w:name="Medium Grid 3 Accent 2" w:semiHidden="0" w:uiPriority="69" w:unhideWhenUsed="0"/>
-    <w:lsdException w:name="Dark List Accent 2" w:semiHidden="0" w:uiPriority="70" w:unhideWhenUsed="0"/>
-    <w:lsdException w:name="Colorful Shading Accent 2" w:semiHidden="0" w:uiPriority="71" w:unhideWhenUsed="0"/>
-    <w:lsdException w:name="Colorful List Accent 2" w:semiHidden="0" w:uiPriority="72" w:unhideWhenUsed="0"/>
-    <w:lsdException w:name="Colorful Grid Accent 2" w:semiHidden="0" w:uiPriority="73" w:unhideWhenUsed="0"/>
-    <w:lsdException w:name="Light Shading Accent 3" w:semiHidden="0" w:uiPriority="60" w:unhideWhenUsed="0"/>
-    <w:lsdException w:name="Light List Accent 3" w:semiHidden="0" w:uiPriority="61" w:unhideWhenUsed="0"/>
-    <w:lsdException w:name="Light Grid Accent 3" w:semiHidden="0" w:uiPriority="62" w:unhideWhenUsed="0"/>
-    <w:lsdException w:name="Medium Shading 1 Accent 3" w:semiHidden="0" w:uiPriority="63" w:unhideWhenUsed="0"/>
-    <w:lsdException w:name="Medium Shading 2 Accent 3" w:semiHidden="0" w:uiPriority="64" w:unhideWhenUsed="0"/>
-    <w:lsdException w:name="Medium List 1 Accent 3" w:semiHidden="0" w:uiPriority="65" w:unhideWhenUsed="0"/>
-    <w:lsdException w:name="Medium List 2 Accent 3" w:semiHidden="0" w:uiPriority="66" w:unhideWhenUsed="0"/>
-    <w:lsdException w:name="Medium Grid 1 Accent 3" w:semiHidden="0" w:uiPriority="67" w:unhideWhenUsed="0"/>
-    <w:lsdException w:name="Medium Grid 2 Accent 3" w:semiHidden="0" w:uiPriority="68" w:unhideWhenUsed="0"/>
-    <w:lsdException w:name="Medium Grid 3 Accent 3" w:semiHidden="0" w:uiPriority="69" w:unhideWhenUsed="0"/>
-    <w:lsdException w:name="Dark List Accent 3" w:semiHidden="0" w:uiPriority="70" w:unhideWhenUsed="0"/>
-    <w:lsdException w:name="Colorful Shading Accent 3" w:semiHidden="0" w:uiPriority="71" w:unhideWhenUsed="0"/>
-    <w:lsdException w:name="Colorful List Accent 3" w:semiHidden="0" w:uiPriority="72" w:unhideWhenUsed="0"/>
-    <w:lsdException w:name="Colorful Grid Accent 3" w:semiHidden="0" w:uiPriority="73" w:unhideWhenUsed="0"/>
-    <w:lsdException w:name="Light Shading Accent 4" w:semiHidden="0" w:uiPriority="60" w:unhideWhenUsed="0"/>
-    <w:lsdException w:name="Light List Accent 4" w:semiHidden="0" w:uiPriority="61" w:unhideWhenUsed="0"/>
-    <w:lsdException w:name="Light Grid Accent 4" w:semiHidden="0" w:uiPriority="62" w:unhideWhenUsed="0"/>
-    <w:lsdException w:name="Medium Shading 1 Accent 4" w:semiHidden="0" w:uiPriority="63" w:unhideWhenUsed="0"/>
-    <w:lsdException w:name="Medium Shading 2 Accent 4" w:semiHidden="0" w:uiPriority="64" w:unhideWhenUsed="0"/>
-    <w:lsdException w:name="Medium List 1 Accent 4" w:semiHidden="0" w:uiPriority="65" w:unhideWhenUsed="0"/>
-    <w:lsdException w:name="Medium List 2 Accent 4" w:semiHidden="0" w:uiPriority="66" w:unhideWhenUsed="0"/>
-    <w:lsdException w:name="Medium Grid 1 Accent 4" w:semiHidden="0" w:uiPriority="67" w:unhideWhenUsed="0"/>
-    <w:lsdException w:name="Medium Grid 2 Accent 4" w:semiHidden="0" w:uiPriority="68" w:unhideWhenUsed="0"/>
-    <w:lsdException w:name="Medium Grid 3 Accent 4" w:semiHidden="0" w:uiPriority="69" w:unhideWhenUsed="0"/>
-    <w:lsdException w:name="Dark List Accent 4" w:semiHidden="0" w:uiPriority="70" w:unhideWhenUsed="0"/>
-    <w:lsdException w:name="Colorful Shading Accent 4" w:semiHidden="0" w:uiPriority="71" w:unhideWhenUsed="0"/>
-    <w:lsdException w:name="Colorful List Accent 4" w:semiHidden="0" w:uiPriority="72" w:unhideWhenUsed="0"/>
-    <w:lsdException w:name="Colorful Grid Accent 4" w:semiHidden="0" w:uiPriority="73" w:unhideWhenUsed="0"/>
-    <w:lsdException w:name="Light Shading Accent 5" w:semiHidden="0" w:uiPriority="60" w:unhideWhenUsed="0"/>
-    <w:lsdException w:name="Light List Accent 5" w:semiHidden="0" w:uiPriority="61" w:unhideWhenUsed="0"/>
-    <w:lsdException w:name="Light Grid Accent 5" w:semiHidden="0" w:uiPriority="62" w:unhideWhenUsed="0"/>
-    <w:lsdException w:name="Medium Shading 1 Accent 5" w:semiHidden="0" w:uiPriority="63" w:unhideWhenUsed="0"/>
-    <w:lsdException w:name="Medium Shading 2 Accent 5" w:semiHidden="0" w:uiPriority="64" w:unhideWhenUsed="0"/>
-    <w:lsdException w:name="Medium List 1 Accent 5" w:semiHidden="0" w:uiPriority="65" w:unhideWhenUsed="0"/>
-    <w:lsdException w:name="Medium List 2 Accent 5" w:semiHidden="0" w:uiPriority="66" w:unhideWhenUsed="0"/>
-    <w:lsdException w:name="Medium Grid 1 Accent 5" w:semiHidden="0" w:uiPriority="67" w:unhideWhenUsed="0"/>
-    <w:lsdException w:name="Medium Grid 2 Accent 5" w:semiHidden="0" w:uiPriority="68" w:unhideWhenUsed="0"/>
-    <w:lsdException w:name="Medium Grid 3 Accent 5" w:semiHidden="0" w:uiPriority="69" w:unhideWhenUsed="0"/>
-    <w:lsdException w:name="Dark List Accent 5" w:semiHidden="0" w:uiPriority="70" w:unhideWhenUsed="0"/>
-    <w:lsdException w:name="Colorful Shading Accent 5" w:semiHidden="0" w:uiPriority="71" w:unhideWhenUsed="0"/>
-    <w:lsdException w:name="Colorful List Accent 5" w:semiHidden="0" w:uiPriority="72" w:unhideWhenUsed="0"/>
-    <w:lsdException w:name="Colorful Grid Accent 5" w:semiHidden="0" w:uiPriority="73" w:unhideWhenUsed="0"/>
-    <w:lsdException w:name="Light Shading Accent 6" w:semiHidden="0" w:uiPriority="60" w:unhideWhenUsed="0"/>
-    <w:lsdException w:name="Light List Accent 6" w:semiHidden="0" w:uiPriority="61" w:unhideWhenUsed="0"/>
-    <w:lsdException w:name="Light Grid Accent 6" w:semiHidden="0" w:uiPriority="62" w:unhideWhenUsed="0"/>
-    <w:lsdException w:name="Medium Shading 1 Accent 6" w:semiHidden="0" w:uiPriority="63" w:unhideWhenUsed="0"/>
-    <w:lsdException w:name="Medium Shading 2 Accent 6" w:semiHidden="0" w:uiPriority="64" w:unhideWhenUsed="0"/>
-    <w:lsdException w:name="Medium List 1 Accent 6" w:semiHidden="0" w:uiPriority="65" w:unhideWhenUsed="0"/>
-    <w:lsdException w:name="Medium List 2 Accent 6" w:semiHidden="0" w:uiPriority="66" w:unhideWhenUsed="0"/>
-    <w:lsdException w:name="Medium Grid 1 Accent 6" w:semiHidden="0" w:uiPriority="67" w:unhideWhenUsed="0"/>
-    <w:lsdException w:name="Medium Grid 2 Accent 6" w:semiHidden="0" w:uiPriority="68" w:unhideWhenUsed="0"/>
-    <w:lsdException w:name="Medium Grid 3 Accent 6" w:semiHidden="0" w:uiPriority="69" w:unhideWhenUsed="0"/>
-    <w:lsdException w:name="Dark List Accent 6" w:semiHidden="0" w:uiPriority="70" w:unhideWhenUsed="0"/>
-    <w:lsdException w:name="Colorful Shading Accent 6" w:semiHidden="0" w:uiPriority="71" w:unhideWhenUsed="0"/>
-    <w:lsdException w:name="Colorful List Accent 6" w:semiHidden="0" w:uiPriority="72" w:unhideWhenUsed="0"/>
-    <w:lsdException w:name="Colorful Grid Accent 6" w:semiHidden="0" w:uiPriority="73" w:unhideWhenUsed="0"/>
-    <w:lsdException w:name="Subtle Emphasis" w:semiHidden="0" w:uiPriority="19" w:unhideWhenUsed="0" w:qFormat="1"/>
-    <w:lsdException w:name="Intense Emphasis" w:semiHidden="0" w:uiPriority="21" w:unhideWhenUsed="0" w:qFormat="1"/>
-    <w:lsdException w:name="Subtle Reference" w:semiHidden="0" w:uiPriority="31" w:unhideWhenUsed="0" w:qFormat="1"/>
-    <w:lsdException w:name="Intense Reference" w:semiHidden="0" w:uiPriority="32" w:unhideWhenUsed="0" w:qFormat="1"/>
-    <w:lsdException w:name="Book Title" w:semiHidden="0" w:uiPriority="33" w:unhideWhenUsed="0" w:qFormat="1"/>
-    <w:lsdException w:name="Bibliography" w:uiPriority="37"/>
-    <w:lsdException w:name="TOC Heading" w:uiPriority="39" w:qFormat="1"/>
-  </w:latentStyles>
-  <w:style w:type="paragraph" w:default="1" w:styleId="Normal">
-    <w:name w:val="Normal"/>
-    <w:qFormat/>
-  </w:style>
-  <w:style w:type="character" w:default="1" w:styleId="DefaultParagraphFont">
-    <w:name w:val="Default Paragraph Font"/>
-    <w:uiPriority w:val="1"/>
-    <w:semiHidden/>
-    <w:unhideWhenUsed/>
-  </w:style>
-  <w:style w:type="table" w:default="1" w:styleId="TableNormal">
-    <w:name w:val="Normal Table"/>
-    <w:uiPriority w:val="99"/>
-    <w:semiHidden/>
-    <w:unhideWhenUsed/>
-    <w:tblPr>
-      <w:tblInd w:w="0" w:type="dxa"/>
-      <w:tblCellMar>
-        <w:top w:w="0" w:type="dxa"/>
-        <w:left w:w="108" w:type="dxa"/>
-        <w:bottom w:w="0" w:type="dxa"/>
-        <w:right w:w="108" w:type="dxa"/>
-      </w:tblCellMar>
-    </w:tblPr>
-  </w:style>
-  <w:style w:type="numbering" w:default="1" w:styleId="NoList">
-    <w:name w:val="No List"/>
-    <w:uiPriority w:val="99"/>
-    <w:semiHidden/>
-    <w:unhideWhenUsed/>
-  </w:style>
-  <w:style w:type="paragraph" w:styleId="ListParagraph">
-    <w:name w:val="List Paragraph"/>
-    <w:basedOn w:val="Normal"/>
-    <w:uiPriority w:val="34"/>
-    <w:qFormat/>
-    <w:rsid w:val="008C7B39"/>
-    <w:pPr>
-      <w:ind w:left="720"/>
-      <w:contextualSpacing/>
-    </w:pPr>
-  </w:style>
-  <w:style w:type="paragraph" w:styleId="Header">
-    <w:name w:val="header"/>
-    <w:basedOn w:val="Normal"/>
-    <w:link w:val="HeaderChar"/>
-    <w:uiPriority w:val="99"/>
-    <w:unhideWhenUsed/>
-    <w:rsid w:val="007F60D5"/>
-    <w:pPr>
-      <w:tabs>
-        <w:tab w:val="center" w:pos="4680"/>
-        <w:tab w:val="right" w:pos="9360"/>
-      </w:tabs>
-      <w:spacing w:after="0" w:line="240" w:lineRule="auto"/>
-    </w:pPr>
-  </w:style>
-  <w:style w:type="character" w:customStyle="1" w:styleId="HeaderChar">
-    <w:name w:val="Header Char"/>
-    <w:basedOn w:val="DefaultParagraphFont"/>
-    <w:link w:val="Header"/>
-    <w:uiPriority w:val="99"/>
-    <w:rsid w:val="007F60D5"/>
-  </w:style>
-  <w:style w:type="paragraph" w:styleId="Footer">
-    <w:name w:val="footer"/>
-    <w:basedOn w:val="Normal"/>
-    <w:link w:val="FooterChar"/>
-    <w:uiPriority w:val="99"/>
-    <w:unhideWhenUsed/>
-    <w:rsid w:val="007F60D5"/>
-    <w:pPr>
-      <w:tabs>
-        <w:tab w:val="center" w:pos="4680"/>
-        <w:tab w:val="right" w:pos="9360"/>
-      </w:tabs>
-      <w:spacing w:after="0" w:line="240" w:lineRule="auto"/>
-    </w:pPr>
-  </w:style>
-  <w:style w:type="character" w:customStyle="1" w:styleId="FooterChar">
-    <w:name w:val="Footer Char"/>
-    <w:basedOn w:val="DefaultParagraphFont"/>
-    <w:link w:val="Footer"/>
-    <w:uiPriority w:val="99"/>
-    <w:rsid w:val="007F60D5"/>
-  </w:style>
-  <w:style w:type="character" w:styleId="Hyperlink">
-    <w:name w:val="Hyperlink"/>
-    <w:basedOn w:val="DefaultParagraphFont"/>
-    <w:uiPriority w:val="99"/>
-    <w:unhideWhenUsed/>
-    <w:rsid w:val="00B95C2B"/>
-    <w:rPr>
-      <w:color w:val="0000FF" w:themeColor="hyperlink"/>
-      <w:u w:val="single"/>
-    </w:rPr>
-  </w:style>
-  <w:style w:type="character" w:styleId="FollowedHyperlink">
-    <w:name w:val="FollowedHyperlink"/>
+  <w:style w:type="character" w:styleId="CommentReference">
+    <w:name w:val="annotation reference"/>
     <w:basedOn w:val="DefaultParagraphFont"/>
     <w:uiPriority w:val="99"/>
     <w:semiHidden/>
     <w:unhideWhenUsed/>
-    <w:rsid w:val="00891D8B"/>
+    <w:rsid w:val="003261E3"/>
     <w:rPr>
-      <w:color w:val="800080" w:themeColor="followedHyperlink"/>
-      <w:u w:val="single"/>
+      <w:sz w:val="16"/>
+      <w:szCs w:val="16"/>
+    </w:rPr>
+  </w:style>
+  <w:style w:type="paragraph" w:styleId="CommentText">
+    <w:name w:val="annotation text"/>
+    <w:basedOn w:val="Normal"/>
+    <w:link w:val="CommentTextChar"/>
+    <w:uiPriority w:val="99"/>
+    <w:semiHidden/>
+    <w:unhideWhenUsed/>
+    <w:rsid w:val="003261E3"/>
+    <w:pPr>
+      <w:spacing w:line="240" w:lineRule="auto"/>
+    </w:pPr>
+    <w:rPr>
+      <w:sz w:val="20"/>
+      <w:szCs w:val="20"/>
+    </w:rPr>
+  </w:style>
+  <w:style w:type="character" w:customStyle="1" w:styleId="CommentTextChar">
+    <w:name w:val="Comment Text Char"/>
+    <w:basedOn w:val="DefaultParagraphFont"/>
+    <w:link w:val="CommentText"/>
+    <w:uiPriority w:val="99"/>
+    <w:semiHidden/>
+    <w:rsid w:val="003261E3"/>
+    <w:rPr>
+      <w:sz w:val="20"/>
+      <w:szCs w:val="20"/>
+    </w:rPr>
+  </w:style>
+  <w:style w:type="paragraph" w:styleId="CommentSubject">
+    <w:name w:val="annotation subject"/>
+    <w:basedOn w:val="CommentText"/>
+    <w:next w:val="CommentText"/>
+    <w:link w:val="CommentSubjectChar"/>
+    <w:uiPriority w:val="99"/>
+    <w:semiHidden/>
+    <w:unhideWhenUsed/>
+    <w:rsid w:val="003261E3"/>
+    <w:rPr>
+      <w:b/>
+      <w:bCs/>
+    </w:rPr>
+  </w:style>
+  <w:style w:type="character" w:customStyle="1" w:styleId="CommentSubjectChar">
+    <w:name w:val="Comment Subject Char"/>
+    <w:basedOn w:val="CommentTextChar"/>
+    <w:link w:val="CommentSubject"/>
+    <w:uiPriority w:val="99"/>
+    <w:semiHidden/>
+    <w:rsid w:val="003261E3"/>
+    <w:rPr>
+      <w:b/>
+      <w:bCs/>
+      <w:sz w:val="20"/>
+      <w:szCs w:val="20"/>
+    </w:rPr>
+  </w:style>
+  <w:style w:type="paragraph" w:styleId="BalloonText">
+    <w:name w:val="Balloon Text"/>
+    <w:basedOn w:val="Normal"/>
+    <w:link w:val="BalloonTextChar"/>
+    <w:uiPriority w:val="99"/>
+    <w:semiHidden/>
+    <w:unhideWhenUsed/>
+    <w:rsid w:val="003261E3"/>
+    <w:pPr>
+      <w:spacing w:after="0" w:line="240" w:lineRule="auto"/>
+    </w:pPr>
+    <w:rPr>
+      <w:rFonts w:ascii="Segoe UI" w:hAnsi="Segoe UI" w:cs="Segoe UI"/>
+      <w:sz w:val="18"/>
+      <w:szCs w:val="18"/>
+    </w:rPr>
+  </w:style>
+  <w:style w:type="character" w:customStyle="1" w:styleId="BalloonTextChar">
+    <w:name w:val="Balloon Text Char"/>
+    <w:basedOn w:val="DefaultParagraphFont"/>
+    <w:link w:val="BalloonText"/>
+    <w:uiPriority w:val="99"/>
+    <w:semiHidden/>
+    <w:rsid w:val="003261E3"/>
+    <w:rPr>
+      <w:rFonts w:ascii="Segoe UI" w:hAnsi="Segoe UI" w:cs="Segoe UI"/>
+      <w:sz w:val="18"/>
+      <w:szCs w:val="18"/>
     </w:rPr>
   </w:style>
 </w:styles>

</xml_diff>